<commit_message>
pwm generation part done
</commit_message>
<xml_diff>
--- a/Final Report/Final Report.docx
+++ b/Final Report/Final Report.docx
@@ -6,12 +6,14 @@
       <w:pPr>
         <w:jc w:val="center"/>
         <w:rPr>
+          <w:rFonts w:asciiTheme="majorHAnsi" w:hAnsiTheme="majorHAnsi" w:cs="Arial"/>
           <w:sz w:val="48"/>
           <w:szCs w:val="48"/>
         </w:rPr>
       </w:pPr>
       <w:r>
         <w:rPr>
+          <w:rFonts w:asciiTheme="majorHAnsi" w:hAnsiTheme="majorHAnsi" w:cs="Arial"/>
           <w:noProof/>
         </w:rPr>
         <w:drawing>
@@ -32,7 +34,7 @@
                     </pic:cNvPicPr>
                   </pic:nvPicPr>
                   <pic:blipFill>
-                    <a:blip r:embed="rId4">
+                    <a:blip r:embed="rId5">
                       <a:extLst>
                         <a:ext uri="{28A0092B-C50C-407E-A947-70E740481C1C}">
                           <a14:useLocalDpi xmlns:a14="http://schemas.microsoft.com/office/drawing/2010/main" val="0"/>
@@ -69,6 +71,7 @@
         <w:spacing w:before="180" w:after="180"/>
         <w:jc w:val="center"/>
         <w:rPr>
+          <w:rFonts w:asciiTheme="majorHAnsi" w:hAnsiTheme="majorHAnsi" w:cs="Arial"/>
           <w:sz w:val="48"/>
           <w:szCs w:val="48"/>
         </w:rPr>
@@ -77,6 +80,7 @@
       <w:bookmarkEnd w:id="0"/>
       <w:r>
         <w:rPr>
+          <w:rFonts w:asciiTheme="majorHAnsi" w:hAnsiTheme="majorHAnsi" w:cs="Arial"/>
           <w:sz w:val="48"/>
           <w:szCs w:val="48"/>
         </w:rPr>
@@ -88,12 +92,14 @@
         <w:spacing w:before="180" w:after="180"/>
         <w:jc w:val="center"/>
         <w:rPr>
+          <w:rFonts w:asciiTheme="majorHAnsi" w:hAnsiTheme="majorHAnsi" w:cs="Arial"/>
           <w:sz w:val="48"/>
           <w:szCs w:val="48"/>
         </w:rPr>
       </w:pPr>
       <w:r>
         <w:rPr>
+          <w:rFonts w:asciiTheme="majorHAnsi" w:hAnsiTheme="majorHAnsi" w:cs="Arial"/>
           <w:sz w:val="48"/>
           <w:szCs w:val="48"/>
         </w:rPr>
@@ -105,6 +111,7 @@
         <w:spacing w:before="180" w:after="180"/>
         <w:jc w:val="center"/>
         <w:rPr>
+          <w:rFonts w:asciiTheme="majorHAnsi" w:hAnsiTheme="majorHAnsi" w:cs="Arial"/>
           <w:sz w:val="48"/>
           <w:szCs w:val="48"/>
         </w:rPr>
@@ -115,12 +122,14 @@
         <w:spacing w:before="180" w:after="180"/>
         <w:jc w:val="center"/>
         <w:rPr>
+          <w:rFonts w:asciiTheme="majorHAnsi" w:hAnsiTheme="majorHAnsi" w:cs="Arial"/>
           <w:sz w:val="48"/>
           <w:szCs w:val="48"/>
         </w:rPr>
       </w:pPr>
       <w:r>
         <w:rPr>
+          <w:rFonts w:asciiTheme="majorHAnsi" w:hAnsiTheme="majorHAnsi" w:cs="Arial"/>
           <w:sz w:val="48"/>
           <w:szCs w:val="48"/>
         </w:rPr>
@@ -132,12 +141,14 @@
         <w:spacing w:before="180" w:after="180"/>
         <w:jc w:val="center"/>
         <w:rPr>
+          <w:rFonts w:asciiTheme="majorHAnsi" w:hAnsiTheme="majorHAnsi" w:cs="Arial"/>
           <w:sz w:val="48"/>
           <w:szCs w:val="48"/>
         </w:rPr>
       </w:pPr>
       <w:r>
         <w:rPr>
+          <w:rFonts w:asciiTheme="majorHAnsi" w:hAnsiTheme="majorHAnsi" w:cs="Arial"/>
           <w:sz w:val="48"/>
           <w:szCs w:val="48"/>
         </w:rPr>
@@ -148,12 +159,14 @@
       <w:pPr>
         <w:spacing w:before="180" w:after="180"/>
         <w:rPr>
+          <w:rFonts w:asciiTheme="majorHAnsi" w:hAnsiTheme="majorHAnsi" w:cs="Arial"/>
           <w:sz w:val="48"/>
           <w:szCs w:val="48"/>
         </w:rPr>
       </w:pPr>
       <w:r>
         <w:rPr>
+          <w:rFonts w:asciiTheme="majorHAnsi" w:hAnsiTheme="majorHAnsi" w:cs="Arial"/>
           <w:sz w:val="48"/>
           <w:szCs w:val="48"/>
         </w:rPr>
@@ -164,12 +177,14 @@
       <w:pPr>
         <w:spacing w:before="180" w:after="180"/>
         <w:rPr>
+          <w:rFonts w:asciiTheme="majorHAnsi" w:hAnsiTheme="majorHAnsi" w:cs="Arial"/>
           <w:sz w:val="48"/>
           <w:szCs w:val="48"/>
         </w:rPr>
       </w:pPr>
       <w:r>
         <w:rPr>
+          <w:rFonts w:asciiTheme="majorHAnsi" w:hAnsiTheme="majorHAnsi" w:cs="Arial"/>
           <w:sz w:val="48"/>
           <w:szCs w:val="48"/>
         </w:rPr>
@@ -177,6 +192,7 @@
       </w:r>
       <w:r>
         <w:rPr>
+          <w:rFonts w:asciiTheme="majorHAnsi" w:hAnsiTheme="majorHAnsi" w:cs="Arial"/>
           <w:sz w:val="48"/>
           <w:szCs w:val="48"/>
         </w:rPr>
@@ -188,12 +204,14 @@
       <w:pPr>
         <w:spacing w:before="180" w:after="180"/>
         <w:rPr>
+          <w:rFonts w:asciiTheme="majorHAnsi" w:hAnsiTheme="majorHAnsi" w:cs="Arial"/>
           <w:sz w:val="48"/>
           <w:szCs w:val="48"/>
         </w:rPr>
       </w:pPr>
       <w:r>
         <w:rPr>
+          <w:rFonts w:asciiTheme="majorHAnsi" w:hAnsiTheme="majorHAnsi" w:cs="Arial"/>
           <w:sz w:val="48"/>
           <w:szCs w:val="48"/>
         </w:rPr>
@@ -201,6 +219,7 @@
       </w:r>
       <w:r>
         <w:rPr>
+          <w:rFonts w:asciiTheme="majorHAnsi" w:hAnsiTheme="majorHAnsi" w:cs="Arial"/>
           <w:sz w:val="48"/>
           <w:szCs w:val="48"/>
         </w:rPr>
@@ -208,6 +227,7 @@
       </w:r>
       <w:r>
         <w:rPr>
+          <w:rFonts w:asciiTheme="majorHAnsi" w:hAnsiTheme="majorHAnsi" w:cs="Arial"/>
           <w:sz w:val="48"/>
           <w:szCs w:val="48"/>
         </w:rPr>
@@ -219,6 +239,7 @@
       <w:pPr>
         <w:spacing w:before="180" w:after="180"/>
         <w:rPr>
+          <w:rFonts w:asciiTheme="majorHAnsi" w:hAnsiTheme="majorHAnsi" w:cs="Arial"/>
           <w:sz w:val="48"/>
           <w:szCs w:val="48"/>
         </w:rPr>
@@ -228,6 +249,7 @@
       <w:pPr>
         <w:spacing w:before="180" w:after="180"/>
         <w:rPr>
+          <w:rFonts w:asciiTheme="majorHAnsi" w:hAnsiTheme="majorHAnsi" w:cs="Arial"/>
           <w:sz w:val="38"/>
           <w:szCs w:val="38"/>
         </w:rPr>
@@ -235,6 +257,7 @@
       <w:proofErr w:type="spellStart"/>
       <w:r>
         <w:rPr>
+          <w:rFonts w:asciiTheme="majorHAnsi" w:hAnsiTheme="majorHAnsi" w:cs="Arial"/>
           <w:sz w:val="38"/>
           <w:szCs w:val="38"/>
         </w:rPr>
@@ -243,6 +266,7 @@
       <w:proofErr w:type="spellEnd"/>
       <w:r>
         <w:rPr>
+          <w:rFonts w:asciiTheme="majorHAnsi" w:hAnsiTheme="majorHAnsi" w:cs="Arial"/>
           <w:sz w:val="38"/>
           <w:szCs w:val="38"/>
         </w:rPr>
@@ -251,6 +275,7 @@
       <w:proofErr w:type="spellStart"/>
       <w:r>
         <w:rPr>
+          <w:rFonts w:asciiTheme="majorHAnsi" w:hAnsiTheme="majorHAnsi" w:cs="Arial"/>
           <w:sz w:val="38"/>
           <w:szCs w:val="38"/>
         </w:rPr>
@@ -259,120 +284,1815 @@
       <w:proofErr w:type="spellEnd"/>
       <w:r>
         <w:rPr>
+          <w:rFonts w:asciiTheme="majorHAnsi" w:hAnsiTheme="majorHAnsi" w:cs="Arial"/>
           <w:sz w:val="38"/>
           <w:szCs w:val="38"/>
         </w:rPr>
-        <w:t xml:space="preserve">:  </w:t>
-      </w:r>
-      <w:r>
-        <w:rPr>
+        <w:t>:  15.01.2019</w:t>
+      </w:r>
+    </w:p>
+    <w:p>
+      <w:pPr>
+        <w:rPr>
+          <w:rFonts w:asciiTheme="majorHAnsi" w:hAnsiTheme="majorHAnsi" w:cs="Arial"/>
           <w:sz w:val="38"/>
           <w:szCs w:val="38"/>
         </w:rPr>
-        <w:t>15.01</w:t>
-      </w:r>
-      <w:r>
-        <w:rPr>
+      </w:pPr>
+      <w:r>
+        <w:rPr>
+          <w:rFonts w:asciiTheme="majorHAnsi" w:hAnsiTheme="majorHAnsi" w:cs="Arial"/>
           <w:sz w:val="38"/>
           <w:szCs w:val="38"/>
         </w:rPr>
-        <w:t>.2019</w:t>
+        <w:br w:type="page"/>
       </w:r>
     </w:p>
     <w:p>
       <w:pPr>
-        <w:spacing w:after="160" w:line="259" w:lineRule="auto"/>
-        <w:rPr>
-          <w:sz w:val="38"/>
-          <w:szCs w:val="38"/>
-        </w:rPr>
-      </w:pPr>
-      <w:r>
-        <w:rPr>
-          <w:sz w:val="38"/>
-          <w:szCs w:val="38"/>
-        </w:rPr>
-        <w:br w:type="page"/>
-      </w:r>
+        <w:pStyle w:val="Balk1"/>
+        <w:numPr>
+          <w:ilvl w:val="0"/>
+          <w:numId w:val="2"/>
+        </w:numPr>
+        <w:rPr>
+          <w:rFonts w:cs="Arial"/>
+        </w:rPr>
+      </w:pPr>
+      <w:proofErr w:type="spellStart"/>
+      <w:r>
+        <w:rPr>
+          <w:rFonts w:cs="Arial"/>
+        </w:rPr>
+        <w:lastRenderedPageBreak/>
+        <w:t>Introduction</w:t>
+      </w:r>
+      <w:proofErr w:type="spellEnd"/>
     </w:p>
     <w:p>
       <w:pPr>
-        <w:pStyle w:val="Balk1"/>
-      </w:pPr>
-      <w:proofErr w:type="spellStart"/>
-      <w:r>
-        <w:lastRenderedPageBreak/>
-        <w:t>Introduction</w:t>
-      </w:r>
-      <w:proofErr w:type="spellEnd"/>
+        <w:rPr>
+          <w:rFonts w:asciiTheme="majorHAnsi" w:hAnsiTheme="majorHAnsi"/>
+        </w:rPr>
+      </w:pPr>
     </w:p>
     <w:p>
       <w:pPr>
         <w:pStyle w:val="Balk1"/>
-      </w:pPr>
-      <w:r>
+        <w:numPr>
+          <w:ilvl w:val="0"/>
+          <w:numId w:val="2"/>
+        </w:numPr>
+        <w:rPr>
+          <w:rFonts w:cs="Arial"/>
+        </w:rPr>
+      </w:pPr>
+      <w:r>
+        <w:rPr>
+          <w:rFonts w:cs="Arial"/>
+        </w:rPr>
         <w:t xml:space="preserve">Design </w:t>
       </w:r>
       <w:proofErr w:type="spellStart"/>
       <w:r>
+        <w:rPr>
+          <w:rFonts w:cs="Arial"/>
+        </w:rPr>
         <w:t>Choices</w:t>
       </w:r>
       <w:proofErr w:type="spellEnd"/>
     </w:p>
     <w:p>
       <w:pPr>
-        <w:pStyle w:val="Balk1"/>
-      </w:pPr>
-      <w:proofErr w:type="spellStart"/>
-      <w:r>
-        <w:t>Simulation</w:t>
-      </w:r>
-      <w:proofErr w:type="spellEnd"/>
-      <w:r>
-        <w:t xml:space="preserve"> </w:t>
-      </w:r>
-      <w:proofErr w:type="spellStart"/>
-      <w:r>
-        <w:t>Results</w:t>
-      </w:r>
-      <w:proofErr w:type="spellEnd"/>
+        <w:rPr>
+          <w:rFonts w:asciiTheme="majorHAnsi" w:eastAsiaTheme="minorHAnsi" w:hAnsiTheme="majorHAnsi" w:cs="Arial"/>
+        </w:rPr>
+      </w:pPr>
+      <w:r>
+        <w:rPr>
+          <w:rFonts w:asciiTheme="majorHAnsi" w:hAnsiTheme="majorHAnsi" w:cs="Arial"/>
+        </w:rPr>
+        <w:tab/>
+      </w:r>
+      <w:proofErr w:type="spellStart"/>
+      <w:r>
+        <w:rPr>
+          <w:rFonts w:asciiTheme="majorHAnsi" w:hAnsiTheme="majorHAnsi" w:cs="Arial"/>
+        </w:rPr>
+        <w:t>After</w:t>
+      </w:r>
+      <w:proofErr w:type="spellEnd"/>
+      <w:r>
+        <w:rPr>
+          <w:rFonts w:asciiTheme="majorHAnsi" w:hAnsiTheme="majorHAnsi" w:cs="Arial"/>
+        </w:rPr>
+        <w:t xml:space="preserve"> </w:t>
+      </w:r>
+      <w:proofErr w:type="spellStart"/>
+      <w:r>
+        <w:rPr>
+          <w:rFonts w:asciiTheme="majorHAnsi" w:hAnsiTheme="majorHAnsi" w:cs="Arial"/>
+        </w:rPr>
+        <w:t>the</w:t>
+      </w:r>
+      <w:proofErr w:type="spellEnd"/>
+      <w:r>
+        <w:rPr>
+          <w:rFonts w:asciiTheme="majorHAnsi" w:hAnsiTheme="majorHAnsi" w:cs="Arial"/>
+        </w:rPr>
+        <w:t xml:space="preserve"> </w:t>
+      </w:r>
+      <w:proofErr w:type="spellStart"/>
+      <w:r>
+        <w:rPr>
+          <w:rFonts w:asciiTheme="majorHAnsi" w:hAnsiTheme="majorHAnsi" w:cs="Arial"/>
+        </w:rPr>
+        <w:t>simulation</w:t>
+      </w:r>
+      <w:proofErr w:type="spellEnd"/>
+      <w:r>
+        <w:rPr>
+          <w:rFonts w:asciiTheme="majorHAnsi" w:hAnsiTheme="majorHAnsi" w:cs="Arial"/>
+        </w:rPr>
+        <w:t xml:space="preserve"> </w:t>
+      </w:r>
+      <w:proofErr w:type="spellStart"/>
+      <w:r>
+        <w:rPr>
+          <w:rFonts w:asciiTheme="majorHAnsi" w:hAnsiTheme="majorHAnsi" w:cs="Arial"/>
+        </w:rPr>
+        <w:t>report</w:t>
+      </w:r>
+      <w:proofErr w:type="spellEnd"/>
+      <w:r>
+        <w:rPr>
+          <w:rFonts w:asciiTheme="majorHAnsi" w:hAnsiTheme="majorHAnsi" w:cs="Arial"/>
+        </w:rPr>
+        <w:t xml:space="preserve"> is </w:t>
+      </w:r>
+      <w:proofErr w:type="spellStart"/>
+      <w:r>
+        <w:rPr>
+          <w:rFonts w:asciiTheme="majorHAnsi" w:hAnsiTheme="majorHAnsi" w:cs="Arial"/>
+        </w:rPr>
+        <w:t>submitted</w:t>
+      </w:r>
+      <w:proofErr w:type="spellEnd"/>
+      <w:r>
+        <w:rPr>
+          <w:rFonts w:asciiTheme="majorHAnsi" w:hAnsiTheme="majorHAnsi" w:cs="Arial"/>
+        </w:rPr>
+        <w:t xml:space="preserve"> </w:t>
+      </w:r>
+      <w:proofErr w:type="spellStart"/>
+      <w:r>
+        <w:rPr>
+          <w:rFonts w:asciiTheme="majorHAnsi" w:hAnsiTheme="majorHAnsi" w:cs="Arial"/>
+        </w:rPr>
+        <w:t>and</w:t>
+      </w:r>
+      <w:proofErr w:type="spellEnd"/>
+      <w:r>
+        <w:rPr>
+          <w:rFonts w:asciiTheme="majorHAnsi" w:hAnsiTheme="majorHAnsi" w:cs="Arial"/>
+        </w:rPr>
+        <w:t xml:space="preserve"> </w:t>
+      </w:r>
+      <w:proofErr w:type="spellStart"/>
+      <w:r>
+        <w:rPr>
+          <w:rFonts w:asciiTheme="majorHAnsi" w:hAnsiTheme="majorHAnsi" w:cs="Arial"/>
+        </w:rPr>
+        <w:t>our</w:t>
+      </w:r>
+      <w:proofErr w:type="spellEnd"/>
+      <w:r>
+        <w:rPr>
+          <w:rFonts w:asciiTheme="majorHAnsi" w:hAnsiTheme="majorHAnsi" w:cs="Arial"/>
+        </w:rPr>
+        <w:t xml:space="preserve"> </w:t>
+      </w:r>
+      <w:proofErr w:type="spellStart"/>
+      <w:r>
+        <w:rPr>
+          <w:rFonts w:asciiTheme="majorHAnsi" w:hAnsiTheme="majorHAnsi" w:cs="Arial"/>
+        </w:rPr>
+        <w:t>suggested</w:t>
+      </w:r>
+      <w:proofErr w:type="spellEnd"/>
+      <w:r>
+        <w:rPr>
+          <w:rFonts w:asciiTheme="majorHAnsi" w:hAnsiTheme="majorHAnsi" w:cs="Arial"/>
+        </w:rPr>
+        <w:t xml:space="preserve"> </w:t>
+      </w:r>
+      <w:proofErr w:type="spellStart"/>
+      <w:r>
+        <w:rPr>
+          <w:rFonts w:asciiTheme="majorHAnsi" w:hAnsiTheme="majorHAnsi" w:cs="Arial"/>
+        </w:rPr>
+        <w:t>system</w:t>
+      </w:r>
+      <w:proofErr w:type="spellEnd"/>
+      <w:r>
+        <w:rPr>
+          <w:rFonts w:asciiTheme="majorHAnsi" w:hAnsiTheme="majorHAnsi" w:cs="Arial"/>
+        </w:rPr>
+        <w:t xml:space="preserve"> </w:t>
+      </w:r>
+      <w:proofErr w:type="spellStart"/>
+      <w:r>
+        <w:rPr>
+          <w:rFonts w:asciiTheme="majorHAnsi" w:hAnsiTheme="majorHAnsi" w:cs="Arial"/>
+        </w:rPr>
+        <w:t>topology</w:t>
+      </w:r>
+      <w:proofErr w:type="spellEnd"/>
+      <w:r>
+        <w:rPr>
+          <w:rFonts w:asciiTheme="majorHAnsi" w:hAnsiTheme="majorHAnsi" w:cs="Arial"/>
+        </w:rPr>
+        <w:t xml:space="preserve"> is </w:t>
+      </w:r>
+      <w:proofErr w:type="spellStart"/>
+      <w:r>
+        <w:rPr>
+          <w:rFonts w:asciiTheme="majorHAnsi" w:hAnsiTheme="majorHAnsi" w:cs="Arial"/>
+        </w:rPr>
+        <w:t>verified</w:t>
+      </w:r>
+      <w:proofErr w:type="spellEnd"/>
+      <w:r>
+        <w:rPr>
+          <w:rFonts w:asciiTheme="majorHAnsi" w:hAnsiTheme="majorHAnsi" w:cs="Arial"/>
+        </w:rPr>
+        <w:t xml:space="preserve">, </w:t>
+      </w:r>
+      <w:proofErr w:type="spellStart"/>
+      <w:r>
+        <w:rPr>
+          <w:rFonts w:asciiTheme="majorHAnsi" w:hAnsiTheme="majorHAnsi" w:cs="Arial"/>
+        </w:rPr>
+        <w:t>some</w:t>
+      </w:r>
+      <w:proofErr w:type="spellEnd"/>
+      <w:r>
+        <w:rPr>
+          <w:rFonts w:asciiTheme="majorHAnsi" w:hAnsiTheme="majorHAnsi" w:cs="Arial"/>
+        </w:rPr>
+        <w:t xml:space="preserve"> </w:t>
+      </w:r>
+      <w:proofErr w:type="spellStart"/>
+      <w:r>
+        <w:rPr>
+          <w:rFonts w:asciiTheme="majorHAnsi" w:hAnsiTheme="majorHAnsi" w:cs="Arial"/>
+        </w:rPr>
+        <w:t>parts</w:t>
+      </w:r>
+      <w:proofErr w:type="spellEnd"/>
+      <w:r>
+        <w:rPr>
+          <w:rFonts w:asciiTheme="majorHAnsi" w:hAnsiTheme="majorHAnsi" w:cs="Arial"/>
+        </w:rPr>
+        <w:t xml:space="preserve"> of </w:t>
+      </w:r>
+      <w:proofErr w:type="spellStart"/>
+      <w:r>
+        <w:rPr>
+          <w:rFonts w:asciiTheme="majorHAnsi" w:hAnsiTheme="majorHAnsi" w:cs="Arial"/>
+        </w:rPr>
+        <w:t>the</w:t>
+      </w:r>
+      <w:proofErr w:type="spellEnd"/>
+      <w:r>
+        <w:rPr>
+          <w:rFonts w:asciiTheme="majorHAnsi" w:hAnsiTheme="majorHAnsi" w:cs="Arial"/>
+        </w:rPr>
+        <w:t xml:space="preserve"> </w:t>
+      </w:r>
+      <w:proofErr w:type="spellStart"/>
+      <w:r>
+        <w:rPr>
+          <w:rFonts w:asciiTheme="majorHAnsi" w:hAnsiTheme="majorHAnsi" w:cs="Arial"/>
+        </w:rPr>
+        <w:t>system</w:t>
+      </w:r>
+      <w:proofErr w:type="spellEnd"/>
+      <w:r>
+        <w:rPr>
+          <w:rFonts w:asciiTheme="majorHAnsi" w:hAnsiTheme="majorHAnsi" w:cs="Arial"/>
+        </w:rPr>
+        <w:t xml:space="preserve"> </w:t>
+      </w:r>
+      <w:proofErr w:type="spellStart"/>
+      <w:r>
+        <w:rPr>
+          <w:rFonts w:asciiTheme="majorHAnsi" w:hAnsiTheme="majorHAnsi" w:cs="Arial"/>
+        </w:rPr>
+        <w:t>needed</w:t>
+      </w:r>
+      <w:proofErr w:type="spellEnd"/>
+      <w:r>
+        <w:rPr>
+          <w:rFonts w:asciiTheme="majorHAnsi" w:hAnsiTheme="majorHAnsi" w:cs="Arial"/>
+        </w:rPr>
+        <w:t xml:space="preserve"> </w:t>
+      </w:r>
+      <w:proofErr w:type="spellStart"/>
+      <w:r>
+        <w:rPr>
+          <w:rFonts w:asciiTheme="majorHAnsi" w:hAnsiTheme="majorHAnsi" w:cs="Arial"/>
+        </w:rPr>
+        <w:t>to</w:t>
+      </w:r>
+      <w:proofErr w:type="spellEnd"/>
+      <w:r>
+        <w:rPr>
+          <w:rFonts w:asciiTheme="majorHAnsi" w:hAnsiTheme="majorHAnsi" w:cs="Arial"/>
+        </w:rPr>
+        <w:t xml:space="preserve"> be </w:t>
+      </w:r>
+      <w:proofErr w:type="spellStart"/>
+      <w:r>
+        <w:rPr>
+          <w:rFonts w:asciiTheme="majorHAnsi" w:hAnsiTheme="majorHAnsi" w:cs="Arial"/>
+        </w:rPr>
+        <w:t>designed</w:t>
+      </w:r>
+      <w:proofErr w:type="spellEnd"/>
+      <w:r>
+        <w:rPr>
+          <w:rFonts w:asciiTheme="majorHAnsi" w:hAnsiTheme="majorHAnsi" w:cs="Arial"/>
+        </w:rPr>
+        <w:t xml:space="preserve"> in </w:t>
+      </w:r>
+      <w:proofErr w:type="spellStart"/>
+      <w:r>
+        <w:rPr>
+          <w:rFonts w:asciiTheme="majorHAnsi" w:hAnsiTheme="majorHAnsi" w:cs="Arial"/>
+        </w:rPr>
+        <w:t>detail</w:t>
+      </w:r>
+      <w:proofErr w:type="spellEnd"/>
+      <w:r>
+        <w:rPr>
+          <w:rFonts w:asciiTheme="majorHAnsi" w:hAnsiTheme="majorHAnsi" w:cs="Arial"/>
+        </w:rPr>
+        <w:t xml:space="preserve">. PWM </w:t>
+      </w:r>
+      <w:proofErr w:type="spellStart"/>
+      <w:r>
+        <w:rPr>
+          <w:rFonts w:asciiTheme="majorHAnsi" w:hAnsiTheme="majorHAnsi" w:cs="Arial"/>
+        </w:rPr>
+        <w:t>Generator</w:t>
+      </w:r>
+      <w:proofErr w:type="spellEnd"/>
+      <w:r>
+        <w:rPr>
+          <w:rFonts w:asciiTheme="majorHAnsi" w:hAnsiTheme="majorHAnsi" w:cs="Arial"/>
+        </w:rPr>
+        <w:t xml:space="preserve">, Optical </w:t>
+      </w:r>
+      <w:proofErr w:type="spellStart"/>
+      <w:r>
+        <w:rPr>
+          <w:rFonts w:asciiTheme="majorHAnsi" w:hAnsiTheme="majorHAnsi" w:cs="Arial"/>
+        </w:rPr>
+        <w:t>Isolator</w:t>
+      </w:r>
+      <w:proofErr w:type="spellEnd"/>
+      <w:r>
+        <w:rPr>
+          <w:rFonts w:asciiTheme="majorHAnsi" w:hAnsiTheme="majorHAnsi" w:cs="Arial"/>
+        </w:rPr>
+        <w:t xml:space="preserve"> &amp; </w:t>
+      </w:r>
+      <w:proofErr w:type="spellStart"/>
+      <w:r>
+        <w:rPr>
+          <w:rFonts w:asciiTheme="majorHAnsi" w:hAnsiTheme="majorHAnsi" w:cs="Arial"/>
+        </w:rPr>
+        <w:t>Gate</w:t>
+      </w:r>
+      <w:proofErr w:type="spellEnd"/>
+      <w:r>
+        <w:rPr>
+          <w:rFonts w:asciiTheme="majorHAnsi" w:hAnsiTheme="majorHAnsi" w:cs="Arial"/>
+        </w:rPr>
+        <w:t xml:space="preserve"> Driver </w:t>
+      </w:r>
+      <w:proofErr w:type="spellStart"/>
+      <w:r>
+        <w:rPr>
+          <w:rFonts w:asciiTheme="majorHAnsi" w:hAnsiTheme="majorHAnsi" w:cs="Arial"/>
+        </w:rPr>
+        <w:t>needed</w:t>
+      </w:r>
+      <w:proofErr w:type="spellEnd"/>
+      <w:r>
+        <w:rPr>
+          <w:rFonts w:asciiTheme="majorHAnsi" w:hAnsiTheme="majorHAnsi" w:cs="Arial"/>
+        </w:rPr>
+        <w:t xml:space="preserve"> </w:t>
+      </w:r>
+      <w:proofErr w:type="spellStart"/>
+      <w:r>
+        <w:rPr>
+          <w:rFonts w:asciiTheme="majorHAnsi" w:hAnsiTheme="majorHAnsi" w:cs="Arial"/>
+        </w:rPr>
+        <w:t>to</w:t>
+      </w:r>
+      <w:proofErr w:type="spellEnd"/>
+      <w:r>
+        <w:rPr>
+          <w:rFonts w:asciiTheme="majorHAnsi" w:hAnsiTheme="majorHAnsi" w:cs="Arial"/>
+        </w:rPr>
+        <w:t xml:space="preserve"> be </w:t>
+      </w:r>
+      <w:proofErr w:type="spellStart"/>
+      <w:r>
+        <w:rPr>
+          <w:rFonts w:asciiTheme="majorHAnsi" w:hAnsiTheme="majorHAnsi" w:cs="Arial"/>
+        </w:rPr>
+        <w:t>implemented</w:t>
+      </w:r>
+      <w:proofErr w:type="spellEnd"/>
+      <w:r>
+        <w:rPr>
+          <w:rFonts w:asciiTheme="majorHAnsi" w:hAnsiTheme="majorHAnsi" w:cs="Arial"/>
+        </w:rPr>
+        <w:t xml:space="preserve"> </w:t>
+      </w:r>
+      <w:proofErr w:type="spellStart"/>
+      <w:r>
+        <w:rPr>
+          <w:rFonts w:asciiTheme="majorHAnsi" w:hAnsiTheme="majorHAnsi" w:cs="Arial"/>
+        </w:rPr>
+        <w:t>to</w:t>
+      </w:r>
+      <w:proofErr w:type="spellEnd"/>
+      <w:r>
+        <w:rPr>
+          <w:rFonts w:asciiTheme="majorHAnsi" w:hAnsiTheme="majorHAnsi" w:cs="Arial"/>
+        </w:rPr>
+        <w:t xml:space="preserve"> </w:t>
+      </w:r>
+      <w:proofErr w:type="spellStart"/>
+      <w:r>
+        <w:rPr>
+          <w:rFonts w:asciiTheme="majorHAnsi" w:hAnsiTheme="majorHAnsi" w:cs="Arial"/>
+        </w:rPr>
+        <w:t>replace</w:t>
+      </w:r>
+      <w:proofErr w:type="spellEnd"/>
+      <w:r>
+        <w:rPr>
+          <w:rFonts w:asciiTheme="majorHAnsi" w:hAnsiTheme="majorHAnsi" w:cs="Arial"/>
+        </w:rPr>
+        <w:t xml:space="preserve"> </w:t>
+      </w:r>
+      <w:proofErr w:type="spellStart"/>
+      <w:r>
+        <w:rPr>
+          <w:rFonts w:asciiTheme="majorHAnsi" w:hAnsiTheme="majorHAnsi" w:cs="Arial"/>
+        </w:rPr>
+        <w:t>the</w:t>
+      </w:r>
+      <w:proofErr w:type="spellEnd"/>
+      <w:r>
+        <w:rPr>
+          <w:rFonts w:asciiTheme="majorHAnsi" w:hAnsiTheme="majorHAnsi" w:cs="Arial"/>
+        </w:rPr>
+        <w:t xml:space="preserve"> PWM </w:t>
+      </w:r>
+      <w:proofErr w:type="spellStart"/>
+      <w:r>
+        <w:rPr>
+          <w:rFonts w:asciiTheme="majorHAnsi" w:hAnsiTheme="majorHAnsi" w:cs="Arial"/>
+        </w:rPr>
+        <w:t>block</w:t>
+      </w:r>
+      <w:proofErr w:type="spellEnd"/>
+      <w:r>
+        <w:rPr>
+          <w:rFonts w:asciiTheme="majorHAnsi" w:hAnsiTheme="majorHAnsi" w:cs="Arial"/>
+        </w:rPr>
+        <w:t xml:space="preserve"> in </w:t>
+      </w:r>
+      <w:proofErr w:type="spellStart"/>
+      <w:r>
+        <w:rPr>
+          <w:rFonts w:asciiTheme="majorHAnsi" w:hAnsiTheme="majorHAnsi" w:cs="Arial"/>
+        </w:rPr>
+        <w:t>the</w:t>
+      </w:r>
+      <w:proofErr w:type="spellEnd"/>
+      <w:r>
+        <w:rPr>
+          <w:rFonts w:asciiTheme="majorHAnsi" w:hAnsiTheme="majorHAnsi" w:cs="Arial"/>
+        </w:rPr>
+        <w:t xml:space="preserve"> </w:t>
+      </w:r>
+      <w:proofErr w:type="spellStart"/>
+      <w:r>
+        <w:rPr>
+          <w:rFonts w:asciiTheme="majorHAnsi" w:hAnsiTheme="majorHAnsi" w:cs="Arial"/>
+        </w:rPr>
+        <w:t>simulation</w:t>
+      </w:r>
+      <w:proofErr w:type="spellEnd"/>
+      <w:r>
+        <w:rPr>
+          <w:rFonts w:asciiTheme="majorHAnsi" w:hAnsiTheme="majorHAnsi" w:cs="Arial"/>
+        </w:rPr>
+        <w:t xml:space="preserve">. Since </w:t>
+      </w:r>
+      <w:proofErr w:type="spellStart"/>
+      <w:r>
+        <w:rPr>
+          <w:rFonts w:asciiTheme="majorHAnsi" w:hAnsiTheme="majorHAnsi" w:cs="Arial"/>
+        </w:rPr>
+        <w:t>we</w:t>
+      </w:r>
+      <w:proofErr w:type="spellEnd"/>
+      <w:r>
+        <w:rPr>
+          <w:rFonts w:asciiTheme="majorHAnsi" w:hAnsiTheme="majorHAnsi" w:cs="Arial"/>
+        </w:rPr>
+        <w:t xml:space="preserve"> </w:t>
+      </w:r>
+      <w:proofErr w:type="spellStart"/>
+      <w:r>
+        <w:rPr>
+          <w:rFonts w:asciiTheme="majorHAnsi" w:hAnsiTheme="majorHAnsi" w:cs="Arial"/>
+        </w:rPr>
+        <w:t>worked</w:t>
+      </w:r>
+      <w:proofErr w:type="spellEnd"/>
+      <w:r>
+        <w:rPr>
+          <w:rFonts w:asciiTheme="majorHAnsi" w:hAnsiTheme="majorHAnsi" w:cs="Arial"/>
+        </w:rPr>
+        <w:t xml:space="preserve"> </w:t>
+      </w:r>
+      <w:proofErr w:type="spellStart"/>
+      <w:r>
+        <w:rPr>
+          <w:rFonts w:asciiTheme="majorHAnsi" w:hAnsiTheme="majorHAnsi" w:cs="Arial"/>
+        </w:rPr>
+        <w:t>with</w:t>
+      </w:r>
+      <w:proofErr w:type="spellEnd"/>
+      <w:r>
+        <w:rPr>
+          <w:rFonts w:asciiTheme="majorHAnsi" w:hAnsiTheme="majorHAnsi" w:cs="Arial"/>
+        </w:rPr>
+        <w:t xml:space="preserve"> </w:t>
+      </w:r>
+      <w:proofErr w:type="spellStart"/>
+      <w:r>
+        <w:rPr>
+          <w:rFonts w:asciiTheme="majorHAnsi" w:hAnsiTheme="majorHAnsi" w:cs="Arial"/>
+        </w:rPr>
+        <w:t>real</w:t>
+      </w:r>
+      <w:proofErr w:type="spellEnd"/>
+      <w:r>
+        <w:rPr>
+          <w:rFonts w:asciiTheme="majorHAnsi" w:hAnsiTheme="majorHAnsi" w:cs="Arial"/>
+        </w:rPr>
+        <w:t xml:space="preserve"> </w:t>
+      </w:r>
+      <w:proofErr w:type="spellStart"/>
+      <w:r>
+        <w:rPr>
+          <w:rFonts w:asciiTheme="majorHAnsi" w:hAnsiTheme="majorHAnsi" w:cs="Arial"/>
+        </w:rPr>
+        <w:t>circuit</w:t>
+      </w:r>
+      <w:proofErr w:type="spellEnd"/>
+      <w:r>
+        <w:rPr>
+          <w:rFonts w:asciiTheme="majorHAnsi" w:hAnsiTheme="majorHAnsi" w:cs="Arial"/>
+        </w:rPr>
+        <w:t xml:space="preserve"> </w:t>
+      </w:r>
+      <w:proofErr w:type="spellStart"/>
+      <w:r>
+        <w:rPr>
+          <w:rFonts w:asciiTheme="majorHAnsi" w:hAnsiTheme="majorHAnsi" w:cs="Arial"/>
+        </w:rPr>
+        <w:t>elements</w:t>
+      </w:r>
+      <w:proofErr w:type="spellEnd"/>
+      <w:r>
+        <w:rPr>
+          <w:rFonts w:asciiTheme="majorHAnsi" w:hAnsiTheme="majorHAnsi" w:cs="Arial"/>
+        </w:rPr>
+        <w:t xml:space="preserve">, </w:t>
+      </w:r>
+      <w:proofErr w:type="spellStart"/>
+      <w:r>
+        <w:rPr>
+          <w:rFonts w:asciiTheme="majorHAnsi" w:hAnsiTheme="majorHAnsi" w:cs="Arial"/>
+        </w:rPr>
+        <w:t>there</w:t>
+      </w:r>
+      <w:proofErr w:type="spellEnd"/>
+      <w:r>
+        <w:rPr>
+          <w:rFonts w:asciiTheme="majorHAnsi" w:hAnsiTheme="majorHAnsi" w:cs="Arial"/>
+        </w:rPr>
+        <w:t xml:space="preserve"> </w:t>
+      </w:r>
+      <w:proofErr w:type="spellStart"/>
+      <w:r>
+        <w:rPr>
+          <w:rFonts w:asciiTheme="majorHAnsi" w:hAnsiTheme="majorHAnsi" w:cs="Arial"/>
+        </w:rPr>
+        <w:t>were</w:t>
+      </w:r>
+      <w:proofErr w:type="spellEnd"/>
+      <w:r>
+        <w:rPr>
+          <w:rFonts w:asciiTheme="majorHAnsi" w:hAnsiTheme="majorHAnsi" w:cs="Arial"/>
+        </w:rPr>
+        <w:t xml:space="preserve"> </w:t>
+      </w:r>
+      <w:proofErr w:type="spellStart"/>
+      <w:r>
+        <w:rPr>
+          <w:rFonts w:asciiTheme="majorHAnsi" w:hAnsiTheme="majorHAnsi" w:cs="Arial"/>
+        </w:rPr>
+        <w:t>more</w:t>
+      </w:r>
+      <w:proofErr w:type="spellEnd"/>
+      <w:r>
+        <w:rPr>
+          <w:rFonts w:asciiTheme="majorHAnsi" w:hAnsiTheme="majorHAnsi" w:cs="Arial"/>
+        </w:rPr>
+        <w:t xml:space="preserve"> </w:t>
+      </w:r>
+      <w:proofErr w:type="spellStart"/>
+      <w:r>
+        <w:rPr>
+          <w:rFonts w:asciiTheme="majorHAnsi" w:hAnsiTheme="majorHAnsi" w:cs="Arial"/>
+        </w:rPr>
+        <w:t>elements</w:t>
+      </w:r>
+      <w:proofErr w:type="spellEnd"/>
+      <w:r>
+        <w:rPr>
+          <w:rFonts w:asciiTheme="majorHAnsi" w:hAnsiTheme="majorHAnsi" w:cs="Arial"/>
+        </w:rPr>
+        <w:t xml:space="preserve"> </w:t>
+      </w:r>
+      <w:proofErr w:type="spellStart"/>
+      <w:r>
+        <w:rPr>
+          <w:rFonts w:asciiTheme="majorHAnsi" w:hAnsiTheme="majorHAnsi" w:cs="Arial"/>
+        </w:rPr>
+        <w:t>which</w:t>
+      </w:r>
+      <w:proofErr w:type="spellEnd"/>
+      <w:r>
+        <w:rPr>
+          <w:rFonts w:asciiTheme="majorHAnsi" w:hAnsiTheme="majorHAnsi" w:cs="Arial"/>
+        </w:rPr>
+        <w:t xml:space="preserve"> </w:t>
+      </w:r>
+      <w:proofErr w:type="spellStart"/>
+      <w:r>
+        <w:rPr>
+          <w:rFonts w:asciiTheme="majorHAnsi" w:hAnsiTheme="majorHAnsi" w:cs="Arial"/>
+        </w:rPr>
+        <w:t>were</w:t>
+      </w:r>
+      <w:proofErr w:type="spellEnd"/>
+      <w:r>
+        <w:rPr>
+          <w:rFonts w:asciiTheme="majorHAnsi" w:hAnsiTheme="majorHAnsi" w:cs="Arial"/>
+        </w:rPr>
+        <w:t xml:space="preserve"> not in </w:t>
+      </w:r>
+      <w:proofErr w:type="spellStart"/>
+      <w:r>
+        <w:rPr>
+          <w:rFonts w:asciiTheme="majorHAnsi" w:hAnsiTheme="majorHAnsi" w:cs="Arial"/>
+        </w:rPr>
+        <w:t>the</w:t>
+      </w:r>
+      <w:proofErr w:type="spellEnd"/>
+      <w:r>
+        <w:rPr>
+          <w:rFonts w:asciiTheme="majorHAnsi" w:hAnsiTheme="majorHAnsi" w:cs="Arial"/>
+        </w:rPr>
+        <w:t xml:space="preserve"> </w:t>
+      </w:r>
+      <w:proofErr w:type="spellStart"/>
+      <w:r>
+        <w:rPr>
+          <w:rFonts w:asciiTheme="majorHAnsi" w:hAnsiTheme="majorHAnsi" w:cs="Arial"/>
+        </w:rPr>
+        <w:t>simulations</w:t>
+      </w:r>
+      <w:proofErr w:type="spellEnd"/>
+      <w:r>
+        <w:rPr>
+          <w:rFonts w:asciiTheme="majorHAnsi" w:hAnsiTheme="majorHAnsi" w:cs="Arial"/>
+        </w:rPr>
+        <w:t xml:space="preserve"> but </w:t>
+      </w:r>
+      <w:proofErr w:type="spellStart"/>
+      <w:r>
+        <w:rPr>
+          <w:rFonts w:asciiTheme="majorHAnsi" w:hAnsiTheme="majorHAnsi" w:cs="Arial"/>
+        </w:rPr>
+        <w:t>should</w:t>
+      </w:r>
+      <w:proofErr w:type="spellEnd"/>
+      <w:r>
+        <w:rPr>
+          <w:rFonts w:asciiTheme="majorHAnsi" w:hAnsiTheme="majorHAnsi" w:cs="Arial"/>
+        </w:rPr>
+        <w:t xml:space="preserve"> be </w:t>
+      </w:r>
+      <w:proofErr w:type="spellStart"/>
+      <w:r>
+        <w:rPr>
+          <w:rFonts w:asciiTheme="majorHAnsi" w:hAnsiTheme="majorHAnsi" w:cs="Arial"/>
+        </w:rPr>
+        <w:t>taken</w:t>
+      </w:r>
+      <w:proofErr w:type="spellEnd"/>
+      <w:r>
+        <w:rPr>
+          <w:rFonts w:asciiTheme="majorHAnsi" w:hAnsiTheme="majorHAnsi" w:cs="Arial"/>
+        </w:rPr>
+        <w:t xml:space="preserve"> </w:t>
+      </w:r>
+      <w:proofErr w:type="spellStart"/>
+      <w:r>
+        <w:rPr>
+          <w:rFonts w:asciiTheme="majorHAnsi" w:hAnsiTheme="majorHAnsi" w:cs="Arial"/>
+        </w:rPr>
+        <w:t>into</w:t>
+      </w:r>
+      <w:proofErr w:type="spellEnd"/>
+      <w:r>
+        <w:rPr>
+          <w:rFonts w:asciiTheme="majorHAnsi" w:hAnsiTheme="majorHAnsi" w:cs="Arial"/>
+        </w:rPr>
+        <w:t xml:space="preserve"> </w:t>
+      </w:r>
+      <w:proofErr w:type="spellStart"/>
+      <w:r>
+        <w:rPr>
+          <w:rFonts w:asciiTheme="majorHAnsi" w:hAnsiTheme="majorHAnsi" w:cs="Arial"/>
+        </w:rPr>
+        <w:t>consideration</w:t>
+      </w:r>
+      <w:proofErr w:type="spellEnd"/>
+      <w:r>
+        <w:rPr>
+          <w:rFonts w:asciiTheme="majorHAnsi" w:hAnsiTheme="majorHAnsi" w:cs="Arial"/>
+        </w:rPr>
+        <w:t xml:space="preserve">. </w:t>
+      </w:r>
+      <w:proofErr w:type="spellStart"/>
+      <w:r>
+        <w:rPr>
+          <w:rFonts w:asciiTheme="majorHAnsi" w:hAnsiTheme="majorHAnsi" w:cs="Arial"/>
+        </w:rPr>
+        <w:t>Heat</w:t>
+      </w:r>
+      <w:proofErr w:type="spellEnd"/>
+      <w:r>
+        <w:rPr>
+          <w:rFonts w:asciiTheme="majorHAnsi" w:hAnsiTheme="majorHAnsi" w:cs="Arial"/>
+        </w:rPr>
+        <w:t xml:space="preserve"> </w:t>
+      </w:r>
+      <w:proofErr w:type="spellStart"/>
+      <w:r>
+        <w:rPr>
+          <w:rFonts w:asciiTheme="majorHAnsi" w:hAnsiTheme="majorHAnsi" w:cs="Arial"/>
+        </w:rPr>
+        <w:t>dissipation</w:t>
+      </w:r>
+      <w:proofErr w:type="spellEnd"/>
+      <w:r>
+        <w:rPr>
+          <w:rFonts w:asciiTheme="majorHAnsi" w:hAnsiTheme="majorHAnsi" w:cs="Arial"/>
+        </w:rPr>
+        <w:t xml:space="preserve"> of </w:t>
+      </w:r>
+      <w:proofErr w:type="spellStart"/>
+      <w:r>
+        <w:rPr>
+          <w:rFonts w:asciiTheme="majorHAnsi" w:hAnsiTheme="majorHAnsi" w:cs="Arial"/>
+        </w:rPr>
+        <w:t>semiconductors</w:t>
+      </w:r>
+      <w:proofErr w:type="spellEnd"/>
+      <w:r>
+        <w:rPr>
+          <w:rFonts w:asciiTheme="majorHAnsi" w:hAnsiTheme="majorHAnsi" w:cs="Arial"/>
+        </w:rPr>
+        <w:t xml:space="preserve">, </w:t>
+      </w:r>
+      <w:proofErr w:type="spellStart"/>
+      <w:r>
+        <w:rPr>
+          <w:rFonts w:asciiTheme="majorHAnsi" w:hAnsiTheme="majorHAnsi" w:cs="Arial"/>
+        </w:rPr>
+        <w:t>stray</w:t>
+      </w:r>
+      <w:proofErr w:type="spellEnd"/>
+      <w:r>
+        <w:rPr>
+          <w:rFonts w:asciiTheme="majorHAnsi" w:hAnsiTheme="majorHAnsi" w:cs="Arial"/>
+        </w:rPr>
+        <w:t xml:space="preserve"> </w:t>
+      </w:r>
+      <w:proofErr w:type="spellStart"/>
+      <w:r>
+        <w:rPr>
+          <w:rFonts w:asciiTheme="majorHAnsi" w:hAnsiTheme="majorHAnsi" w:cs="Arial"/>
+        </w:rPr>
+        <w:t>inductances</w:t>
+      </w:r>
+      <w:proofErr w:type="spellEnd"/>
+      <w:r>
+        <w:rPr>
+          <w:rFonts w:asciiTheme="majorHAnsi" w:hAnsiTheme="majorHAnsi" w:cs="Arial"/>
+        </w:rPr>
+        <w:t xml:space="preserve">, </w:t>
+      </w:r>
+      <w:proofErr w:type="spellStart"/>
+      <w:r>
+        <w:rPr>
+          <w:rFonts w:asciiTheme="majorHAnsi" w:hAnsiTheme="majorHAnsi" w:cs="Arial"/>
+        </w:rPr>
+        <w:t>placement</w:t>
+      </w:r>
+      <w:proofErr w:type="spellEnd"/>
+      <w:r>
+        <w:rPr>
+          <w:rFonts w:asciiTheme="majorHAnsi" w:hAnsiTheme="majorHAnsi" w:cs="Arial"/>
+        </w:rPr>
+        <w:t xml:space="preserve"> of </w:t>
+      </w:r>
+      <w:proofErr w:type="spellStart"/>
+      <w:r>
+        <w:rPr>
+          <w:rFonts w:asciiTheme="majorHAnsi" w:hAnsiTheme="majorHAnsi" w:cs="Arial"/>
+        </w:rPr>
+        <w:t>the</w:t>
+      </w:r>
+      <w:proofErr w:type="spellEnd"/>
+      <w:r>
+        <w:rPr>
+          <w:rFonts w:asciiTheme="majorHAnsi" w:hAnsiTheme="majorHAnsi" w:cs="Arial"/>
+        </w:rPr>
+        <w:t xml:space="preserve"> </w:t>
+      </w:r>
+      <w:proofErr w:type="spellStart"/>
+      <w:r>
+        <w:rPr>
+          <w:rFonts w:asciiTheme="majorHAnsi" w:hAnsiTheme="majorHAnsi" w:cs="Arial"/>
+        </w:rPr>
+        <w:t>components</w:t>
+      </w:r>
+      <w:proofErr w:type="spellEnd"/>
+      <w:r>
+        <w:rPr>
+          <w:rFonts w:asciiTheme="majorHAnsi" w:hAnsiTheme="majorHAnsi" w:cs="Arial"/>
+        </w:rPr>
+        <w:t xml:space="preserve"> </w:t>
+      </w:r>
+      <w:proofErr w:type="spellStart"/>
+      <w:r>
+        <w:rPr>
+          <w:rFonts w:asciiTheme="majorHAnsi" w:hAnsiTheme="majorHAnsi" w:cs="Arial"/>
+        </w:rPr>
+        <w:t>and</w:t>
+      </w:r>
+      <w:proofErr w:type="spellEnd"/>
+      <w:r>
+        <w:rPr>
+          <w:rFonts w:asciiTheme="majorHAnsi" w:hAnsiTheme="majorHAnsi" w:cs="Arial"/>
+        </w:rPr>
+        <w:t xml:space="preserve"> </w:t>
+      </w:r>
+      <w:proofErr w:type="spellStart"/>
+      <w:r>
+        <w:rPr>
+          <w:rFonts w:asciiTheme="majorHAnsi" w:hAnsiTheme="majorHAnsi" w:cs="Arial"/>
+        </w:rPr>
+        <w:t>ensuring</w:t>
+      </w:r>
+      <w:proofErr w:type="spellEnd"/>
+      <w:r>
+        <w:rPr>
+          <w:rFonts w:asciiTheme="majorHAnsi" w:hAnsiTheme="majorHAnsi" w:cs="Arial"/>
+        </w:rPr>
+        <w:t xml:space="preserve"> </w:t>
+      </w:r>
+      <w:proofErr w:type="spellStart"/>
+      <w:r>
+        <w:rPr>
+          <w:rFonts w:asciiTheme="majorHAnsi" w:hAnsiTheme="majorHAnsi" w:cs="Arial"/>
+        </w:rPr>
+        <w:t>proper</w:t>
+      </w:r>
+      <w:proofErr w:type="spellEnd"/>
+      <w:r>
+        <w:rPr>
+          <w:rFonts w:asciiTheme="majorHAnsi" w:hAnsiTheme="majorHAnsi" w:cs="Arial"/>
+        </w:rPr>
+        <w:t xml:space="preserve"> </w:t>
+      </w:r>
+      <w:proofErr w:type="spellStart"/>
+      <w:r>
+        <w:rPr>
+          <w:rFonts w:asciiTheme="majorHAnsi" w:hAnsiTheme="majorHAnsi" w:cs="Arial"/>
+        </w:rPr>
+        <w:t>connections</w:t>
+      </w:r>
+      <w:proofErr w:type="spellEnd"/>
+      <w:r>
+        <w:rPr>
+          <w:rFonts w:asciiTheme="majorHAnsi" w:hAnsiTheme="majorHAnsi" w:cs="Arial"/>
+        </w:rPr>
+        <w:t xml:space="preserve"> </w:t>
+      </w:r>
+      <w:proofErr w:type="spellStart"/>
+      <w:r>
+        <w:rPr>
+          <w:rFonts w:asciiTheme="majorHAnsi" w:hAnsiTheme="majorHAnsi" w:cs="Arial"/>
+        </w:rPr>
+        <w:t>were</w:t>
+      </w:r>
+      <w:proofErr w:type="spellEnd"/>
+      <w:r>
+        <w:rPr>
+          <w:rFonts w:asciiTheme="majorHAnsi" w:hAnsiTheme="majorHAnsi" w:cs="Arial"/>
+        </w:rPr>
+        <w:t xml:space="preserve"> </w:t>
+      </w:r>
+      <w:proofErr w:type="spellStart"/>
+      <w:r>
+        <w:rPr>
+          <w:rFonts w:asciiTheme="majorHAnsi" w:hAnsiTheme="majorHAnsi" w:cs="Arial"/>
+        </w:rPr>
+        <w:t>critical</w:t>
+      </w:r>
+      <w:proofErr w:type="spellEnd"/>
+      <w:r>
+        <w:rPr>
+          <w:rFonts w:asciiTheme="majorHAnsi" w:hAnsiTheme="majorHAnsi" w:cs="Arial"/>
+        </w:rPr>
+        <w:t xml:space="preserve"> </w:t>
+      </w:r>
+      <w:proofErr w:type="spellStart"/>
+      <w:r>
+        <w:rPr>
+          <w:rFonts w:asciiTheme="majorHAnsi" w:hAnsiTheme="majorHAnsi" w:cs="Arial"/>
+        </w:rPr>
+        <w:t>for</w:t>
+      </w:r>
+      <w:proofErr w:type="spellEnd"/>
+      <w:r>
+        <w:rPr>
+          <w:rFonts w:asciiTheme="majorHAnsi" w:hAnsiTheme="majorHAnsi" w:cs="Arial"/>
+        </w:rPr>
+        <w:t xml:space="preserve"> </w:t>
+      </w:r>
+      <w:proofErr w:type="spellStart"/>
+      <w:r>
+        <w:rPr>
+          <w:rFonts w:asciiTheme="majorHAnsi" w:hAnsiTheme="majorHAnsi" w:cs="Arial"/>
+        </w:rPr>
+        <w:t>proper</w:t>
+      </w:r>
+      <w:proofErr w:type="spellEnd"/>
+      <w:r>
+        <w:rPr>
+          <w:rFonts w:asciiTheme="majorHAnsi" w:hAnsiTheme="majorHAnsi" w:cs="Arial"/>
+        </w:rPr>
+        <w:t xml:space="preserve"> </w:t>
+      </w:r>
+      <w:proofErr w:type="spellStart"/>
+      <w:r>
+        <w:rPr>
+          <w:rFonts w:asciiTheme="majorHAnsi" w:hAnsiTheme="majorHAnsi" w:cs="Arial"/>
+        </w:rPr>
+        <w:t>and</w:t>
+      </w:r>
+      <w:proofErr w:type="spellEnd"/>
+      <w:r>
+        <w:rPr>
+          <w:rFonts w:asciiTheme="majorHAnsi" w:hAnsiTheme="majorHAnsi" w:cs="Arial"/>
+        </w:rPr>
+        <w:t xml:space="preserve"> </w:t>
+      </w:r>
+      <w:proofErr w:type="spellStart"/>
+      <w:r>
+        <w:rPr>
+          <w:rFonts w:asciiTheme="majorHAnsi" w:hAnsiTheme="majorHAnsi" w:cs="Arial"/>
+        </w:rPr>
+        <w:t>robust</w:t>
+      </w:r>
+      <w:proofErr w:type="spellEnd"/>
+      <w:r>
+        <w:rPr>
+          <w:rFonts w:asciiTheme="majorHAnsi" w:hAnsiTheme="majorHAnsi" w:cs="Arial"/>
+        </w:rPr>
+        <w:t xml:space="preserve"> </w:t>
+      </w:r>
+      <w:proofErr w:type="spellStart"/>
+      <w:r>
+        <w:rPr>
+          <w:rFonts w:asciiTheme="majorHAnsi" w:hAnsiTheme="majorHAnsi" w:cs="Arial"/>
+        </w:rPr>
+        <w:t>operation</w:t>
+      </w:r>
+      <w:proofErr w:type="spellEnd"/>
+      <w:r>
+        <w:rPr>
+          <w:rFonts w:asciiTheme="majorHAnsi" w:hAnsiTheme="majorHAnsi" w:cs="Arial"/>
+        </w:rPr>
+        <w:t xml:space="preserve">.  </w:t>
+      </w:r>
+      <w:proofErr w:type="spellStart"/>
+      <w:r>
+        <w:rPr>
+          <w:rFonts w:asciiTheme="majorHAnsi" w:hAnsiTheme="majorHAnsi" w:cs="Arial"/>
+        </w:rPr>
+        <w:t>Block</w:t>
+      </w:r>
+      <w:proofErr w:type="spellEnd"/>
+      <w:r>
+        <w:rPr>
+          <w:rFonts w:asciiTheme="majorHAnsi" w:hAnsiTheme="majorHAnsi" w:cs="Arial"/>
+        </w:rPr>
+        <w:t xml:space="preserve"> </w:t>
+      </w:r>
+      <w:proofErr w:type="spellStart"/>
+      <w:r>
+        <w:rPr>
+          <w:rFonts w:asciiTheme="majorHAnsi" w:hAnsiTheme="majorHAnsi" w:cs="Arial"/>
+        </w:rPr>
+        <w:t>by</w:t>
+      </w:r>
+      <w:proofErr w:type="spellEnd"/>
+      <w:r>
+        <w:rPr>
+          <w:rFonts w:asciiTheme="majorHAnsi" w:hAnsiTheme="majorHAnsi" w:cs="Arial"/>
+        </w:rPr>
+        <w:t xml:space="preserve"> </w:t>
+      </w:r>
+      <w:proofErr w:type="spellStart"/>
+      <w:r>
+        <w:rPr>
+          <w:rFonts w:asciiTheme="majorHAnsi" w:hAnsiTheme="majorHAnsi" w:cs="Arial"/>
+        </w:rPr>
+        <w:t>block</w:t>
+      </w:r>
+      <w:proofErr w:type="spellEnd"/>
+      <w:r>
+        <w:rPr>
+          <w:rFonts w:asciiTheme="majorHAnsi" w:hAnsiTheme="majorHAnsi" w:cs="Arial"/>
+        </w:rPr>
+        <w:t xml:space="preserve">, </w:t>
+      </w:r>
+      <w:proofErr w:type="spellStart"/>
+      <w:r>
+        <w:rPr>
+          <w:rFonts w:asciiTheme="majorHAnsi" w:hAnsiTheme="majorHAnsi" w:cs="Arial"/>
+        </w:rPr>
+        <w:t>details</w:t>
+      </w:r>
+      <w:proofErr w:type="spellEnd"/>
+      <w:r>
+        <w:rPr>
+          <w:rFonts w:asciiTheme="majorHAnsi" w:hAnsiTheme="majorHAnsi" w:cs="Arial"/>
+        </w:rPr>
+        <w:t xml:space="preserve"> </w:t>
+      </w:r>
+      <w:proofErr w:type="spellStart"/>
+      <w:r>
+        <w:rPr>
+          <w:rFonts w:asciiTheme="majorHAnsi" w:hAnsiTheme="majorHAnsi" w:cs="Arial"/>
+        </w:rPr>
+        <w:t>about</w:t>
+      </w:r>
+      <w:proofErr w:type="spellEnd"/>
+      <w:r>
+        <w:rPr>
+          <w:rFonts w:asciiTheme="majorHAnsi" w:hAnsiTheme="majorHAnsi" w:cs="Arial"/>
+        </w:rPr>
+        <w:t xml:space="preserve"> </w:t>
+      </w:r>
+      <w:proofErr w:type="spellStart"/>
+      <w:r>
+        <w:rPr>
+          <w:rFonts w:asciiTheme="majorHAnsi" w:hAnsiTheme="majorHAnsi" w:cs="Arial"/>
+        </w:rPr>
+        <w:t>design</w:t>
+      </w:r>
+      <w:proofErr w:type="spellEnd"/>
+      <w:r>
+        <w:rPr>
+          <w:rFonts w:asciiTheme="majorHAnsi" w:hAnsiTheme="majorHAnsi" w:cs="Arial"/>
+        </w:rPr>
+        <w:t xml:space="preserve"> </w:t>
+      </w:r>
+      <w:proofErr w:type="spellStart"/>
+      <w:r>
+        <w:rPr>
+          <w:rFonts w:asciiTheme="majorHAnsi" w:hAnsiTheme="majorHAnsi" w:cs="Arial"/>
+        </w:rPr>
+        <w:t>choices</w:t>
+      </w:r>
+      <w:proofErr w:type="spellEnd"/>
+      <w:r>
+        <w:rPr>
+          <w:rFonts w:asciiTheme="majorHAnsi" w:hAnsiTheme="majorHAnsi" w:cs="Arial"/>
+        </w:rPr>
+        <w:t xml:space="preserve"> </w:t>
+      </w:r>
+      <w:proofErr w:type="spellStart"/>
+      <w:r>
+        <w:rPr>
+          <w:rFonts w:asciiTheme="majorHAnsi" w:hAnsiTheme="majorHAnsi" w:cs="Arial"/>
+        </w:rPr>
+        <w:t>are</w:t>
+      </w:r>
+      <w:proofErr w:type="spellEnd"/>
+      <w:r>
+        <w:rPr>
+          <w:rFonts w:asciiTheme="majorHAnsi" w:hAnsiTheme="majorHAnsi" w:cs="Arial"/>
+        </w:rPr>
+        <w:t xml:space="preserve"> </w:t>
+      </w:r>
+      <w:proofErr w:type="spellStart"/>
+      <w:r>
+        <w:rPr>
+          <w:rFonts w:asciiTheme="majorHAnsi" w:hAnsiTheme="majorHAnsi" w:cs="Arial"/>
+        </w:rPr>
+        <w:t>given</w:t>
+      </w:r>
+      <w:proofErr w:type="spellEnd"/>
+      <w:r>
+        <w:rPr>
+          <w:rFonts w:asciiTheme="majorHAnsi" w:hAnsiTheme="majorHAnsi" w:cs="Arial"/>
+        </w:rPr>
+        <w:t xml:space="preserve"> in </w:t>
+      </w:r>
+      <w:proofErr w:type="spellStart"/>
+      <w:r>
+        <w:rPr>
+          <w:rFonts w:asciiTheme="majorHAnsi" w:hAnsiTheme="majorHAnsi" w:cs="Arial"/>
+        </w:rPr>
+        <w:t>this</w:t>
+      </w:r>
+      <w:proofErr w:type="spellEnd"/>
+      <w:r>
+        <w:rPr>
+          <w:rFonts w:asciiTheme="majorHAnsi" w:hAnsiTheme="majorHAnsi" w:cs="Arial"/>
+        </w:rPr>
+        <w:t xml:space="preserve"> </w:t>
+      </w:r>
+      <w:proofErr w:type="spellStart"/>
+      <w:r>
+        <w:rPr>
+          <w:rFonts w:asciiTheme="majorHAnsi" w:hAnsiTheme="majorHAnsi" w:cs="Arial"/>
+        </w:rPr>
+        <w:t>section</w:t>
+      </w:r>
+      <w:proofErr w:type="spellEnd"/>
+      <w:r>
+        <w:rPr>
+          <w:rFonts w:asciiTheme="majorHAnsi" w:hAnsiTheme="majorHAnsi" w:cs="Arial"/>
+        </w:rPr>
+        <w:t>.</w:t>
+      </w:r>
     </w:p>
     <w:p>
       <w:pPr>
-        <w:pStyle w:val="Balk1"/>
-      </w:pPr>
-      <w:r>
-        <w:t xml:space="preserve">Test </w:t>
-      </w:r>
-      <w:proofErr w:type="spellStart"/>
-      <w:r>
-        <w:t>Results</w:t>
+        <w:pStyle w:val="Balk2"/>
+        <w:numPr>
+          <w:ilvl w:val="1"/>
+          <w:numId w:val="2"/>
+        </w:numPr>
+      </w:pPr>
+      <w:r>
+        <w:t xml:space="preserve">PWM </w:t>
+      </w:r>
+      <w:proofErr w:type="spellStart"/>
+      <w:r>
+        <w:t>Generation</w:t>
       </w:r>
       <w:proofErr w:type="spellEnd"/>
     </w:p>
     <w:p>
       <w:pPr>
-        <w:pStyle w:val="Balk1"/>
-      </w:pPr>
-      <w:proofErr w:type="spellStart"/>
-      <w:r>
-        <w:t>Challenges</w:t>
-      </w:r>
-      <w:proofErr w:type="spellEnd"/>
-      <w:r>
-        <w:t xml:space="preserve"> </w:t>
+        <w:pStyle w:val="ListeParagraf"/>
+        <w:ind w:firstLine="360"/>
+        <w:rPr>
+          <w:rFonts w:asciiTheme="majorHAnsi" w:hAnsiTheme="majorHAnsi" w:cs="Arial"/>
+        </w:rPr>
+      </w:pPr>
+      <w:r>
+        <w:rPr>
+          <w:rFonts w:asciiTheme="majorHAnsi" w:hAnsiTheme="majorHAnsi" w:cs="Arial"/>
+        </w:rPr>
+        <w:t xml:space="preserve">To generate PWM signal with adjustable duty cycle, TL494 IC is used. It is chosen since the chip is widely available (also in the laboratory), it is analog so does not require software programming and implementation is easy &amp; understandable. A potentiometer is used to change the duty cycle which is actually a basic voltage divider. Difference between the potentiometer output and reference signal is used to calculate desired duty cycle by the IC. </w:t>
+      </w:r>
+      <w:proofErr w:type="spellStart"/>
+      <w:r>
+        <w:rPr>
+          <w:rFonts w:asciiTheme="majorHAnsi" w:hAnsiTheme="majorHAnsi" w:cs="Arial"/>
+        </w:rPr>
+        <w:t>The</w:t>
+      </w:r>
+      <w:proofErr w:type="spellEnd"/>
+      <w:r>
+        <w:rPr>
+          <w:rFonts w:asciiTheme="majorHAnsi" w:hAnsiTheme="majorHAnsi" w:cs="Arial"/>
+        </w:rPr>
+        <w:t xml:space="preserve"> </w:t>
+      </w:r>
+      <w:proofErr w:type="spellStart"/>
+      <w:r>
+        <w:rPr>
+          <w:rFonts w:asciiTheme="majorHAnsi" w:hAnsiTheme="majorHAnsi" w:cs="Arial"/>
+        </w:rPr>
+        <w:t>circuitry</w:t>
+      </w:r>
+      <w:proofErr w:type="spellEnd"/>
+      <w:r>
+        <w:rPr>
+          <w:rFonts w:asciiTheme="majorHAnsi" w:hAnsiTheme="majorHAnsi" w:cs="Arial"/>
+        </w:rPr>
+        <w:t xml:space="preserve"> is </w:t>
+      </w:r>
+      <w:proofErr w:type="spellStart"/>
+      <w:r>
+        <w:rPr>
+          <w:rFonts w:asciiTheme="majorHAnsi" w:hAnsiTheme="majorHAnsi" w:cs="Arial"/>
+        </w:rPr>
+        <w:t>given</w:t>
+      </w:r>
+      <w:proofErr w:type="spellEnd"/>
+      <w:r>
+        <w:rPr>
+          <w:rFonts w:asciiTheme="majorHAnsi" w:hAnsiTheme="majorHAnsi" w:cs="Arial"/>
+        </w:rPr>
+        <w:t xml:space="preserve"> is </w:t>
+      </w:r>
+      <w:proofErr w:type="spellStart"/>
+      <w:r>
+        <w:rPr>
+          <w:rFonts w:asciiTheme="majorHAnsi" w:hAnsiTheme="majorHAnsi" w:cs="Arial"/>
+        </w:rPr>
+        <w:t>Figure</w:t>
+      </w:r>
+      <w:proofErr w:type="spellEnd"/>
+      <w:r>
+        <w:rPr>
+          <w:rFonts w:asciiTheme="majorHAnsi" w:hAnsiTheme="majorHAnsi" w:cs="Arial"/>
+        </w:rPr>
+        <w:t xml:space="preserve"> X.</w:t>
       </w:r>
     </w:p>
     <w:p>
       <w:pPr>
+        <w:pStyle w:val="ListeParagraf"/>
+        <w:rPr>
+          <w:rFonts w:asciiTheme="majorHAnsi" w:hAnsiTheme="majorHAnsi" w:cs="Arial"/>
+        </w:rPr>
+      </w:pPr>
+    </w:p>
+    <w:p>
+      <w:pPr>
+        <w:pStyle w:val="ListeParagraf"/>
+        <w:jc w:val="center"/>
+        <w:rPr>
+          <w:rFonts w:asciiTheme="majorHAnsi" w:hAnsiTheme="majorHAnsi" w:cs="Arial"/>
+        </w:rPr>
+      </w:pPr>
+      <w:r>
+        <w:rPr>
+          <w:rFonts w:asciiTheme="majorHAnsi" w:hAnsiTheme="majorHAnsi" w:cs="Arial"/>
+          <w:noProof/>
+        </w:rPr>
+        <w:drawing>
+          <wp:inline distT="0" distB="0" distL="0" distR="0" wp14:anchorId="3DA8FF9B" wp14:editId="77732DD4">
+            <wp:extent cx="3148330" cy="2052955"/>
+            <wp:effectExtent l="0" t="0" r="0" b="4445"/>
+            <wp:docPr id="2" name="Resim 2"/>
+            <wp:cNvGraphicFramePr>
+              <a:graphicFrameLocks xmlns:a="http://schemas.openxmlformats.org/drawingml/2006/main" noChangeAspect="1"/>
+            </wp:cNvGraphicFramePr>
+            <a:graphic xmlns:a="http://schemas.openxmlformats.org/drawingml/2006/main">
+              <a:graphicData uri="http://schemas.openxmlformats.org/drawingml/2006/picture">
+                <pic:pic xmlns:pic="http://schemas.openxmlformats.org/drawingml/2006/picture">
+                  <pic:nvPicPr>
+                    <pic:cNvPr id="0" name="Resim 1"/>
+                    <pic:cNvPicPr>
+                      <a:picLocks noChangeAspect="1" noChangeArrowheads="1"/>
+                    </pic:cNvPicPr>
+                  </pic:nvPicPr>
+                  <pic:blipFill>
+                    <a:blip r:embed="rId6">
+                      <a:extLst>
+                        <a:ext uri="{28A0092B-C50C-407E-A947-70E740481C1C}">
+                          <a14:useLocalDpi xmlns:a14="http://schemas.microsoft.com/office/drawing/2010/main" val="0"/>
+                        </a:ext>
+                      </a:extLst>
+                    </a:blip>
+                    <a:srcRect/>
+                    <a:stretch>
+                      <a:fillRect/>
+                    </a:stretch>
+                  </pic:blipFill>
+                  <pic:spPr bwMode="auto">
+                    <a:xfrm>
+                      <a:off x="0" y="0"/>
+                      <a:ext cx="3148330" cy="2052955"/>
+                    </a:xfrm>
+                    <a:prstGeom prst="rect">
+                      <a:avLst/>
+                    </a:prstGeom>
+                    <a:noFill/>
+                    <a:ln>
+                      <a:noFill/>
+                    </a:ln>
+                  </pic:spPr>
+                </pic:pic>
+              </a:graphicData>
+            </a:graphic>
+          </wp:inline>
+        </w:drawing>
+      </w:r>
+    </w:p>
+    <w:p>
+      <w:pPr>
+        <w:rPr>
+          <w:rFonts w:asciiTheme="majorHAnsi" w:hAnsiTheme="majorHAnsi" w:cs="Arial"/>
+        </w:rPr>
+      </w:pPr>
+      <w:r>
+        <w:rPr>
+          <w:rFonts w:asciiTheme="majorHAnsi" w:hAnsiTheme="majorHAnsi" w:cs="Arial"/>
+        </w:rPr>
+        <w:tab/>
+      </w:r>
+    </w:p>
+    <w:p>
+      <w:pPr>
+        <w:ind w:left="708" w:firstLine="372"/>
+        <w:rPr>
+          <w:rFonts w:asciiTheme="majorHAnsi" w:hAnsiTheme="majorHAnsi" w:cs="Arial"/>
+        </w:rPr>
+      </w:pPr>
+      <w:proofErr w:type="spellStart"/>
+      <w:r>
+        <w:rPr>
+          <w:rFonts w:asciiTheme="majorHAnsi" w:hAnsiTheme="majorHAnsi" w:cs="Arial"/>
+        </w:rPr>
+        <w:t>However</w:t>
+      </w:r>
+      <w:proofErr w:type="spellEnd"/>
+      <w:r>
+        <w:rPr>
+          <w:rFonts w:asciiTheme="majorHAnsi" w:hAnsiTheme="majorHAnsi" w:cs="Arial"/>
+        </w:rPr>
+        <w:t xml:space="preserve">, </w:t>
+      </w:r>
+      <w:proofErr w:type="spellStart"/>
+      <w:r>
+        <w:rPr>
+          <w:rFonts w:asciiTheme="majorHAnsi" w:hAnsiTheme="majorHAnsi" w:cs="Arial"/>
+        </w:rPr>
+        <w:t>using</w:t>
+      </w:r>
+      <w:proofErr w:type="spellEnd"/>
+      <w:r>
+        <w:rPr>
+          <w:rFonts w:asciiTheme="majorHAnsi" w:hAnsiTheme="majorHAnsi" w:cs="Arial"/>
+        </w:rPr>
+        <w:t xml:space="preserve"> </w:t>
+      </w:r>
+      <w:proofErr w:type="spellStart"/>
+      <w:r>
+        <w:rPr>
+          <w:rFonts w:asciiTheme="majorHAnsi" w:hAnsiTheme="majorHAnsi" w:cs="Arial"/>
+        </w:rPr>
+        <w:t>this</w:t>
+      </w:r>
+      <w:proofErr w:type="spellEnd"/>
+      <w:r>
+        <w:rPr>
+          <w:rFonts w:asciiTheme="majorHAnsi" w:hAnsiTheme="majorHAnsi" w:cs="Arial"/>
+        </w:rPr>
+        <w:t xml:space="preserve"> </w:t>
+      </w:r>
+      <w:proofErr w:type="spellStart"/>
+      <w:r>
+        <w:rPr>
+          <w:rFonts w:asciiTheme="majorHAnsi" w:hAnsiTheme="majorHAnsi" w:cs="Arial"/>
+        </w:rPr>
+        <w:t>circuit</w:t>
+      </w:r>
+      <w:proofErr w:type="spellEnd"/>
+      <w:r>
+        <w:rPr>
+          <w:rFonts w:asciiTheme="majorHAnsi" w:hAnsiTheme="majorHAnsi" w:cs="Arial"/>
+        </w:rPr>
+        <w:t xml:space="preserve"> </w:t>
+      </w:r>
+      <w:proofErr w:type="spellStart"/>
+      <w:r>
+        <w:rPr>
+          <w:rFonts w:asciiTheme="majorHAnsi" w:hAnsiTheme="majorHAnsi" w:cs="Arial"/>
+        </w:rPr>
+        <w:t>to</w:t>
+      </w:r>
+      <w:proofErr w:type="spellEnd"/>
+      <w:r>
+        <w:rPr>
+          <w:rFonts w:asciiTheme="majorHAnsi" w:hAnsiTheme="majorHAnsi" w:cs="Arial"/>
+        </w:rPr>
+        <w:t xml:space="preserve"> </w:t>
+      </w:r>
+      <w:proofErr w:type="spellStart"/>
+      <w:r>
+        <w:rPr>
+          <w:rFonts w:asciiTheme="majorHAnsi" w:hAnsiTheme="majorHAnsi" w:cs="Arial"/>
+        </w:rPr>
+        <w:t>directly</w:t>
+      </w:r>
+      <w:proofErr w:type="spellEnd"/>
+      <w:r>
+        <w:rPr>
+          <w:rFonts w:asciiTheme="majorHAnsi" w:hAnsiTheme="majorHAnsi" w:cs="Arial"/>
+        </w:rPr>
+        <w:t xml:space="preserve"> </w:t>
+      </w:r>
+      <w:proofErr w:type="spellStart"/>
+      <w:r>
+        <w:rPr>
+          <w:rFonts w:asciiTheme="majorHAnsi" w:hAnsiTheme="majorHAnsi" w:cs="Arial"/>
+        </w:rPr>
+        <w:t>drive</w:t>
+      </w:r>
+      <w:proofErr w:type="spellEnd"/>
+      <w:r>
+        <w:rPr>
+          <w:rFonts w:asciiTheme="majorHAnsi" w:hAnsiTheme="majorHAnsi" w:cs="Arial"/>
+        </w:rPr>
+        <w:t xml:space="preserve"> </w:t>
+      </w:r>
+      <w:proofErr w:type="spellStart"/>
+      <w:r>
+        <w:rPr>
+          <w:rFonts w:asciiTheme="majorHAnsi" w:hAnsiTheme="majorHAnsi" w:cs="Arial"/>
+        </w:rPr>
+        <w:t>the</w:t>
+      </w:r>
+      <w:proofErr w:type="spellEnd"/>
+      <w:r>
+        <w:rPr>
+          <w:rFonts w:asciiTheme="majorHAnsi" w:hAnsiTheme="majorHAnsi" w:cs="Arial"/>
+        </w:rPr>
+        <w:t xml:space="preserve"> IGBT </w:t>
+      </w:r>
+      <w:proofErr w:type="spellStart"/>
+      <w:r>
+        <w:rPr>
+          <w:rFonts w:asciiTheme="majorHAnsi" w:hAnsiTheme="majorHAnsi" w:cs="Arial"/>
+        </w:rPr>
+        <w:t>would</w:t>
+      </w:r>
+      <w:proofErr w:type="spellEnd"/>
+      <w:r>
+        <w:rPr>
+          <w:rFonts w:asciiTheme="majorHAnsi" w:hAnsiTheme="majorHAnsi" w:cs="Arial"/>
+        </w:rPr>
+        <w:t xml:space="preserve"> be </w:t>
+      </w:r>
+      <w:proofErr w:type="spellStart"/>
+      <w:r>
+        <w:rPr>
+          <w:rFonts w:asciiTheme="majorHAnsi" w:hAnsiTheme="majorHAnsi" w:cs="Arial"/>
+        </w:rPr>
+        <w:t>impossible</w:t>
+      </w:r>
+      <w:proofErr w:type="spellEnd"/>
+      <w:r>
+        <w:rPr>
+          <w:rFonts w:asciiTheme="majorHAnsi" w:hAnsiTheme="majorHAnsi" w:cs="Arial"/>
+        </w:rPr>
+        <w:t xml:space="preserve"> since TL494 can not </w:t>
+      </w:r>
+      <w:proofErr w:type="spellStart"/>
+      <w:r>
+        <w:rPr>
+          <w:rFonts w:asciiTheme="majorHAnsi" w:hAnsiTheme="majorHAnsi" w:cs="Arial"/>
+        </w:rPr>
+        <w:t>supply</w:t>
+      </w:r>
+      <w:proofErr w:type="spellEnd"/>
+      <w:r>
+        <w:rPr>
+          <w:rFonts w:asciiTheme="majorHAnsi" w:hAnsiTheme="majorHAnsi" w:cs="Arial"/>
+        </w:rPr>
+        <w:t xml:space="preserve"> </w:t>
+      </w:r>
+      <w:proofErr w:type="spellStart"/>
+      <w:r>
+        <w:rPr>
+          <w:rFonts w:asciiTheme="majorHAnsi" w:hAnsiTheme="majorHAnsi" w:cs="Arial"/>
+        </w:rPr>
+        <w:t>the</w:t>
+      </w:r>
+      <w:proofErr w:type="spellEnd"/>
+      <w:r>
+        <w:rPr>
+          <w:rFonts w:asciiTheme="majorHAnsi" w:hAnsiTheme="majorHAnsi" w:cs="Arial"/>
+        </w:rPr>
+        <w:t xml:space="preserve"> </w:t>
+      </w:r>
+      <w:proofErr w:type="spellStart"/>
+      <w:r>
+        <w:rPr>
+          <w:rFonts w:asciiTheme="majorHAnsi" w:hAnsiTheme="majorHAnsi" w:cs="Arial"/>
+        </w:rPr>
+        <w:t>desired</w:t>
+      </w:r>
+      <w:proofErr w:type="spellEnd"/>
+      <w:r>
+        <w:rPr>
+          <w:rFonts w:asciiTheme="majorHAnsi" w:hAnsiTheme="majorHAnsi" w:cs="Arial"/>
+        </w:rPr>
+        <w:t xml:space="preserve"> </w:t>
+      </w:r>
+      <w:proofErr w:type="spellStart"/>
+      <w:r>
+        <w:rPr>
+          <w:rFonts w:asciiTheme="majorHAnsi" w:hAnsiTheme="majorHAnsi" w:cs="Arial"/>
+        </w:rPr>
+        <w:t>current</w:t>
+      </w:r>
+      <w:proofErr w:type="spellEnd"/>
+      <w:r>
+        <w:rPr>
+          <w:rFonts w:asciiTheme="majorHAnsi" w:hAnsiTheme="majorHAnsi" w:cs="Arial"/>
+        </w:rPr>
+        <w:t xml:space="preserve"> </w:t>
+      </w:r>
+      <w:proofErr w:type="spellStart"/>
+      <w:r>
+        <w:rPr>
+          <w:rFonts w:asciiTheme="majorHAnsi" w:hAnsiTheme="majorHAnsi" w:cs="Arial"/>
+        </w:rPr>
+        <w:t>to</w:t>
+      </w:r>
+      <w:proofErr w:type="spellEnd"/>
+      <w:r>
+        <w:rPr>
+          <w:rFonts w:asciiTheme="majorHAnsi" w:hAnsiTheme="majorHAnsi" w:cs="Arial"/>
+        </w:rPr>
+        <w:t xml:space="preserve"> </w:t>
+      </w:r>
+      <w:proofErr w:type="spellStart"/>
+      <w:r>
+        <w:rPr>
+          <w:rFonts w:asciiTheme="majorHAnsi" w:hAnsiTheme="majorHAnsi" w:cs="Arial"/>
+        </w:rPr>
+        <w:t>turn</w:t>
+      </w:r>
+      <w:proofErr w:type="spellEnd"/>
+      <w:r>
+        <w:rPr>
+          <w:rFonts w:asciiTheme="majorHAnsi" w:hAnsiTheme="majorHAnsi" w:cs="Arial"/>
+        </w:rPr>
+        <w:t xml:space="preserve"> on </w:t>
+      </w:r>
+      <w:proofErr w:type="spellStart"/>
+      <w:r>
+        <w:rPr>
+          <w:rFonts w:asciiTheme="majorHAnsi" w:hAnsiTheme="majorHAnsi" w:cs="Arial"/>
+        </w:rPr>
+        <w:t>the</w:t>
+      </w:r>
+      <w:proofErr w:type="spellEnd"/>
+      <w:r>
+        <w:rPr>
+          <w:rFonts w:asciiTheme="majorHAnsi" w:hAnsiTheme="majorHAnsi" w:cs="Arial"/>
+        </w:rPr>
+        <w:t xml:space="preserve"> transistor. </w:t>
+      </w:r>
+      <w:proofErr w:type="spellStart"/>
+      <w:r>
+        <w:rPr>
+          <w:rFonts w:asciiTheme="majorHAnsi" w:hAnsiTheme="majorHAnsi" w:cs="Arial"/>
+        </w:rPr>
+        <w:t>Therefore</w:t>
+      </w:r>
+      <w:proofErr w:type="spellEnd"/>
+      <w:r>
+        <w:rPr>
+          <w:rFonts w:asciiTheme="majorHAnsi" w:hAnsiTheme="majorHAnsi" w:cs="Arial"/>
+        </w:rPr>
+        <w:t xml:space="preserve">, </w:t>
+      </w:r>
+      <w:proofErr w:type="spellStart"/>
+      <w:r>
+        <w:rPr>
+          <w:rFonts w:asciiTheme="majorHAnsi" w:hAnsiTheme="majorHAnsi" w:cs="Arial"/>
+        </w:rPr>
+        <w:t>additional</w:t>
+      </w:r>
+      <w:proofErr w:type="spellEnd"/>
+      <w:r>
+        <w:rPr>
+          <w:rFonts w:asciiTheme="majorHAnsi" w:hAnsiTheme="majorHAnsi" w:cs="Arial"/>
+        </w:rPr>
+        <w:t xml:space="preserve"> </w:t>
+      </w:r>
+      <w:proofErr w:type="spellStart"/>
+      <w:r>
+        <w:rPr>
+          <w:rFonts w:asciiTheme="majorHAnsi" w:hAnsiTheme="majorHAnsi" w:cs="Arial"/>
+        </w:rPr>
+        <w:t>circuitry</w:t>
+      </w:r>
+      <w:proofErr w:type="spellEnd"/>
+      <w:r>
+        <w:rPr>
+          <w:rFonts w:asciiTheme="majorHAnsi" w:hAnsiTheme="majorHAnsi" w:cs="Arial"/>
+        </w:rPr>
+        <w:t xml:space="preserve"> </w:t>
+      </w:r>
+      <w:proofErr w:type="spellStart"/>
+      <w:r>
+        <w:rPr>
+          <w:rFonts w:asciiTheme="majorHAnsi" w:hAnsiTheme="majorHAnsi" w:cs="Arial"/>
+        </w:rPr>
+        <w:t>was</w:t>
+      </w:r>
+      <w:proofErr w:type="spellEnd"/>
+      <w:r>
+        <w:rPr>
+          <w:rFonts w:asciiTheme="majorHAnsi" w:hAnsiTheme="majorHAnsi" w:cs="Arial"/>
+        </w:rPr>
+        <w:t xml:space="preserve"> </w:t>
+      </w:r>
+      <w:proofErr w:type="spellStart"/>
+      <w:r>
+        <w:rPr>
+          <w:rFonts w:asciiTheme="majorHAnsi" w:hAnsiTheme="majorHAnsi" w:cs="Arial"/>
+        </w:rPr>
+        <w:t>needed</w:t>
+      </w:r>
+      <w:proofErr w:type="spellEnd"/>
+      <w:r>
+        <w:rPr>
+          <w:rFonts w:asciiTheme="majorHAnsi" w:hAnsiTheme="majorHAnsi" w:cs="Arial"/>
+        </w:rPr>
+        <w:t>.</w:t>
+      </w:r>
+    </w:p>
+    <w:p>
+      <w:pPr>
+        <w:pStyle w:val="Balk2"/>
+        <w:numPr>
+          <w:ilvl w:val="1"/>
+          <w:numId w:val="2"/>
+        </w:numPr>
+      </w:pPr>
+      <w:proofErr w:type="spellStart"/>
+      <w:r>
+        <w:t>Optocoupler</w:t>
+      </w:r>
+      <w:proofErr w:type="spellEnd"/>
+      <w:r>
+        <w:t xml:space="preserve"> &amp; </w:t>
+      </w:r>
+      <w:proofErr w:type="spellStart"/>
+      <w:r>
+        <w:t>Gate</w:t>
+      </w:r>
+      <w:proofErr w:type="spellEnd"/>
+      <w:r>
+        <w:t xml:space="preserve"> Driver</w:t>
+      </w:r>
+    </w:p>
+    <w:p>
+      <w:pPr>
+        <w:pStyle w:val="ListeParagraf"/>
+        <w:rPr>
+          <w:rFonts w:asciiTheme="majorHAnsi" w:hAnsiTheme="majorHAnsi"/>
+        </w:rPr>
+      </w:pPr>
+    </w:p>
+    <w:p>
+      <w:pPr>
         <w:pStyle w:val="Balk1"/>
-      </w:pPr>
-      <w:proofErr w:type="spellStart"/>
-      <w:r>
-        <w:t>Conclusion</w:t>
-      </w:r>
+        <w:rPr>
+          <w:rFonts w:cs="Arial"/>
+        </w:rPr>
+      </w:pPr>
       <w:bookmarkStart w:id="1" w:name="_GoBack"/>
       <w:bookmarkEnd w:id="1"/>
+      <w:proofErr w:type="spellStart"/>
+      <w:r>
+        <w:rPr>
+          <w:rFonts w:cs="Arial"/>
+        </w:rPr>
+        <w:lastRenderedPageBreak/>
+        <w:t>Simulation</w:t>
+      </w:r>
+      <w:proofErr w:type="spellEnd"/>
+      <w:r>
+        <w:rPr>
+          <w:rFonts w:cs="Arial"/>
+        </w:rPr>
+        <w:t xml:space="preserve"> </w:t>
+      </w:r>
+      <w:proofErr w:type="spellStart"/>
+      <w:r>
+        <w:rPr>
+          <w:rFonts w:cs="Arial"/>
+        </w:rPr>
+        <w:t>Results</w:t>
+      </w:r>
+      <w:proofErr w:type="spellEnd"/>
+    </w:p>
+    <w:p>
+      <w:pPr>
+        <w:pStyle w:val="Balk1"/>
+        <w:rPr>
+          <w:rFonts w:cs="Arial"/>
+        </w:rPr>
+      </w:pPr>
+      <w:r>
+        <w:rPr>
+          <w:rFonts w:cs="Arial"/>
+        </w:rPr>
+        <w:t xml:space="preserve">Test </w:t>
+      </w:r>
+      <w:proofErr w:type="spellStart"/>
+      <w:r>
+        <w:rPr>
+          <w:rFonts w:cs="Arial"/>
+        </w:rPr>
+        <w:t>Results</w:t>
+      </w:r>
+      <w:proofErr w:type="spellEnd"/>
+    </w:p>
+    <w:p>
+      <w:pPr>
+        <w:pStyle w:val="Balk1"/>
+        <w:rPr>
+          <w:rFonts w:cs="Arial"/>
+        </w:rPr>
+      </w:pPr>
+      <w:proofErr w:type="spellStart"/>
+      <w:r>
+        <w:rPr>
+          <w:rFonts w:cs="Arial"/>
+        </w:rPr>
+        <w:t>Challenges</w:t>
+      </w:r>
+      <w:proofErr w:type="spellEnd"/>
+      <w:r>
+        <w:rPr>
+          <w:rFonts w:cs="Arial"/>
+        </w:rPr>
+        <w:t xml:space="preserve"> </w:t>
+      </w:r>
+    </w:p>
+    <w:p>
+      <w:pPr>
+        <w:pStyle w:val="Balk1"/>
+        <w:rPr>
+          <w:rFonts w:cs="Arial"/>
+        </w:rPr>
+      </w:pPr>
+      <w:proofErr w:type="spellStart"/>
+      <w:r>
+        <w:rPr>
+          <w:rFonts w:cs="Arial"/>
+        </w:rPr>
+        <w:t>Conclusion</w:t>
+      </w:r>
       <w:proofErr w:type="spellEnd"/>
     </w:p>
     <w:sectPr>
@@ -385,12 +2105,257 @@
 </w:document>
 </file>
 
+<file path=word/numbering.xml><?xml version="1.0" encoding="utf-8"?>
+<w:numbering xmlns:wpc="http://schemas.microsoft.com/office/word/2010/wordprocessingCanvas" xmlns:cx="http://schemas.microsoft.com/office/drawing/2014/chartex" xmlns:cx1="http://schemas.microsoft.com/office/drawing/2015/9/8/chartex" xmlns:cx2="http://schemas.microsoft.com/office/drawing/2015/10/21/chartex" xmlns:cx3="http://schemas.microsoft.com/office/drawing/2016/5/9/chartex" xmlns:cx4="http://schemas.microsoft.com/office/drawing/2016/5/10/chartex" xmlns:cx5="http://schemas.microsoft.com/office/drawing/2016/5/11/chartex" xmlns:cx6="http://schemas.microsoft.com/office/drawing/2016/5/12/chartex" xmlns:cx7="http://schemas.microsoft.com/office/drawing/2016/5/13/chartex" xmlns:cx8="http://schemas.microsoft.com/office/drawing/2016/5/14/chartex" xmlns:mc="http://schemas.openxmlformats.org/markup-compatibility/2006" xmlns:aink="http://schemas.microsoft.com/office/drawing/2016/ink" xmlns:am3d="http://schemas.microsoft.com/office/drawing/2017/model3d" xmlns:o="urn:schemas-microsoft-com:office:office" xmlns:r="http://schemas.openxmlformats.org/officeDocument/2006/relationships" xmlns:m="http://schemas.openxmlformats.org/officeDocument/2006/math" xmlns:v="urn:schemas-microsoft-com:vml" xmlns:wp14="http://schemas.microsoft.com/office/word/2010/wordprocessingDrawing" xmlns:wp="http://schemas.openxmlformats.org/drawingml/2006/wordprocessingDrawing" xmlns:w10="urn:schemas-microsoft-com:office:word" xmlns:w="http://schemas.openxmlformats.org/wordprocessingml/2006/main" xmlns:w14="http://schemas.microsoft.com/office/word/2010/wordml" xmlns:w15="http://schemas.microsoft.com/office/word/2012/wordml" xmlns:w16cid="http://schemas.microsoft.com/office/word/2016/wordml/cid" xmlns:w16se="http://schemas.microsoft.com/office/word/2015/wordml/symex" xmlns:wpg="http://schemas.microsoft.com/office/word/2010/wordprocessingGroup" xmlns:wpi="http://schemas.microsoft.com/office/word/2010/wordprocessingInk" xmlns:wne="http://schemas.microsoft.com/office/word/2006/wordml" xmlns:wps="http://schemas.microsoft.com/office/word/2010/wordprocessingShape" mc:Ignorable="w14 w15 w16se w16cid wp14">
+  <w:abstractNum w:abstractNumId="0" w15:restartNumberingAfterBreak="0">
+    <w:nsid w:val="4F90167E"/>
+    <w:multiLevelType w:val="hybridMultilevel"/>
+    <w:tmpl w:val="288E2568"/>
+    <w:lvl w:ilvl="0" w:tplc="041F000F">
+      <w:start w:val="1"/>
+      <w:numFmt w:val="decimal"/>
+      <w:lvlText w:val="%1."/>
+      <w:lvlJc w:val="left"/>
+      <w:pPr>
+        <w:ind w:left="720" w:hanging="360"/>
+      </w:pPr>
+    </w:lvl>
+    <w:lvl w:ilvl="1" w:tplc="041F0019">
+      <w:start w:val="1"/>
+      <w:numFmt w:val="lowerLetter"/>
+      <w:lvlText w:val="%2."/>
+      <w:lvlJc w:val="left"/>
+      <w:pPr>
+        <w:ind w:left="1440" w:hanging="360"/>
+      </w:pPr>
+    </w:lvl>
+    <w:lvl w:ilvl="2" w:tplc="041F001B">
+      <w:start w:val="1"/>
+      <w:numFmt w:val="lowerRoman"/>
+      <w:lvlText w:val="%3."/>
+      <w:lvlJc w:val="right"/>
+      <w:pPr>
+        <w:ind w:left="2160" w:hanging="180"/>
+      </w:pPr>
+    </w:lvl>
+    <w:lvl w:ilvl="3" w:tplc="041F000F">
+      <w:start w:val="1"/>
+      <w:numFmt w:val="decimal"/>
+      <w:lvlText w:val="%4."/>
+      <w:lvlJc w:val="left"/>
+      <w:pPr>
+        <w:ind w:left="2880" w:hanging="360"/>
+      </w:pPr>
+    </w:lvl>
+    <w:lvl w:ilvl="4" w:tplc="041F0019">
+      <w:start w:val="1"/>
+      <w:numFmt w:val="lowerLetter"/>
+      <w:lvlText w:val="%5."/>
+      <w:lvlJc w:val="left"/>
+      <w:pPr>
+        <w:ind w:left="3600" w:hanging="360"/>
+      </w:pPr>
+    </w:lvl>
+    <w:lvl w:ilvl="5" w:tplc="041F001B">
+      <w:start w:val="1"/>
+      <w:numFmt w:val="lowerRoman"/>
+      <w:lvlText w:val="%6."/>
+      <w:lvlJc w:val="right"/>
+      <w:pPr>
+        <w:ind w:left="4320" w:hanging="180"/>
+      </w:pPr>
+    </w:lvl>
+    <w:lvl w:ilvl="6" w:tplc="041F000F">
+      <w:start w:val="1"/>
+      <w:numFmt w:val="decimal"/>
+      <w:lvlText w:val="%7."/>
+      <w:lvlJc w:val="left"/>
+      <w:pPr>
+        <w:ind w:left="5040" w:hanging="360"/>
+      </w:pPr>
+    </w:lvl>
+    <w:lvl w:ilvl="7" w:tplc="041F0019">
+      <w:start w:val="1"/>
+      <w:numFmt w:val="lowerLetter"/>
+      <w:lvlText w:val="%8."/>
+      <w:lvlJc w:val="left"/>
+      <w:pPr>
+        <w:ind w:left="5760" w:hanging="360"/>
+      </w:pPr>
+    </w:lvl>
+    <w:lvl w:ilvl="8" w:tplc="041F001B">
+      <w:start w:val="1"/>
+      <w:numFmt w:val="lowerRoman"/>
+      <w:lvlText w:val="%9."/>
+      <w:lvlJc w:val="right"/>
+      <w:pPr>
+        <w:ind w:left="6480" w:hanging="180"/>
+      </w:pPr>
+    </w:lvl>
+  </w:abstractNum>
+  <w:abstractNum w:abstractNumId="1" w15:restartNumberingAfterBreak="0">
+    <w:nsid w:val="5BBD34B9"/>
+    <w:multiLevelType w:val="multilevel"/>
+    <w:tmpl w:val="51D0109A"/>
+    <w:lvl w:ilvl="0">
+      <w:start w:val="1"/>
+      <w:numFmt w:val="decimal"/>
+      <w:lvlText w:val="%1."/>
+      <w:lvlJc w:val="left"/>
+      <w:pPr>
+        <w:ind w:left="720" w:hanging="360"/>
+      </w:pPr>
+      <w:rPr>
+        <w:rFonts w:hint="default"/>
+      </w:rPr>
+    </w:lvl>
+    <w:lvl w:ilvl="1">
+      <w:start w:val="1"/>
+      <w:numFmt w:val="decimal"/>
+      <w:isLgl/>
+      <w:lvlText w:val="%1.%2."/>
+      <w:lvlJc w:val="left"/>
+      <w:pPr>
+        <w:ind w:left="1080" w:hanging="720"/>
+      </w:pPr>
+      <w:rPr>
+        <w:rFonts w:hint="default"/>
+      </w:rPr>
+    </w:lvl>
+    <w:lvl w:ilvl="2">
+      <w:start w:val="1"/>
+      <w:numFmt w:val="decimal"/>
+      <w:isLgl/>
+      <w:lvlText w:val="%1.%2.%3."/>
+      <w:lvlJc w:val="left"/>
+      <w:pPr>
+        <w:ind w:left="1080" w:hanging="720"/>
+      </w:pPr>
+      <w:rPr>
+        <w:rFonts w:hint="default"/>
+      </w:rPr>
+    </w:lvl>
+    <w:lvl w:ilvl="3">
+      <w:start w:val="1"/>
+      <w:numFmt w:val="decimal"/>
+      <w:isLgl/>
+      <w:lvlText w:val="%1.%2.%3.%4."/>
+      <w:lvlJc w:val="left"/>
+      <w:pPr>
+        <w:ind w:left="1440" w:hanging="1080"/>
+      </w:pPr>
+      <w:rPr>
+        <w:rFonts w:hint="default"/>
+      </w:rPr>
+    </w:lvl>
+    <w:lvl w:ilvl="4">
+      <w:start w:val="1"/>
+      <w:numFmt w:val="decimal"/>
+      <w:isLgl/>
+      <w:lvlText w:val="%1.%2.%3.%4.%5."/>
+      <w:lvlJc w:val="left"/>
+      <w:pPr>
+        <w:ind w:left="1440" w:hanging="1080"/>
+      </w:pPr>
+      <w:rPr>
+        <w:rFonts w:hint="default"/>
+      </w:rPr>
+    </w:lvl>
+    <w:lvl w:ilvl="5">
+      <w:start w:val="1"/>
+      <w:numFmt w:val="decimal"/>
+      <w:isLgl/>
+      <w:lvlText w:val="%1.%2.%3.%4.%5.%6."/>
+      <w:lvlJc w:val="left"/>
+      <w:pPr>
+        <w:ind w:left="1800" w:hanging="1440"/>
+      </w:pPr>
+      <w:rPr>
+        <w:rFonts w:hint="default"/>
+      </w:rPr>
+    </w:lvl>
+    <w:lvl w:ilvl="6">
+      <w:start w:val="1"/>
+      <w:numFmt w:val="decimal"/>
+      <w:isLgl/>
+      <w:lvlText w:val="%1.%2.%3.%4.%5.%6.%7."/>
+      <w:lvlJc w:val="left"/>
+      <w:pPr>
+        <w:ind w:left="2160" w:hanging="1800"/>
+      </w:pPr>
+      <w:rPr>
+        <w:rFonts w:hint="default"/>
+      </w:rPr>
+    </w:lvl>
+    <w:lvl w:ilvl="7">
+      <w:start w:val="1"/>
+      <w:numFmt w:val="decimal"/>
+      <w:isLgl/>
+      <w:lvlText w:val="%1.%2.%3.%4.%5.%6.%7.%8."/>
+      <w:lvlJc w:val="left"/>
+      <w:pPr>
+        <w:ind w:left="2160" w:hanging="1800"/>
+      </w:pPr>
+      <w:rPr>
+        <w:rFonts w:hint="default"/>
+      </w:rPr>
+    </w:lvl>
+    <w:lvl w:ilvl="8">
+      <w:start w:val="1"/>
+      <w:numFmt w:val="decimal"/>
+      <w:isLgl/>
+      <w:lvlText w:val="%1.%2.%3.%4.%5.%6.%7.%8.%9."/>
+      <w:lvlJc w:val="left"/>
+      <w:pPr>
+        <w:ind w:left="2520" w:hanging="2160"/>
+      </w:pPr>
+      <w:rPr>
+        <w:rFonts w:hint="default"/>
+      </w:rPr>
+    </w:lvl>
+  </w:abstractNum>
+  <w:num w:numId="1">
+    <w:abstractNumId w:val="0"/>
+    <w:lvlOverride w:ilvl="0">
+      <w:startOverride w:val="1"/>
+    </w:lvlOverride>
+    <w:lvlOverride w:ilvl="1">
+      <w:startOverride w:val="1"/>
+    </w:lvlOverride>
+    <w:lvlOverride w:ilvl="2">
+      <w:startOverride w:val="1"/>
+    </w:lvlOverride>
+    <w:lvlOverride w:ilvl="3">
+      <w:startOverride w:val="1"/>
+    </w:lvlOverride>
+    <w:lvlOverride w:ilvl="4">
+      <w:startOverride w:val="1"/>
+    </w:lvlOverride>
+    <w:lvlOverride w:ilvl="5">
+      <w:startOverride w:val="1"/>
+    </w:lvlOverride>
+    <w:lvlOverride w:ilvl="6">
+      <w:startOverride w:val="1"/>
+    </w:lvlOverride>
+    <w:lvlOverride w:ilvl="7">
+      <w:startOverride w:val="1"/>
+    </w:lvlOverride>
+    <w:lvlOverride w:ilvl="8">
+      <w:startOverride w:val="1"/>
+    </w:lvlOverride>
+  </w:num>
+  <w:num w:numId="2">
+    <w:abstractNumId w:val="1"/>
+  </w:num>
+</w:numbering>
+</file>
+
 <file path=word/styles.xml><?xml version="1.0" encoding="utf-8"?>
 <w:styles xmlns:mc="http://schemas.openxmlformats.org/markup-compatibility/2006" xmlns:r="http://schemas.openxmlformats.org/officeDocument/2006/relationships" xmlns:w="http://schemas.openxmlformats.org/wordprocessingml/2006/main" xmlns:w14="http://schemas.microsoft.com/office/word/2010/wordml" xmlns:w15="http://schemas.microsoft.com/office/word/2012/wordml" xmlns:w16cid="http://schemas.microsoft.com/office/word/2016/wordml/cid" xmlns:w16se="http://schemas.microsoft.com/office/word/2015/wordml/symex" mc:Ignorable="w14 w15 w16se w16cid">
   <w:docDefaults>
     <w:rPrDefault>
       <w:rPr>
-        <w:rFonts w:asciiTheme="minorHAnsi" w:eastAsiaTheme="minorHAnsi" w:hAnsiTheme="minorHAnsi" w:cstheme="minorBidi"/>
+        <w:rFonts w:asciiTheme="minorHAnsi" w:eastAsiaTheme="minorEastAsia" w:hAnsiTheme="minorHAnsi" w:cstheme="minorBidi"/>
         <w:sz w:val="22"/>
         <w:szCs w:val="22"/>
         <w:lang w:val="tr-TR" w:eastAsia="en-US" w:bidi="ar-SA"/>
@@ -782,14 +2747,7 @@
   <w:style w:type="paragraph" w:default="1" w:styleId="Normal">
     <w:name w:val="Normal"/>
     <w:qFormat/>
-    <w:rsid w:val="009A399F"/>
-    <w:pPr>
-      <w:spacing w:after="0" w:line="276" w:lineRule="auto"/>
-    </w:pPr>
-    <w:rPr>
-      <w:rFonts w:ascii="Arial" w:eastAsia="Arial" w:hAnsi="Arial" w:cs="Arial"/>
-      <w:lang w:eastAsia="tr-TR"/>
-    </w:rPr>
+    <w:rsid w:val="00536563"/>
   </w:style>
   <w:style w:type="paragraph" w:styleId="Balk1">
     <w:name w:val="heading 1"/>
@@ -798,17 +2756,197 @@
     <w:link w:val="Balk1Char"/>
     <w:uiPriority w:val="9"/>
     <w:qFormat/>
-    <w:rsid w:val="009A399F"/>
+    <w:rsid w:val="00536563"/>
     <w:pPr>
       <w:keepNext/>
       <w:keepLines/>
-      <w:spacing w:before="400" w:after="120"/>
+      <w:spacing w:before="240" w:after="0"/>
       <w:outlineLvl w:val="0"/>
     </w:pPr>
     <w:rPr>
-      <w:rFonts w:eastAsia="Times New Roman"/>
-      <w:sz w:val="40"/>
-      <w:szCs w:val="40"/>
+      <w:rFonts w:asciiTheme="majorHAnsi" w:eastAsiaTheme="majorEastAsia" w:hAnsiTheme="majorHAnsi" w:cstheme="majorBidi"/>
+      <w:color w:val="262626" w:themeColor="text1" w:themeTint="D9"/>
+      <w:sz w:val="32"/>
+      <w:szCs w:val="32"/>
+    </w:rPr>
+  </w:style>
+  <w:style w:type="paragraph" w:styleId="Balk2">
+    <w:name w:val="heading 2"/>
+    <w:basedOn w:val="Normal"/>
+    <w:next w:val="Normal"/>
+    <w:link w:val="Balk2Char"/>
+    <w:uiPriority w:val="9"/>
+    <w:unhideWhenUsed/>
+    <w:qFormat/>
+    <w:rsid w:val="00536563"/>
+    <w:pPr>
+      <w:keepNext/>
+      <w:keepLines/>
+      <w:spacing w:before="40" w:after="0"/>
+      <w:outlineLvl w:val="1"/>
+    </w:pPr>
+    <w:rPr>
+      <w:rFonts w:asciiTheme="majorHAnsi" w:eastAsiaTheme="majorEastAsia" w:hAnsiTheme="majorHAnsi" w:cstheme="majorBidi"/>
+      <w:color w:val="262626" w:themeColor="text1" w:themeTint="D9"/>
+      <w:sz w:val="28"/>
+      <w:szCs w:val="28"/>
+    </w:rPr>
+  </w:style>
+  <w:style w:type="paragraph" w:styleId="Balk3">
+    <w:name w:val="heading 3"/>
+    <w:basedOn w:val="Normal"/>
+    <w:next w:val="Normal"/>
+    <w:link w:val="Balk3Char"/>
+    <w:uiPriority w:val="9"/>
+    <w:semiHidden/>
+    <w:unhideWhenUsed/>
+    <w:qFormat/>
+    <w:rsid w:val="00536563"/>
+    <w:pPr>
+      <w:keepNext/>
+      <w:keepLines/>
+      <w:spacing w:before="40" w:after="0"/>
+      <w:outlineLvl w:val="2"/>
+    </w:pPr>
+    <w:rPr>
+      <w:rFonts w:asciiTheme="majorHAnsi" w:eastAsiaTheme="majorEastAsia" w:hAnsiTheme="majorHAnsi" w:cstheme="majorBidi"/>
+      <w:color w:val="0D0D0D" w:themeColor="text1" w:themeTint="F2"/>
+      <w:sz w:val="24"/>
+      <w:szCs w:val="24"/>
+    </w:rPr>
+  </w:style>
+  <w:style w:type="paragraph" w:styleId="Balk4">
+    <w:name w:val="heading 4"/>
+    <w:basedOn w:val="Normal"/>
+    <w:next w:val="Normal"/>
+    <w:link w:val="Balk4Char"/>
+    <w:uiPriority w:val="9"/>
+    <w:semiHidden/>
+    <w:unhideWhenUsed/>
+    <w:qFormat/>
+    <w:rsid w:val="00536563"/>
+    <w:pPr>
+      <w:keepNext/>
+      <w:keepLines/>
+      <w:spacing w:before="40" w:after="0"/>
+      <w:outlineLvl w:val="3"/>
+    </w:pPr>
+    <w:rPr>
+      <w:rFonts w:asciiTheme="majorHAnsi" w:eastAsiaTheme="majorEastAsia" w:hAnsiTheme="majorHAnsi" w:cstheme="majorBidi"/>
+      <w:i/>
+      <w:iCs/>
+      <w:color w:val="404040" w:themeColor="text1" w:themeTint="BF"/>
+    </w:rPr>
+  </w:style>
+  <w:style w:type="paragraph" w:styleId="Balk5">
+    <w:name w:val="heading 5"/>
+    <w:basedOn w:val="Normal"/>
+    <w:next w:val="Normal"/>
+    <w:link w:val="Balk5Char"/>
+    <w:uiPriority w:val="9"/>
+    <w:semiHidden/>
+    <w:unhideWhenUsed/>
+    <w:qFormat/>
+    <w:rsid w:val="00536563"/>
+    <w:pPr>
+      <w:keepNext/>
+      <w:keepLines/>
+      <w:spacing w:before="40" w:after="0"/>
+      <w:outlineLvl w:val="4"/>
+    </w:pPr>
+    <w:rPr>
+      <w:rFonts w:asciiTheme="majorHAnsi" w:eastAsiaTheme="majorEastAsia" w:hAnsiTheme="majorHAnsi" w:cstheme="majorBidi"/>
+      <w:color w:val="404040" w:themeColor="text1" w:themeTint="BF"/>
+    </w:rPr>
+  </w:style>
+  <w:style w:type="paragraph" w:styleId="Balk6">
+    <w:name w:val="heading 6"/>
+    <w:basedOn w:val="Normal"/>
+    <w:next w:val="Normal"/>
+    <w:link w:val="Balk6Char"/>
+    <w:uiPriority w:val="9"/>
+    <w:semiHidden/>
+    <w:unhideWhenUsed/>
+    <w:qFormat/>
+    <w:rsid w:val="00536563"/>
+    <w:pPr>
+      <w:keepNext/>
+      <w:keepLines/>
+      <w:spacing w:before="40" w:after="0"/>
+      <w:outlineLvl w:val="5"/>
+    </w:pPr>
+    <w:rPr>
+      <w:rFonts w:asciiTheme="majorHAnsi" w:eastAsiaTheme="majorEastAsia" w:hAnsiTheme="majorHAnsi" w:cstheme="majorBidi"/>
+    </w:rPr>
+  </w:style>
+  <w:style w:type="paragraph" w:styleId="Balk7">
+    <w:name w:val="heading 7"/>
+    <w:basedOn w:val="Normal"/>
+    <w:next w:val="Normal"/>
+    <w:link w:val="Balk7Char"/>
+    <w:uiPriority w:val="9"/>
+    <w:semiHidden/>
+    <w:unhideWhenUsed/>
+    <w:qFormat/>
+    <w:rsid w:val="00536563"/>
+    <w:pPr>
+      <w:keepNext/>
+      <w:keepLines/>
+      <w:spacing w:before="40" w:after="0"/>
+      <w:outlineLvl w:val="6"/>
+    </w:pPr>
+    <w:rPr>
+      <w:rFonts w:asciiTheme="majorHAnsi" w:eastAsiaTheme="majorEastAsia" w:hAnsiTheme="majorHAnsi" w:cstheme="majorBidi"/>
+      <w:i/>
+      <w:iCs/>
+    </w:rPr>
+  </w:style>
+  <w:style w:type="paragraph" w:styleId="Balk8">
+    <w:name w:val="heading 8"/>
+    <w:basedOn w:val="Normal"/>
+    <w:next w:val="Normal"/>
+    <w:link w:val="Balk8Char"/>
+    <w:uiPriority w:val="9"/>
+    <w:semiHidden/>
+    <w:unhideWhenUsed/>
+    <w:qFormat/>
+    <w:rsid w:val="00536563"/>
+    <w:pPr>
+      <w:keepNext/>
+      <w:keepLines/>
+      <w:spacing w:before="40" w:after="0"/>
+      <w:outlineLvl w:val="7"/>
+    </w:pPr>
+    <w:rPr>
+      <w:rFonts w:asciiTheme="majorHAnsi" w:eastAsiaTheme="majorEastAsia" w:hAnsiTheme="majorHAnsi" w:cstheme="majorBidi"/>
+      <w:color w:val="262626" w:themeColor="text1" w:themeTint="D9"/>
+      <w:sz w:val="21"/>
+      <w:szCs w:val="21"/>
+    </w:rPr>
+  </w:style>
+  <w:style w:type="paragraph" w:styleId="Balk9">
+    <w:name w:val="heading 9"/>
+    <w:basedOn w:val="Normal"/>
+    <w:next w:val="Normal"/>
+    <w:link w:val="Balk9Char"/>
+    <w:uiPriority w:val="9"/>
+    <w:semiHidden/>
+    <w:unhideWhenUsed/>
+    <w:qFormat/>
+    <w:rsid w:val="00536563"/>
+    <w:pPr>
+      <w:keepNext/>
+      <w:keepLines/>
+      <w:spacing w:before="40" w:after="0"/>
+      <w:outlineLvl w:val="8"/>
+    </w:pPr>
+    <w:rPr>
+      <w:rFonts w:asciiTheme="majorHAnsi" w:eastAsiaTheme="majorEastAsia" w:hAnsiTheme="majorHAnsi" w:cstheme="majorBidi"/>
+      <w:i/>
+      <w:iCs/>
+      <w:color w:val="262626" w:themeColor="text1" w:themeTint="D9"/>
+      <w:sz w:val="21"/>
+      <w:szCs w:val="21"/>
     </w:rPr>
   </w:style>
   <w:style w:type="character" w:default="1" w:styleId="VarsaylanParagrafYazTipi">
@@ -843,12 +2981,12 @@
     <w:basedOn w:val="VarsaylanParagrafYazTipi"/>
     <w:link w:val="Balk1"/>
     <w:uiPriority w:val="9"/>
-    <w:rsid w:val="009A399F"/>
+    <w:rsid w:val="00536563"/>
     <w:rPr>
-      <w:rFonts w:ascii="Arial" w:eastAsia="Times New Roman" w:hAnsi="Arial" w:cs="Arial"/>
-      <w:sz w:val="40"/>
-      <w:szCs w:val="40"/>
-      <w:lang w:eastAsia="tr-TR"/>
+      <w:rFonts w:asciiTheme="majorHAnsi" w:eastAsiaTheme="majorEastAsia" w:hAnsiTheme="majorHAnsi" w:cstheme="majorBidi"/>
+      <w:color w:val="262626" w:themeColor="text1" w:themeTint="D9"/>
+      <w:sz w:val="32"/>
+      <w:szCs w:val="32"/>
     </w:rPr>
   </w:style>
   <w:style w:type="paragraph" w:styleId="BalonMetni">
@@ -881,6 +3019,381 @@
       <w:szCs w:val="18"/>
       <w:lang w:eastAsia="tr-TR"/>
     </w:rPr>
+  </w:style>
+  <w:style w:type="paragraph" w:styleId="ListeParagraf">
+    <w:name w:val="List Paragraph"/>
+    <w:basedOn w:val="Normal"/>
+    <w:uiPriority w:val="34"/>
+    <w:qFormat/>
+    <w:rsid w:val="00536563"/>
+    <w:pPr>
+      <w:ind w:left="720"/>
+      <w:contextualSpacing/>
+    </w:pPr>
+  </w:style>
+  <w:style w:type="character" w:customStyle="1" w:styleId="Balk2Char">
+    <w:name w:val="Başlık 2 Char"/>
+    <w:basedOn w:val="VarsaylanParagrafYazTipi"/>
+    <w:link w:val="Balk2"/>
+    <w:uiPriority w:val="9"/>
+    <w:rsid w:val="00536563"/>
+    <w:rPr>
+      <w:rFonts w:asciiTheme="majorHAnsi" w:eastAsiaTheme="majorEastAsia" w:hAnsiTheme="majorHAnsi" w:cstheme="majorBidi"/>
+      <w:color w:val="262626" w:themeColor="text1" w:themeTint="D9"/>
+      <w:sz w:val="28"/>
+      <w:szCs w:val="28"/>
+    </w:rPr>
+  </w:style>
+  <w:style w:type="character" w:customStyle="1" w:styleId="Balk3Char">
+    <w:name w:val="Başlık 3 Char"/>
+    <w:basedOn w:val="VarsaylanParagrafYazTipi"/>
+    <w:link w:val="Balk3"/>
+    <w:uiPriority w:val="9"/>
+    <w:semiHidden/>
+    <w:rsid w:val="00536563"/>
+    <w:rPr>
+      <w:rFonts w:asciiTheme="majorHAnsi" w:eastAsiaTheme="majorEastAsia" w:hAnsiTheme="majorHAnsi" w:cstheme="majorBidi"/>
+      <w:color w:val="0D0D0D" w:themeColor="text1" w:themeTint="F2"/>
+      <w:sz w:val="24"/>
+      <w:szCs w:val="24"/>
+    </w:rPr>
+  </w:style>
+  <w:style w:type="character" w:customStyle="1" w:styleId="Balk4Char">
+    <w:name w:val="Başlık 4 Char"/>
+    <w:basedOn w:val="VarsaylanParagrafYazTipi"/>
+    <w:link w:val="Balk4"/>
+    <w:uiPriority w:val="9"/>
+    <w:semiHidden/>
+    <w:rsid w:val="00536563"/>
+    <w:rPr>
+      <w:rFonts w:asciiTheme="majorHAnsi" w:eastAsiaTheme="majorEastAsia" w:hAnsiTheme="majorHAnsi" w:cstheme="majorBidi"/>
+      <w:i/>
+      <w:iCs/>
+      <w:color w:val="404040" w:themeColor="text1" w:themeTint="BF"/>
+    </w:rPr>
+  </w:style>
+  <w:style w:type="character" w:customStyle="1" w:styleId="Balk5Char">
+    <w:name w:val="Başlık 5 Char"/>
+    <w:basedOn w:val="VarsaylanParagrafYazTipi"/>
+    <w:link w:val="Balk5"/>
+    <w:uiPriority w:val="9"/>
+    <w:semiHidden/>
+    <w:rsid w:val="00536563"/>
+    <w:rPr>
+      <w:rFonts w:asciiTheme="majorHAnsi" w:eastAsiaTheme="majorEastAsia" w:hAnsiTheme="majorHAnsi" w:cstheme="majorBidi"/>
+      <w:color w:val="404040" w:themeColor="text1" w:themeTint="BF"/>
+    </w:rPr>
+  </w:style>
+  <w:style w:type="character" w:customStyle="1" w:styleId="Balk6Char">
+    <w:name w:val="Başlık 6 Char"/>
+    <w:basedOn w:val="VarsaylanParagrafYazTipi"/>
+    <w:link w:val="Balk6"/>
+    <w:uiPriority w:val="9"/>
+    <w:semiHidden/>
+    <w:rsid w:val="00536563"/>
+    <w:rPr>
+      <w:rFonts w:asciiTheme="majorHAnsi" w:eastAsiaTheme="majorEastAsia" w:hAnsiTheme="majorHAnsi" w:cstheme="majorBidi"/>
+    </w:rPr>
+  </w:style>
+  <w:style w:type="character" w:customStyle="1" w:styleId="Balk7Char">
+    <w:name w:val="Başlık 7 Char"/>
+    <w:basedOn w:val="VarsaylanParagrafYazTipi"/>
+    <w:link w:val="Balk7"/>
+    <w:uiPriority w:val="9"/>
+    <w:semiHidden/>
+    <w:rsid w:val="00536563"/>
+    <w:rPr>
+      <w:rFonts w:asciiTheme="majorHAnsi" w:eastAsiaTheme="majorEastAsia" w:hAnsiTheme="majorHAnsi" w:cstheme="majorBidi"/>
+      <w:i/>
+      <w:iCs/>
+    </w:rPr>
+  </w:style>
+  <w:style w:type="character" w:customStyle="1" w:styleId="Balk8Char">
+    <w:name w:val="Başlık 8 Char"/>
+    <w:basedOn w:val="VarsaylanParagrafYazTipi"/>
+    <w:link w:val="Balk8"/>
+    <w:uiPriority w:val="9"/>
+    <w:semiHidden/>
+    <w:rsid w:val="00536563"/>
+    <w:rPr>
+      <w:rFonts w:asciiTheme="majorHAnsi" w:eastAsiaTheme="majorEastAsia" w:hAnsiTheme="majorHAnsi" w:cstheme="majorBidi"/>
+      <w:color w:val="262626" w:themeColor="text1" w:themeTint="D9"/>
+      <w:sz w:val="21"/>
+      <w:szCs w:val="21"/>
+    </w:rPr>
+  </w:style>
+  <w:style w:type="character" w:customStyle="1" w:styleId="Balk9Char">
+    <w:name w:val="Başlık 9 Char"/>
+    <w:basedOn w:val="VarsaylanParagrafYazTipi"/>
+    <w:link w:val="Balk9"/>
+    <w:uiPriority w:val="9"/>
+    <w:semiHidden/>
+    <w:rsid w:val="00536563"/>
+    <w:rPr>
+      <w:rFonts w:asciiTheme="majorHAnsi" w:eastAsiaTheme="majorEastAsia" w:hAnsiTheme="majorHAnsi" w:cstheme="majorBidi"/>
+      <w:i/>
+      <w:iCs/>
+      <w:color w:val="262626" w:themeColor="text1" w:themeTint="D9"/>
+      <w:sz w:val="21"/>
+      <w:szCs w:val="21"/>
+    </w:rPr>
+  </w:style>
+  <w:style w:type="paragraph" w:styleId="ResimYazs">
+    <w:name w:val="caption"/>
+    <w:basedOn w:val="Normal"/>
+    <w:next w:val="Normal"/>
+    <w:uiPriority w:val="35"/>
+    <w:semiHidden/>
+    <w:unhideWhenUsed/>
+    <w:qFormat/>
+    <w:rsid w:val="00536563"/>
+    <w:pPr>
+      <w:spacing w:after="200" w:line="240" w:lineRule="auto"/>
+    </w:pPr>
+    <w:rPr>
+      <w:i/>
+      <w:iCs/>
+      <w:color w:val="44546A" w:themeColor="text2"/>
+      <w:sz w:val="18"/>
+      <w:szCs w:val="18"/>
+    </w:rPr>
+  </w:style>
+  <w:style w:type="paragraph" w:styleId="KonuBal">
+    <w:name w:val="Title"/>
+    <w:basedOn w:val="Normal"/>
+    <w:next w:val="Normal"/>
+    <w:link w:val="KonuBalChar"/>
+    <w:uiPriority w:val="10"/>
+    <w:qFormat/>
+    <w:rsid w:val="00536563"/>
+    <w:pPr>
+      <w:spacing w:after="0" w:line="240" w:lineRule="auto"/>
+      <w:contextualSpacing/>
+    </w:pPr>
+    <w:rPr>
+      <w:rFonts w:asciiTheme="majorHAnsi" w:eastAsiaTheme="majorEastAsia" w:hAnsiTheme="majorHAnsi" w:cstheme="majorBidi"/>
+      <w:spacing w:val="-10"/>
+      <w:sz w:val="56"/>
+      <w:szCs w:val="56"/>
+    </w:rPr>
+  </w:style>
+  <w:style w:type="character" w:customStyle="1" w:styleId="KonuBalChar">
+    <w:name w:val="Konu Başlığı Char"/>
+    <w:basedOn w:val="VarsaylanParagrafYazTipi"/>
+    <w:link w:val="KonuBal"/>
+    <w:uiPriority w:val="10"/>
+    <w:rsid w:val="00536563"/>
+    <w:rPr>
+      <w:rFonts w:asciiTheme="majorHAnsi" w:eastAsiaTheme="majorEastAsia" w:hAnsiTheme="majorHAnsi" w:cstheme="majorBidi"/>
+      <w:spacing w:val="-10"/>
+      <w:sz w:val="56"/>
+      <w:szCs w:val="56"/>
+    </w:rPr>
+  </w:style>
+  <w:style w:type="paragraph" w:styleId="Altyaz">
+    <w:name w:val="Subtitle"/>
+    <w:basedOn w:val="Normal"/>
+    <w:next w:val="Normal"/>
+    <w:link w:val="AltyazChar"/>
+    <w:uiPriority w:val="11"/>
+    <w:qFormat/>
+    <w:rsid w:val="00536563"/>
+    <w:pPr>
+      <w:numPr>
+        <w:ilvl w:val="1"/>
+      </w:numPr>
+    </w:pPr>
+    <w:rPr>
+      <w:color w:val="5A5A5A" w:themeColor="text1" w:themeTint="A5"/>
+      <w:spacing w:val="15"/>
+    </w:rPr>
+  </w:style>
+  <w:style w:type="character" w:customStyle="1" w:styleId="AltyazChar">
+    <w:name w:val="Altyazı Char"/>
+    <w:basedOn w:val="VarsaylanParagrafYazTipi"/>
+    <w:link w:val="Altyaz"/>
+    <w:uiPriority w:val="11"/>
+    <w:rsid w:val="00536563"/>
+    <w:rPr>
+      <w:color w:val="5A5A5A" w:themeColor="text1" w:themeTint="A5"/>
+      <w:spacing w:val="15"/>
+    </w:rPr>
+  </w:style>
+  <w:style w:type="character" w:styleId="Gl">
+    <w:name w:val="Strong"/>
+    <w:basedOn w:val="VarsaylanParagrafYazTipi"/>
+    <w:uiPriority w:val="22"/>
+    <w:qFormat/>
+    <w:rsid w:val="00536563"/>
+    <w:rPr>
+      <w:b/>
+      <w:bCs/>
+      <w:color w:val="auto"/>
+    </w:rPr>
+  </w:style>
+  <w:style w:type="character" w:styleId="Vurgu">
+    <w:name w:val="Emphasis"/>
+    <w:basedOn w:val="VarsaylanParagrafYazTipi"/>
+    <w:uiPriority w:val="20"/>
+    <w:qFormat/>
+    <w:rsid w:val="00536563"/>
+    <w:rPr>
+      <w:i/>
+      <w:iCs/>
+      <w:color w:val="auto"/>
+    </w:rPr>
+  </w:style>
+  <w:style w:type="paragraph" w:styleId="AralkYok">
+    <w:name w:val="No Spacing"/>
+    <w:uiPriority w:val="1"/>
+    <w:qFormat/>
+    <w:rsid w:val="00536563"/>
+    <w:pPr>
+      <w:spacing w:after="0" w:line="240" w:lineRule="auto"/>
+    </w:pPr>
+  </w:style>
+  <w:style w:type="paragraph" w:styleId="Alnt">
+    <w:name w:val="Quote"/>
+    <w:basedOn w:val="Normal"/>
+    <w:next w:val="Normal"/>
+    <w:link w:val="AlntChar"/>
+    <w:uiPriority w:val="29"/>
+    <w:qFormat/>
+    <w:rsid w:val="00536563"/>
+    <w:pPr>
+      <w:spacing w:before="200"/>
+      <w:ind w:left="864" w:right="864"/>
+    </w:pPr>
+    <w:rPr>
+      <w:i/>
+      <w:iCs/>
+      <w:color w:val="404040" w:themeColor="text1" w:themeTint="BF"/>
+    </w:rPr>
+  </w:style>
+  <w:style w:type="character" w:customStyle="1" w:styleId="AlntChar">
+    <w:name w:val="Alıntı Char"/>
+    <w:basedOn w:val="VarsaylanParagrafYazTipi"/>
+    <w:link w:val="Alnt"/>
+    <w:uiPriority w:val="29"/>
+    <w:rsid w:val="00536563"/>
+    <w:rPr>
+      <w:i/>
+      <w:iCs/>
+      <w:color w:val="404040" w:themeColor="text1" w:themeTint="BF"/>
+    </w:rPr>
+  </w:style>
+  <w:style w:type="paragraph" w:styleId="GlAlnt">
+    <w:name w:val="Intense Quote"/>
+    <w:basedOn w:val="Normal"/>
+    <w:next w:val="Normal"/>
+    <w:link w:val="GlAlntChar"/>
+    <w:uiPriority w:val="30"/>
+    <w:qFormat/>
+    <w:rsid w:val="00536563"/>
+    <w:pPr>
+      <w:pBdr>
+        <w:top w:val="single" w:sz="4" w:space="10" w:color="404040" w:themeColor="text1" w:themeTint="BF"/>
+        <w:bottom w:val="single" w:sz="4" w:space="10" w:color="404040" w:themeColor="text1" w:themeTint="BF"/>
+      </w:pBdr>
+      <w:spacing w:before="360" w:after="360"/>
+      <w:ind w:left="864" w:right="864"/>
+      <w:jc w:val="center"/>
+    </w:pPr>
+    <w:rPr>
+      <w:i/>
+      <w:iCs/>
+      <w:color w:val="404040" w:themeColor="text1" w:themeTint="BF"/>
+    </w:rPr>
+  </w:style>
+  <w:style w:type="character" w:customStyle="1" w:styleId="GlAlntChar">
+    <w:name w:val="Güçlü Alıntı Char"/>
+    <w:basedOn w:val="VarsaylanParagrafYazTipi"/>
+    <w:link w:val="GlAlnt"/>
+    <w:uiPriority w:val="30"/>
+    <w:rsid w:val="00536563"/>
+    <w:rPr>
+      <w:i/>
+      <w:iCs/>
+      <w:color w:val="404040" w:themeColor="text1" w:themeTint="BF"/>
+    </w:rPr>
+  </w:style>
+  <w:style w:type="character" w:styleId="HafifVurgulama">
+    <w:name w:val="Subtle Emphasis"/>
+    <w:basedOn w:val="VarsaylanParagrafYazTipi"/>
+    <w:uiPriority w:val="19"/>
+    <w:qFormat/>
+    <w:rsid w:val="00536563"/>
+    <w:rPr>
+      <w:i/>
+      <w:iCs/>
+      <w:color w:val="404040" w:themeColor="text1" w:themeTint="BF"/>
+    </w:rPr>
+  </w:style>
+  <w:style w:type="character" w:styleId="GlVurgulama">
+    <w:name w:val="Intense Emphasis"/>
+    <w:basedOn w:val="VarsaylanParagrafYazTipi"/>
+    <w:uiPriority w:val="21"/>
+    <w:qFormat/>
+    <w:rsid w:val="00536563"/>
+    <w:rPr>
+      <w:b/>
+      <w:bCs/>
+      <w:i/>
+      <w:iCs/>
+      <w:color w:val="auto"/>
+    </w:rPr>
+  </w:style>
+  <w:style w:type="character" w:styleId="HafifBavuru">
+    <w:name w:val="Subtle Reference"/>
+    <w:basedOn w:val="VarsaylanParagrafYazTipi"/>
+    <w:uiPriority w:val="31"/>
+    <w:qFormat/>
+    <w:rsid w:val="00536563"/>
+    <w:rPr>
+      <w:smallCaps/>
+      <w:color w:val="404040" w:themeColor="text1" w:themeTint="BF"/>
+    </w:rPr>
+  </w:style>
+  <w:style w:type="character" w:styleId="GlBavuru">
+    <w:name w:val="Intense Reference"/>
+    <w:basedOn w:val="VarsaylanParagrafYazTipi"/>
+    <w:uiPriority w:val="32"/>
+    <w:qFormat/>
+    <w:rsid w:val="00536563"/>
+    <w:rPr>
+      <w:b/>
+      <w:bCs/>
+      <w:smallCaps/>
+      <w:color w:val="404040" w:themeColor="text1" w:themeTint="BF"/>
+      <w:spacing w:val="5"/>
+    </w:rPr>
+  </w:style>
+  <w:style w:type="character" w:styleId="KitapBal">
+    <w:name w:val="Book Title"/>
+    <w:basedOn w:val="VarsaylanParagrafYazTipi"/>
+    <w:uiPriority w:val="33"/>
+    <w:qFormat/>
+    <w:rsid w:val="00536563"/>
+    <w:rPr>
+      <w:b/>
+      <w:bCs/>
+      <w:i/>
+      <w:iCs/>
+      <w:spacing w:val="5"/>
+    </w:rPr>
+  </w:style>
+  <w:style w:type="paragraph" w:styleId="TBal">
+    <w:name w:val="TOC Heading"/>
+    <w:basedOn w:val="Balk1"/>
+    <w:next w:val="Normal"/>
+    <w:uiPriority w:val="39"/>
+    <w:semiHidden/>
+    <w:unhideWhenUsed/>
+    <w:qFormat/>
+    <w:rsid w:val="00536563"/>
+    <w:pPr>
+      <w:outlineLvl w:val="9"/>
+    </w:pPr>
   </w:style>
 </w:styles>
 </file>

</xml_diff>

<commit_message>
more on design choices, optocoupler part is done
</commit_message>
<xml_diff>
--- a/Final Report/Final Report.docx
+++ b/Final Report/Final Report.docx
@@ -133,7 +133,23 @@
           <w:sz w:val="48"/>
           <w:szCs w:val="48"/>
         </w:rPr>
-        <w:t>HARDWARE PROJECT SIMULATION REPORT</w:t>
+        <w:t xml:space="preserve">HARDWARE PROJECT </w:t>
+      </w:r>
+      <w:r>
+        <w:rPr>
+          <w:rFonts w:asciiTheme="majorHAnsi" w:hAnsiTheme="majorHAnsi" w:cs="Arial"/>
+          <w:sz w:val="48"/>
+          <w:szCs w:val="48"/>
+        </w:rPr>
+        <w:t>FINAL</w:t>
+      </w:r>
+      <w:r>
+        <w:rPr>
+          <w:rFonts w:asciiTheme="majorHAnsi" w:hAnsiTheme="majorHAnsi" w:cs="Arial"/>
+          <w:sz w:val="48"/>
+          <w:szCs w:val="48"/>
+        </w:rPr>
+        <w:t xml:space="preserve"> REPORT</w:t>
       </w:r>
     </w:p>
     <w:p>
@@ -364,16 +380,19 @@
     </w:p>
     <w:p>
       <w:pPr>
+        <w:ind w:firstLine="360"/>
+        <w:rPr>
+          <w:rFonts w:asciiTheme="majorHAnsi" w:hAnsiTheme="majorHAnsi" w:cs="Arial"/>
+        </w:rPr>
+      </w:pPr>
+    </w:p>
+    <w:p>
+      <w:pPr>
+        <w:ind w:firstLine="360"/>
         <w:rPr>
           <w:rFonts w:asciiTheme="majorHAnsi" w:eastAsiaTheme="minorHAnsi" w:hAnsiTheme="majorHAnsi" w:cs="Arial"/>
         </w:rPr>
       </w:pPr>
-      <w:r>
-        <w:rPr>
-          <w:rFonts w:asciiTheme="majorHAnsi" w:hAnsiTheme="majorHAnsi" w:cs="Arial"/>
-        </w:rPr>
-        <w:tab/>
-      </w:r>
       <w:proofErr w:type="spellStart"/>
       <w:r>
         <w:rPr>
@@ -1480,6 +1499,11 @@
         </w:rPr>
         <w:t>.</w:t>
       </w:r>
+    </w:p>
+    <w:p>
+      <w:pPr>
+        <w:pStyle w:val="Balk2"/>
+      </w:pPr>
     </w:p>
     <w:p>
       <w:pPr>
@@ -1489,96 +1513,1017 @@
           <w:numId w:val="2"/>
         </w:numPr>
       </w:pPr>
-      <w:r>
-        <w:t xml:space="preserve">PWM </w:t>
-      </w:r>
-      <w:proofErr w:type="spellStart"/>
-      <w:r>
-        <w:t>Generation</w:t>
+      <w:proofErr w:type="spellStart"/>
+      <w:r>
+        <w:t>Topology</w:t>
+      </w:r>
+      <w:proofErr w:type="spellEnd"/>
+      <w:r>
+        <w:t xml:space="preserve"> </w:t>
+      </w:r>
+      <w:proofErr w:type="spellStart"/>
+      <w:r>
+        <w:t>Selection</w:t>
       </w:r>
       <w:proofErr w:type="spellEnd"/>
     </w:p>
     <w:p>
       <w:pPr>
-        <w:pStyle w:val="ListeParagraf"/>
-        <w:ind w:firstLine="360"/>
-        <w:rPr>
-          <w:rFonts w:asciiTheme="majorHAnsi" w:hAnsiTheme="majorHAnsi" w:cs="Arial"/>
-        </w:rPr>
-      </w:pPr>
-      <w:r>
-        <w:rPr>
-          <w:rFonts w:asciiTheme="majorHAnsi" w:hAnsiTheme="majorHAnsi" w:cs="Arial"/>
-        </w:rPr>
-        <w:t xml:space="preserve">To generate PWM signal with adjustable duty cycle, TL494 IC is used. It is chosen since the chip is widely available (also in the laboratory), it is analog so does not require software programming and implementation is easy &amp; understandable. A potentiometer is used to change the duty cycle which is actually a basic voltage divider. Difference between the potentiometer output and reference signal is used to calculate desired duty cycle by the IC. </w:t>
-      </w:r>
-      <w:proofErr w:type="spellStart"/>
-      <w:r>
-        <w:rPr>
-          <w:rFonts w:asciiTheme="majorHAnsi" w:hAnsiTheme="majorHAnsi" w:cs="Arial"/>
-        </w:rPr>
-        <w:t>The</w:t>
-      </w:r>
-      <w:proofErr w:type="spellEnd"/>
-      <w:r>
-        <w:rPr>
-          <w:rFonts w:asciiTheme="majorHAnsi" w:hAnsiTheme="majorHAnsi" w:cs="Arial"/>
-        </w:rPr>
-        <w:t xml:space="preserve"> </w:t>
-      </w:r>
-      <w:proofErr w:type="spellStart"/>
-      <w:r>
-        <w:rPr>
-          <w:rFonts w:asciiTheme="majorHAnsi" w:hAnsiTheme="majorHAnsi" w:cs="Arial"/>
-        </w:rPr>
-        <w:t>circuitry</w:t>
-      </w:r>
-      <w:proofErr w:type="spellEnd"/>
-      <w:r>
-        <w:rPr>
-          <w:rFonts w:asciiTheme="majorHAnsi" w:hAnsiTheme="majorHAnsi" w:cs="Arial"/>
-        </w:rPr>
-        <w:t xml:space="preserve"> is </w:t>
-      </w:r>
-      <w:proofErr w:type="spellStart"/>
-      <w:r>
-        <w:rPr>
-          <w:rFonts w:asciiTheme="majorHAnsi" w:hAnsiTheme="majorHAnsi" w:cs="Arial"/>
-        </w:rPr>
-        <w:t>given</w:t>
-      </w:r>
-      <w:proofErr w:type="spellEnd"/>
-      <w:r>
-        <w:rPr>
-          <w:rFonts w:asciiTheme="majorHAnsi" w:hAnsiTheme="majorHAnsi" w:cs="Arial"/>
-        </w:rPr>
-        <w:t xml:space="preserve"> is </w:t>
-      </w:r>
-      <w:proofErr w:type="spellStart"/>
-      <w:r>
-        <w:rPr>
-          <w:rFonts w:asciiTheme="majorHAnsi" w:hAnsiTheme="majorHAnsi" w:cs="Arial"/>
-        </w:rPr>
-        <w:t>Figure</w:t>
-      </w:r>
-      <w:proofErr w:type="spellEnd"/>
-      <w:r>
-        <w:rPr>
-          <w:rFonts w:asciiTheme="majorHAnsi" w:hAnsiTheme="majorHAnsi" w:cs="Arial"/>
-        </w:rPr>
-        <w:t xml:space="preserve"> X.</w:t>
-      </w:r>
+        <w:ind w:left="360"/>
+      </w:pPr>
     </w:p>
     <w:p>
       <w:pPr>
-        <w:pStyle w:val="ListeParagraf"/>
-        <w:rPr>
-          <w:rFonts w:asciiTheme="majorHAnsi" w:hAnsiTheme="majorHAnsi" w:cs="Arial"/>
-        </w:rPr>
-      </w:pPr>
+        <w:ind w:left="360" w:firstLine="348"/>
+      </w:pPr>
+      <w:r>
+        <w:t xml:space="preserve">3-Phase </w:t>
+      </w:r>
+      <w:proofErr w:type="spellStart"/>
+      <w:r>
+        <w:t>Rectifier</w:t>
+      </w:r>
+      <w:proofErr w:type="spellEnd"/>
+      <w:r>
+        <w:t xml:space="preserve"> </w:t>
+      </w:r>
+      <w:proofErr w:type="spellStart"/>
+      <w:r>
+        <w:t>and</w:t>
+      </w:r>
+      <w:proofErr w:type="spellEnd"/>
+      <w:r>
+        <w:t xml:space="preserve"> </w:t>
+      </w:r>
+      <w:proofErr w:type="spellStart"/>
+      <w:r>
+        <w:t>Buck</w:t>
+      </w:r>
+      <w:proofErr w:type="spellEnd"/>
+      <w:r>
+        <w:t xml:space="preserve"> Converter </w:t>
+      </w:r>
+      <w:proofErr w:type="spellStart"/>
+      <w:r>
+        <w:t>topology</w:t>
+      </w:r>
+      <w:proofErr w:type="spellEnd"/>
+      <w:r>
+        <w:t xml:space="preserve"> </w:t>
+      </w:r>
+      <w:proofErr w:type="spellStart"/>
+      <w:r>
+        <w:t>with</w:t>
+      </w:r>
+      <w:proofErr w:type="spellEnd"/>
+      <w:r>
+        <w:t xml:space="preserve"> </w:t>
+      </w:r>
+      <w:proofErr w:type="spellStart"/>
+      <w:r>
+        <w:t>low</w:t>
+      </w:r>
+      <w:proofErr w:type="spellEnd"/>
+      <w:r>
+        <w:t xml:space="preserve"> </w:t>
+      </w:r>
+      <w:proofErr w:type="spellStart"/>
+      <w:r>
+        <w:t>side</w:t>
+      </w:r>
+      <w:proofErr w:type="spellEnd"/>
+      <w:r>
+        <w:t xml:space="preserve"> </w:t>
+      </w:r>
+      <w:proofErr w:type="spellStart"/>
+      <w:r>
+        <w:t>switching</w:t>
+      </w:r>
+      <w:proofErr w:type="spellEnd"/>
+      <w:r>
+        <w:t xml:space="preserve"> is </w:t>
+      </w:r>
+      <w:proofErr w:type="spellStart"/>
+      <w:r>
+        <w:t>used</w:t>
+      </w:r>
+      <w:proofErr w:type="spellEnd"/>
+      <w:r>
+        <w:t xml:space="preserve"> as it </w:t>
+      </w:r>
+      <w:proofErr w:type="spellStart"/>
+      <w:r>
+        <w:t>was</w:t>
+      </w:r>
+      <w:proofErr w:type="spellEnd"/>
+      <w:r>
+        <w:t xml:space="preserve"> </w:t>
+      </w:r>
+      <w:proofErr w:type="spellStart"/>
+      <w:r>
+        <w:t>proposed</w:t>
+      </w:r>
+      <w:proofErr w:type="spellEnd"/>
+      <w:r>
+        <w:t xml:space="preserve"> in </w:t>
+      </w:r>
+      <w:proofErr w:type="spellStart"/>
+      <w:r>
+        <w:t>the</w:t>
+      </w:r>
+      <w:proofErr w:type="spellEnd"/>
+      <w:r>
+        <w:t xml:space="preserve"> </w:t>
+      </w:r>
+      <w:proofErr w:type="spellStart"/>
+      <w:r>
+        <w:t>Simulation</w:t>
+      </w:r>
+      <w:proofErr w:type="spellEnd"/>
+      <w:r>
+        <w:t xml:space="preserve"> </w:t>
+      </w:r>
+      <w:proofErr w:type="spellStart"/>
+      <w:r>
+        <w:t>Reports</w:t>
+      </w:r>
+      <w:proofErr w:type="spellEnd"/>
+      <w:r>
+        <w:t xml:space="preserve">. As </w:t>
+      </w:r>
+      <w:proofErr w:type="spellStart"/>
+      <w:r>
+        <w:t>expected</w:t>
+      </w:r>
+      <w:proofErr w:type="spellEnd"/>
+      <w:r>
+        <w:t xml:space="preserve">, </w:t>
+      </w:r>
+      <w:proofErr w:type="spellStart"/>
+      <w:r>
+        <w:t>the</w:t>
+      </w:r>
+      <w:proofErr w:type="spellEnd"/>
+      <w:r>
+        <w:t xml:space="preserve"> motor </w:t>
+      </w:r>
+      <w:proofErr w:type="spellStart"/>
+      <w:r>
+        <w:t>provided</w:t>
+      </w:r>
+      <w:proofErr w:type="spellEnd"/>
+      <w:r>
+        <w:t xml:space="preserve"> </w:t>
+      </w:r>
+      <w:proofErr w:type="spellStart"/>
+      <w:r>
+        <w:t>enough</w:t>
+      </w:r>
+      <w:proofErr w:type="spellEnd"/>
+      <w:r>
+        <w:t xml:space="preserve"> </w:t>
+      </w:r>
+      <w:proofErr w:type="spellStart"/>
+      <w:r>
+        <w:t>filtering</w:t>
+      </w:r>
+      <w:proofErr w:type="spellEnd"/>
+      <w:r>
+        <w:t xml:space="preserve"> </w:t>
+      </w:r>
+      <w:proofErr w:type="spellStart"/>
+      <w:r>
+        <w:t>and</w:t>
+      </w:r>
+      <w:proofErr w:type="spellEnd"/>
+      <w:r>
+        <w:t xml:space="preserve"> it </w:t>
+      </w:r>
+      <w:proofErr w:type="spellStart"/>
+      <w:r>
+        <w:t>was</w:t>
+      </w:r>
+      <w:proofErr w:type="spellEnd"/>
+      <w:r>
+        <w:t xml:space="preserve"> </w:t>
+      </w:r>
+      <w:proofErr w:type="spellStart"/>
+      <w:r>
+        <w:t>proven</w:t>
+      </w:r>
+      <w:proofErr w:type="spellEnd"/>
+      <w:r>
+        <w:t xml:space="preserve"> </w:t>
+      </w:r>
+      <w:proofErr w:type="spellStart"/>
+      <w:r>
+        <w:t>that</w:t>
+      </w:r>
+      <w:proofErr w:type="spellEnd"/>
+      <w:r>
+        <w:t xml:space="preserve"> LC </w:t>
+      </w:r>
+      <w:proofErr w:type="spellStart"/>
+      <w:r>
+        <w:t>filter</w:t>
+      </w:r>
+      <w:proofErr w:type="spellEnd"/>
+      <w:r>
+        <w:t xml:space="preserve"> </w:t>
+      </w:r>
+      <w:proofErr w:type="spellStart"/>
+      <w:r>
+        <w:t>was</w:t>
+      </w:r>
+      <w:proofErr w:type="spellEnd"/>
+      <w:r>
+        <w:t xml:space="preserve"> not </w:t>
+      </w:r>
+      <w:proofErr w:type="spellStart"/>
+      <w:r>
+        <w:t>needed</w:t>
+      </w:r>
+      <w:proofErr w:type="spellEnd"/>
+      <w:r>
+        <w:t xml:space="preserve"> in </w:t>
+      </w:r>
+      <w:proofErr w:type="spellStart"/>
+      <w:r>
+        <w:t>our</w:t>
+      </w:r>
+      <w:proofErr w:type="spellEnd"/>
+      <w:r>
+        <w:t xml:space="preserve"> </w:t>
+      </w:r>
+      <w:proofErr w:type="spellStart"/>
+      <w:r>
+        <w:t>case</w:t>
+      </w:r>
+      <w:proofErr w:type="spellEnd"/>
+      <w:r>
+        <w:t xml:space="preserve">. </w:t>
+      </w:r>
+      <w:proofErr w:type="spellStart"/>
+      <w:r>
+        <w:t>Making</w:t>
+      </w:r>
+      <w:proofErr w:type="spellEnd"/>
+      <w:r>
+        <w:t xml:space="preserve"> </w:t>
+      </w:r>
+      <w:proofErr w:type="spellStart"/>
+      <w:r>
+        <w:t>this</w:t>
+      </w:r>
+      <w:proofErr w:type="spellEnd"/>
+      <w:r>
+        <w:t xml:space="preserve"> </w:t>
+      </w:r>
+      <w:proofErr w:type="spellStart"/>
+      <w:r>
+        <w:t>decision</w:t>
+      </w:r>
+      <w:proofErr w:type="spellEnd"/>
+      <w:r>
+        <w:t xml:space="preserve"> </w:t>
+      </w:r>
+      <w:proofErr w:type="spellStart"/>
+      <w:r>
+        <w:t>saved</w:t>
+      </w:r>
+      <w:proofErr w:type="spellEnd"/>
+      <w:r>
+        <w:t xml:space="preserve"> us </w:t>
+      </w:r>
+      <w:proofErr w:type="spellStart"/>
+      <w:r>
+        <w:t>both</w:t>
+      </w:r>
+      <w:proofErr w:type="spellEnd"/>
+      <w:r>
+        <w:t xml:space="preserve"> time </w:t>
+      </w:r>
+      <w:proofErr w:type="spellStart"/>
+      <w:r>
+        <w:t>and</w:t>
+      </w:r>
+      <w:proofErr w:type="spellEnd"/>
+      <w:r>
+        <w:t xml:space="preserve"> </w:t>
+      </w:r>
+      <w:proofErr w:type="spellStart"/>
+      <w:r>
+        <w:t>money</w:t>
+      </w:r>
+      <w:proofErr w:type="spellEnd"/>
+      <w:r>
+        <w:t xml:space="preserve">, since </w:t>
+      </w:r>
+      <w:proofErr w:type="spellStart"/>
+      <w:r>
+        <w:t>finding</w:t>
+      </w:r>
+      <w:proofErr w:type="spellEnd"/>
+      <w:r>
+        <w:t xml:space="preserve"> a </w:t>
+      </w:r>
+      <w:proofErr w:type="spellStart"/>
+      <w:r>
+        <w:t>suitable</w:t>
+      </w:r>
+      <w:proofErr w:type="spellEnd"/>
+      <w:r>
+        <w:t xml:space="preserve"> </w:t>
+      </w:r>
+      <w:proofErr w:type="spellStart"/>
+      <w:r>
+        <w:t>inductor</w:t>
+      </w:r>
+      <w:proofErr w:type="spellEnd"/>
+      <w:r>
+        <w:t xml:space="preserve"> in </w:t>
+      </w:r>
+      <w:proofErr w:type="spellStart"/>
+      <w:r>
+        <w:t>the</w:t>
+      </w:r>
+      <w:proofErr w:type="spellEnd"/>
+      <w:r>
+        <w:t xml:space="preserve"> market </w:t>
+      </w:r>
+      <w:proofErr w:type="spellStart"/>
+      <w:r>
+        <w:t>that</w:t>
+      </w:r>
+      <w:proofErr w:type="spellEnd"/>
+      <w:r>
+        <w:t xml:space="preserve"> is </w:t>
+      </w:r>
+      <w:proofErr w:type="spellStart"/>
+      <w:r>
+        <w:t>ready</w:t>
+      </w:r>
+      <w:proofErr w:type="spellEnd"/>
+      <w:r>
+        <w:t xml:space="preserve"> </w:t>
+      </w:r>
+      <w:proofErr w:type="spellStart"/>
+      <w:r>
+        <w:t>to</w:t>
+      </w:r>
+      <w:proofErr w:type="spellEnd"/>
+      <w:r>
+        <w:t xml:space="preserve"> </w:t>
+      </w:r>
+      <w:proofErr w:type="spellStart"/>
+      <w:r>
+        <w:t>purchase</w:t>
+      </w:r>
+      <w:proofErr w:type="spellEnd"/>
+      <w:r>
+        <w:t xml:space="preserve"> </w:t>
+      </w:r>
+      <w:proofErr w:type="spellStart"/>
+      <w:r>
+        <w:t>would</w:t>
+      </w:r>
+      <w:proofErr w:type="spellEnd"/>
+      <w:r>
+        <w:t xml:space="preserve"> be </w:t>
+      </w:r>
+      <w:proofErr w:type="spellStart"/>
+      <w:r>
+        <w:t>more</w:t>
+      </w:r>
+      <w:proofErr w:type="spellEnd"/>
+      <w:r>
+        <w:t xml:space="preserve"> </w:t>
+      </w:r>
+      <w:proofErr w:type="spellStart"/>
+      <w:r>
+        <w:t>or</w:t>
+      </w:r>
+      <w:proofErr w:type="spellEnd"/>
+      <w:r>
+        <w:t xml:space="preserve"> </w:t>
+      </w:r>
+      <w:proofErr w:type="spellStart"/>
+      <w:r>
+        <w:t>less</w:t>
+      </w:r>
+      <w:proofErr w:type="spellEnd"/>
+      <w:r>
+        <w:t xml:space="preserve"> </w:t>
+      </w:r>
+      <w:proofErr w:type="spellStart"/>
+      <w:r>
+        <w:t>impossible</w:t>
+      </w:r>
+      <w:proofErr w:type="spellEnd"/>
+      <w:r>
+        <w:t xml:space="preserve"> </w:t>
+      </w:r>
+      <w:proofErr w:type="spellStart"/>
+      <w:r>
+        <w:t>and</w:t>
+      </w:r>
+      <w:proofErr w:type="spellEnd"/>
+      <w:r>
+        <w:t xml:space="preserve"> it </w:t>
+      </w:r>
+      <w:proofErr w:type="spellStart"/>
+      <w:r>
+        <w:t>needed</w:t>
+      </w:r>
+      <w:proofErr w:type="spellEnd"/>
+      <w:r>
+        <w:t xml:space="preserve"> </w:t>
+      </w:r>
+      <w:proofErr w:type="spellStart"/>
+      <w:r>
+        <w:t>to</w:t>
+      </w:r>
+      <w:proofErr w:type="spellEnd"/>
+      <w:r>
+        <w:t xml:space="preserve"> </w:t>
+      </w:r>
+      <w:proofErr w:type="spellStart"/>
+      <w:r>
+        <w:t>hand</w:t>
+      </w:r>
+      <w:proofErr w:type="spellEnd"/>
+      <w:r>
+        <w:t xml:space="preserve"> </w:t>
+      </w:r>
+      <w:proofErr w:type="spellStart"/>
+      <w:r>
+        <w:t>wound</w:t>
+      </w:r>
+      <w:proofErr w:type="spellEnd"/>
+      <w:r>
+        <w:t xml:space="preserve">. </w:t>
+      </w:r>
+      <w:proofErr w:type="spellStart"/>
+      <w:r>
+        <w:t>In</w:t>
+      </w:r>
+      <w:proofErr w:type="spellEnd"/>
+      <w:r>
+        <w:t xml:space="preserve"> </w:t>
+      </w:r>
+      <w:proofErr w:type="spellStart"/>
+      <w:r>
+        <w:t>other</w:t>
+      </w:r>
+      <w:proofErr w:type="spellEnd"/>
+      <w:r>
+        <w:t xml:space="preserve"> </w:t>
+      </w:r>
+      <w:proofErr w:type="spellStart"/>
+      <w:r>
+        <w:t>words</w:t>
+      </w:r>
+      <w:proofErr w:type="spellEnd"/>
+      <w:r>
+        <w:t xml:space="preserve">, </w:t>
+      </w:r>
+      <w:proofErr w:type="spellStart"/>
+      <w:r>
+        <w:t>buying</w:t>
+      </w:r>
+      <w:proofErr w:type="spellEnd"/>
+      <w:r>
+        <w:t xml:space="preserve"> </w:t>
+      </w:r>
+      <w:proofErr w:type="spellStart"/>
+      <w:r>
+        <w:t>more</w:t>
+      </w:r>
+      <w:proofErr w:type="spellEnd"/>
+      <w:r>
+        <w:t xml:space="preserve"> </w:t>
+      </w:r>
+      <w:proofErr w:type="spellStart"/>
+      <w:r>
+        <w:t>components</w:t>
+      </w:r>
+      <w:proofErr w:type="spellEnd"/>
+      <w:r>
+        <w:t xml:space="preserve"> </w:t>
+      </w:r>
+      <w:proofErr w:type="spellStart"/>
+      <w:r>
+        <w:t>and</w:t>
+      </w:r>
+      <w:proofErr w:type="spellEnd"/>
+      <w:r>
+        <w:t xml:space="preserve"> </w:t>
+      </w:r>
+      <w:proofErr w:type="spellStart"/>
+      <w:r>
+        <w:t>spending</w:t>
+      </w:r>
+      <w:proofErr w:type="spellEnd"/>
+      <w:r>
+        <w:t xml:space="preserve"> </w:t>
+      </w:r>
+      <w:proofErr w:type="spellStart"/>
+      <w:r>
+        <w:t>extra</w:t>
+      </w:r>
+      <w:proofErr w:type="spellEnd"/>
+      <w:r>
+        <w:t xml:space="preserve"> time.</w:t>
+      </w:r>
     </w:p>
     <w:p>
       <w:pPr>
+        <w:ind w:left="360"/>
+      </w:pPr>
+      <w:r>
+        <w:tab/>
+      </w:r>
+      <w:proofErr w:type="spellStart"/>
+      <w:r>
+        <w:t>Implementing</w:t>
+      </w:r>
+      <w:proofErr w:type="spellEnd"/>
+      <w:r>
+        <w:t xml:space="preserve"> </w:t>
+      </w:r>
+      <w:proofErr w:type="spellStart"/>
+      <w:r>
+        <w:t>low-side</w:t>
+      </w:r>
+      <w:proofErr w:type="spellEnd"/>
+      <w:r>
+        <w:t xml:space="preserve"> </w:t>
+      </w:r>
+      <w:proofErr w:type="spellStart"/>
+      <w:r>
+        <w:t>switching</w:t>
+      </w:r>
+      <w:proofErr w:type="spellEnd"/>
+      <w:r>
+        <w:t xml:space="preserve"> </w:t>
+      </w:r>
+      <w:proofErr w:type="spellStart"/>
+      <w:r>
+        <w:t>eliminated</w:t>
+      </w:r>
+      <w:proofErr w:type="spellEnd"/>
+      <w:r>
+        <w:t xml:space="preserve"> </w:t>
+      </w:r>
+      <w:proofErr w:type="spellStart"/>
+      <w:r>
+        <w:t>the</w:t>
+      </w:r>
+      <w:proofErr w:type="spellEnd"/>
+      <w:r>
+        <w:t xml:space="preserve"> </w:t>
+      </w:r>
+      <w:proofErr w:type="spellStart"/>
+      <w:r>
+        <w:t>need</w:t>
+      </w:r>
+      <w:proofErr w:type="spellEnd"/>
+      <w:r>
+        <w:t xml:space="preserve"> </w:t>
+      </w:r>
+      <w:proofErr w:type="spellStart"/>
+      <w:r>
+        <w:t>for</w:t>
+      </w:r>
+      <w:proofErr w:type="spellEnd"/>
+      <w:r>
+        <w:t xml:space="preserve"> </w:t>
+      </w:r>
+      <w:proofErr w:type="spellStart"/>
+      <w:r>
+        <w:t>isolated</w:t>
+      </w:r>
+      <w:proofErr w:type="spellEnd"/>
+      <w:r>
+        <w:t xml:space="preserve"> </w:t>
+      </w:r>
+      <w:proofErr w:type="spellStart"/>
+      <w:r>
+        <w:t>supply</w:t>
+      </w:r>
+      <w:proofErr w:type="spellEnd"/>
+      <w:r>
+        <w:t xml:space="preserve">, </w:t>
+      </w:r>
+      <w:proofErr w:type="spellStart"/>
+      <w:r>
+        <w:t>however</w:t>
+      </w:r>
+      <w:proofErr w:type="spellEnd"/>
+      <w:r>
+        <w:t xml:space="preserve"> an </w:t>
+      </w:r>
+      <w:proofErr w:type="spellStart"/>
+      <w:r>
+        <w:t>optocoupler</w:t>
+      </w:r>
+      <w:proofErr w:type="spellEnd"/>
+      <w:r>
+        <w:t xml:space="preserve"> is </w:t>
+      </w:r>
+      <w:proofErr w:type="spellStart"/>
+      <w:r>
+        <w:t>used</w:t>
+      </w:r>
+      <w:proofErr w:type="spellEnd"/>
+      <w:r>
+        <w:t xml:space="preserve"> in </w:t>
+      </w:r>
+      <w:proofErr w:type="spellStart"/>
+      <w:r>
+        <w:t>case</w:t>
+      </w:r>
+      <w:proofErr w:type="spellEnd"/>
+      <w:r>
+        <w:t xml:space="preserve">. </w:t>
+      </w:r>
+      <w:proofErr w:type="spellStart"/>
+      <w:r>
+        <w:t>Moreover</w:t>
+      </w:r>
+      <w:proofErr w:type="spellEnd"/>
+      <w:r>
+        <w:t xml:space="preserve">, it </w:t>
+      </w:r>
+      <w:proofErr w:type="spellStart"/>
+      <w:r>
+        <w:t>helped</w:t>
+      </w:r>
+      <w:proofErr w:type="spellEnd"/>
+      <w:r>
+        <w:t xml:space="preserve"> us </w:t>
+      </w:r>
+      <w:proofErr w:type="spellStart"/>
+      <w:r>
+        <w:t>eliminate</w:t>
+      </w:r>
+      <w:proofErr w:type="spellEnd"/>
+      <w:r>
+        <w:t xml:space="preserve"> </w:t>
+      </w:r>
+      <w:proofErr w:type="spellStart"/>
+      <w:r>
+        <w:t>the</w:t>
+      </w:r>
+      <w:proofErr w:type="spellEnd"/>
+      <w:r>
+        <w:t xml:space="preserve"> </w:t>
+      </w:r>
+      <w:proofErr w:type="spellStart"/>
+      <w:r>
+        <w:t>need</w:t>
+      </w:r>
+      <w:proofErr w:type="spellEnd"/>
+      <w:r>
+        <w:t xml:space="preserve"> </w:t>
+      </w:r>
+      <w:proofErr w:type="spellStart"/>
+      <w:r>
+        <w:t>for</w:t>
+      </w:r>
+      <w:proofErr w:type="spellEnd"/>
+      <w:r>
+        <w:t xml:space="preserve"> a </w:t>
+      </w:r>
+      <w:proofErr w:type="spellStart"/>
+      <w:r>
+        <w:t>second</w:t>
+      </w:r>
+      <w:proofErr w:type="spellEnd"/>
+      <w:r>
+        <w:t xml:space="preserve"> </w:t>
+      </w:r>
+      <w:proofErr w:type="spellStart"/>
+      <w:r>
+        <w:t>power</w:t>
+      </w:r>
+      <w:proofErr w:type="spellEnd"/>
+      <w:r>
+        <w:t xml:space="preserve"> </w:t>
+      </w:r>
+      <w:proofErr w:type="spellStart"/>
+      <w:r>
+        <w:t>supply</w:t>
+      </w:r>
+      <w:proofErr w:type="spellEnd"/>
+      <w:r>
+        <w:t xml:space="preserve">. As a </w:t>
+      </w:r>
+      <w:proofErr w:type="spellStart"/>
+      <w:r>
+        <w:t>result</w:t>
+      </w:r>
+      <w:proofErr w:type="spellEnd"/>
+      <w:r>
+        <w:t xml:space="preserve">, </w:t>
+      </w:r>
+      <w:proofErr w:type="spellStart"/>
+      <w:r>
+        <w:t>our</w:t>
+      </w:r>
+      <w:proofErr w:type="spellEnd"/>
+      <w:r>
+        <w:t xml:space="preserve"> </w:t>
+      </w:r>
+      <w:proofErr w:type="spellStart"/>
+      <w:r>
+        <w:t>design</w:t>
+      </w:r>
+      <w:proofErr w:type="spellEnd"/>
+      <w:r>
+        <w:t xml:space="preserve"> </w:t>
+      </w:r>
+      <w:proofErr w:type="spellStart"/>
+      <w:r>
+        <w:t>became</w:t>
+      </w:r>
+      <w:proofErr w:type="spellEnd"/>
+      <w:r>
+        <w:t xml:space="preserve"> </w:t>
+      </w:r>
+      <w:proofErr w:type="spellStart"/>
+      <w:r>
+        <w:t>less</w:t>
+      </w:r>
+      <w:proofErr w:type="spellEnd"/>
+      <w:r>
+        <w:t xml:space="preserve"> </w:t>
+      </w:r>
+      <w:proofErr w:type="spellStart"/>
+      <w:r>
+        <w:t>complex</w:t>
+      </w:r>
+      <w:proofErr w:type="spellEnd"/>
+      <w:r>
+        <w:t xml:space="preserve">, </w:t>
+      </w:r>
+      <w:proofErr w:type="spellStart"/>
+      <w:r>
+        <w:t>using</w:t>
+      </w:r>
+      <w:proofErr w:type="spellEnd"/>
+      <w:r>
+        <w:t xml:space="preserve"> </w:t>
+      </w:r>
+      <w:proofErr w:type="spellStart"/>
+      <w:r>
+        <w:t>only</w:t>
+      </w:r>
+      <w:proofErr w:type="spellEnd"/>
+      <w:r>
+        <w:t xml:space="preserve"> </w:t>
+      </w:r>
+      <w:proofErr w:type="spellStart"/>
+      <w:r>
+        <w:t>one</w:t>
+      </w:r>
+      <w:proofErr w:type="spellEnd"/>
+      <w:r>
+        <w:t xml:space="preserve"> DC </w:t>
+      </w:r>
+      <w:proofErr w:type="spellStart"/>
+      <w:r>
+        <w:t>supply</w:t>
+      </w:r>
+      <w:proofErr w:type="spellEnd"/>
+      <w:r>
+        <w:t>.</w:t>
+      </w:r>
+      <w:bookmarkStart w:id="1" w:name="_GoBack"/>
+      <w:bookmarkEnd w:id="1"/>
+    </w:p>
+    <w:p>
+      <w:pPr>
+        <w:ind w:left="360"/>
+      </w:pPr>
+    </w:p>
+    <w:p>
+      <w:pPr>
+        <w:ind w:left="360"/>
+      </w:pPr>
+    </w:p>
+    <w:p/>
+    <w:p>
+      <w:pPr>
+        <w:pStyle w:val="Balk2"/>
+        <w:numPr>
+          <w:ilvl w:val="1"/>
+          <w:numId w:val="2"/>
+        </w:numPr>
+      </w:pPr>
+      <w:r>
+        <w:t xml:space="preserve">PWM </w:t>
+      </w:r>
+      <w:proofErr w:type="spellStart"/>
+      <w:r>
+        <w:t>Generation</w:t>
+      </w:r>
+      <w:proofErr w:type="spellEnd"/>
+    </w:p>
+    <w:p>
+      <w:pPr>
+        <w:ind w:firstLine="708"/>
+        <w:rPr>
+          <w:rFonts w:asciiTheme="majorHAnsi" w:hAnsiTheme="majorHAnsi" w:cs="Arial"/>
+        </w:rPr>
+      </w:pPr>
+    </w:p>
+    <w:p>
+      <w:pPr>
+        <w:ind w:left="360" w:firstLine="348"/>
+        <w:rPr>
+          <w:rFonts w:asciiTheme="majorHAnsi" w:hAnsiTheme="majorHAnsi" w:cs="Arial"/>
+        </w:rPr>
+      </w:pPr>
+      <w:proofErr w:type="spellStart"/>
+      <w:r>
+        <w:rPr>
+          <w:rFonts w:asciiTheme="majorHAnsi" w:hAnsiTheme="majorHAnsi" w:cs="Arial"/>
+        </w:rPr>
+        <w:t>To</w:t>
+      </w:r>
+      <w:proofErr w:type="spellEnd"/>
+      <w:r>
+        <w:rPr>
+          <w:rFonts w:asciiTheme="majorHAnsi" w:hAnsiTheme="majorHAnsi" w:cs="Arial"/>
+        </w:rPr>
+        <w:t xml:space="preserve"> </w:t>
+      </w:r>
+      <w:proofErr w:type="spellStart"/>
+      <w:r>
+        <w:rPr>
+          <w:rFonts w:asciiTheme="majorHAnsi" w:hAnsiTheme="majorHAnsi" w:cs="Arial"/>
+        </w:rPr>
+        <w:t>generate</w:t>
+      </w:r>
+      <w:proofErr w:type="spellEnd"/>
+      <w:r>
+        <w:rPr>
+          <w:rFonts w:asciiTheme="majorHAnsi" w:hAnsiTheme="majorHAnsi" w:cs="Arial"/>
+        </w:rPr>
+        <w:t xml:space="preserve"> PWM </w:t>
+      </w:r>
+      <w:proofErr w:type="spellStart"/>
+      <w:r>
+        <w:rPr>
+          <w:rFonts w:asciiTheme="majorHAnsi" w:hAnsiTheme="majorHAnsi" w:cs="Arial"/>
+        </w:rPr>
+        <w:t>signal</w:t>
+      </w:r>
+      <w:proofErr w:type="spellEnd"/>
+      <w:r>
+        <w:rPr>
+          <w:rFonts w:asciiTheme="majorHAnsi" w:hAnsiTheme="majorHAnsi" w:cs="Arial"/>
+        </w:rPr>
+        <w:t xml:space="preserve"> with adjustable duty cycle, TL494 IC is used. It is </w:t>
+      </w:r>
+      <w:proofErr w:type="spellStart"/>
+      <w:r>
+        <w:rPr>
+          <w:rFonts w:asciiTheme="majorHAnsi" w:hAnsiTheme="majorHAnsi" w:cs="Arial"/>
+        </w:rPr>
+        <w:t>chosen</w:t>
+      </w:r>
+      <w:proofErr w:type="spellEnd"/>
+      <w:r>
+        <w:rPr>
+          <w:rFonts w:asciiTheme="majorHAnsi" w:hAnsiTheme="majorHAnsi" w:cs="Arial"/>
+        </w:rPr>
+        <w:t xml:space="preserve"> since </w:t>
+      </w:r>
+      <w:proofErr w:type="spellStart"/>
+      <w:r>
+        <w:rPr>
+          <w:rFonts w:asciiTheme="majorHAnsi" w:hAnsiTheme="majorHAnsi" w:cs="Arial"/>
+        </w:rPr>
+        <w:t>the</w:t>
+      </w:r>
+      <w:proofErr w:type="spellEnd"/>
+      <w:r>
+        <w:rPr>
+          <w:rFonts w:asciiTheme="majorHAnsi" w:hAnsiTheme="majorHAnsi" w:cs="Arial"/>
+        </w:rPr>
+        <w:t xml:space="preserve"> </w:t>
+      </w:r>
+      <w:proofErr w:type="spellStart"/>
+      <w:r>
+        <w:rPr>
+          <w:rFonts w:asciiTheme="majorHAnsi" w:hAnsiTheme="majorHAnsi" w:cs="Arial"/>
+        </w:rPr>
+        <w:t>chip</w:t>
+      </w:r>
+      <w:proofErr w:type="spellEnd"/>
+      <w:r>
+        <w:rPr>
+          <w:rFonts w:asciiTheme="majorHAnsi" w:hAnsiTheme="majorHAnsi" w:cs="Arial"/>
+        </w:rPr>
+        <w:t xml:space="preserve"> is </w:t>
+      </w:r>
+      <w:proofErr w:type="spellStart"/>
+      <w:r>
+        <w:rPr>
+          <w:rFonts w:asciiTheme="majorHAnsi" w:hAnsiTheme="majorHAnsi" w:cs="Arial"/>
+        </w:rPr>
+        <w:t>widely</w:t>
+      </w:r>
+      <w:proofErr w:type="spellEnd"/>
+      <w:r>
+        <w:rPr>
+          <w:rFonts w:asciiTheme="majorHAnsi" w:hAnsiTheme="majorHAnsi" w:cs="Arial"/>
+        </w:rPr>
+        <w:t xml:space="preserve"> </w:t>
+      </w:r>
+      <w:proofErr w:type="spellStart"/>
+      <w:r>
+        <w:rPr>
+          <w:rFonts w:asciiTheme="majorHAnsi" w:hAnsiTheme="majorHAnsi" w:cs="Arial"/>
+        </w:rPr>
+        <w:t>available</w:t>
+      </w:r>
+      <w:proofErr w:type="spellEnd"/>
+      <w:r>
+        <w:rPr>
+          <w:rFonts w:asciiTheme="majorHAnsi" w:hAnsiTheme="majorHAnsi" w:cs="Arial"/>
+        </w:rPr>
+        <w:t xml:space="preserve"> (also in the laboratory), it is analog so does not require software programming and implementation is easy &amp; understandable. A potentiometer is used to change the duty cycle which is actually a basic voltage divider. Difference between the potentiometer output and reference signal is used to calculate desired duty cycle by the IC. </w:t>
+      </w:r>
+      <w:proofErr w:type="spellStart"/>
+      <w:r>
+        <w:rPr>
+          <w:rFonts w:asciiTheme="majorHAnsi" w:hAnsiTheme="majorHAnsi" w:cs="Arial"/>
+        </w:rPr>
+        <w:t>The</w:t>
+      </w:r>
+      <w:proofErr w:type="spellEnd"/>
+      <w:r>
+        <w:rPr>
+          <w:rFonts w:asciiTheme="majorHAnsi" w:hAnsiTheme="majorHAnsi" w:cs="Arial"/>
+        </w:rPr>
+        <w:t xml:space="preserve"> </w:t>
+      </w:r>
+      <w:proofErr w:type="spellStart"/>
+      <w:r>
+        <w:rPr>
+          <w:rFonts w:asciiTheme="majorHAnsi" w:hAnsiTheme="majorHAnsi" w:cs="Arial"/>
+        </w:rPr>
+        <w:t>circuitry</w:t>
+      </w:r>
+      <w:proofErr w:type="spellEnd"/>
+      <w:r>
+        <w:rPr>
+          <w:rFonts w:asciiTheme="majorHAnsi" w:hAnsiTheme="majorHAnsi" w:cs="Arial"/>
+        </w:rPr>
+        <w:t xml:space="preserve"> is </w:t>
+      </w:r>
+      <w:proofErr w:type="spellStart"/>
+      <w:r>
+        <w:rPr>
+          <w:rFonts w:asciiTheme="majorHAnsi" w:hAnsiTheme="majorHAnsi" w:cs="Arial"/>
+        </w:rPr>
+        <w:t>given</w:t>
+      </w:r>
+      <w:proofErr w:type="spellEnd"/>
+      <w:r>
+        <w:rPr>
+          <w:rFonts w:asciiTheme="majorHAnsi" w:hAnsiTheme="majorHAnsi" w:cs="Arial"/>
+        </w:rPr>
+        <w:t xml:space="preserve"> is </w:t>
+      </w:r>
+      <w:proofErr w:type="spellStart"/>
+      <w:r>
+        <w:rPr>
+          <w:rFonts w:asciiTheme="majorHAnsi" w:hAnsiTheme="majorHAnsi" w:cs="Arial"/>
+        </w:rPr>
+        <w:t>Figure</w:t>
+      </w:r>
+      <w:proofErr w:type="spellEnd"/>
+      <w:r>
+        <w:rPr>
+          <w:rFonts w:asciiTheme="majorHAnsi" w:hAnsiTheme="majorHAnsi" w:cs="Arial"/>
+        </w:rPr>
+        <w:t xml:space="preserve"> X.</w:t>
+      </w:r>
+    </w:p>
+    <w:p>
+      <w:pPr>
+        <w:pStyle w:val="ListeParagraf"/>
+        <w:rPr>
+          <w:rFonts w:asciiTheme="majorHAnsi" w:hAnsiTheme="majorHAnsi" w:cs="Arial"/>
+        </w:rPr>
+      </w:pPr>
+    </w:p>
+    <w:p>
+      <w:pPr>
         <w:pStyle w:val="ListeParagraf"/>
         <w:jc w:val="center"/>
         <w:rPr>
@@ -1590,6 +2535,7 @@
           <w:rFonts w:asciiTheme="majorHAnsi" w:hAnsiTheme="majorHAnsi" w:cs="Arial"/>
           <w:noProof/>
         </w:rPr>
+        <w:lastRenderedPageBreak/>
         <w:drawing>
           <wp:inline distT="0" distB="0" distL="0" distR="0" wp14:anchorId="3DA8FF9B" wp14:editId="77732DD4">
             <wp:extent cx="3148330" cy="2052955"/>
@@ -1997,20 +2943,1079 @@
     <w:p>
       <w:pPr>
         <w:pStyle w:val="ListeParagraf"/>
-        <w:rPr>
-          <w:rFonts w:asciiTheme="majorHAnsi" w:hAnsiTheme="majorHAnsi"/>
-        </w:rPr>
-      </w:pPr>
+        <w:ind w:firstLine="360"/>
+        <w:rPr>
+          <w:rFonts w:asciiTheme="majorHAnsi" w:hAnsiTheme="majorHAnsi" w:cs="Calibri Light"/>
+        </w:rPr>
+      </w:pPr>
+      <w:r>
+        <w:rPr>
+          <w:rFonts w:asciiTheme="majorHAnsi" w:hAnsiTheme="majorHAnsi" w:cs="Calibri Light"/>
+        </w:rPr>
+        <w:t xml:space="preserve">A </w:t>
+      </w:r>
+      <w:proofErr w:type="spellStart"/>
+      <w:r>
+        <w:rPr>
+          <w:rFonts w:asciiTheme="majorHAnsi" w:hAnsiTheme="majorHAnsi" w:cs="Calibri Light"/>
+        </w:rPr>
+        <w:t>gate</w:t>
+      </w:r>
+      <w:proofErr w:type="spellEnd"/>
+      <w:r>
+        <w:rPr>
+          <w:rFonts w:asciiTheme="majorHAnsi" w:hAnsiTheme="majorHAnsi" w:cs="Calibri Light"/>
+        </w:rPr>
+        <w:t xml:space="preserve"> </w:t>
+      </w:r>
+      <w:proofErr w:type="spellStart"/>
+      <w:r>
+        <w:rPr>
+          <w:rFonts w:asciiTheme="majorHAnsi" w:hAnsiTheme="majorHAnsi" w:cs="Calibri Light"/>
+        </w:rPr>
+        <w:t>driver</w:t>
+      </w:r>
+      <w:proofErr w:type="spellEnd"/>
+      <w:r>
+        <w:rPr>
+          <w:rFonts w:asciiTheme="majorHAnsi" w:hAnsiTheme="majorHAnsi" w:cs="Calibri Light"/>
+        </w:rPr>
+        <w:t xml:space="preserve"> </w:t>
+      </w:r>
+      <w:proofErr w:type="spellStart"/>
+      <w:r>
+        <w:rPr>
+          <w:rFonts w:asciiTheme="majorHAnsi" w:hAnsiTheme="majorHAnsi" w:cs="Calibri Light"/>
+        </w:rPr>
+        <w:t>was</w:t>
+      </w:r>
+      <w:proofErr w:type="spellEnd"/>
+      <w:r>
+        <w:rPr>
+          <w:rFonts w:asciiTheme="majorHAnsi" w:hAnsiTheme="majorHAnsi" w:cs="Calibri Light"/>
+        </w:rPr>
+        <w:t xml:space="preserve"> </w:t>
+      </w:r>
+      <w:proofErr w:type="spellStart"/>
+      <w:r>
+        <w:rPr>
+          <w:rFonts w:asciiTheme="majorHAnsi" w:hAnsiTheme="majorHAnsi" w:cs="Calibri Light"/>
+        </w:rPr>
+        <w:t>needed</w:t>
+      </w:r>
+      <w:proofErr w:type="spellEnd"/>
+      <w:r>
+        <w:rPr>
+          <w:rFonts w:asciiTheme="majorHAnsi" w:hAnsiTheme="majorHAnsi" w:cs="Calibri Light"/>
+        </w:rPr>
+        <w:t xml:space="preserve"> </w:t>
+      </w:r>
+      <w:proofErr w:type="spellStart"/>
+      <w:r>
+        <w:rPr>
+          <w:rFonts w:asciiTheme="majorHAnsi" w:hAnsiTheme="majorHAnsi" w:cs="Calibri Light"/>
+        </w:rPr>
+        <w:t>to</w:t>
+      </w:r>
+      <w:proofErr w:type="spellEnd"/>
+      <w:r>
+        <w:rPr>
+          <w:rFonts w:asciiTheme="majorHAnsi" w:hAnsiTheme="majorHAnsi" w:cs="Calibri Light"/>
+        </w:rPr>
+        <w:t xml:space="preserve"> be </w:t>
+      </w:r>
+      <w:proofErr w:type="spellStart"/>
+      <w:r>
+        <w:rPr>
+          <w:rFonts w:asciiTheme="majorHAnsi" w:hAnsiTheme="majorHAnsi" w:cs="Calibri Light"/>
+        </w:rPr>
+        <w:t>able</w:t>
+      </w:r>
+      <w:proofErr w:type="spellEnd"/>
+      <w:r>
+        <w:rPr>
+          <w:rFonts w:asciiTheme="majorHAnsi" w:hAnsiTheme="majorHAnsi" w:cs="Calibri Light"/>
+        </w:rPr>
+        <w:t xml:space="preserve"> </w:t>
+      </w:r>
+      <w:proofErr w:type="spellStart"/>
+      <w:r>
+        <w:rPr>
+          <w:rFonts w:asciiTheme="majorHAnsi" w:hAnsiTheme="majorHAnsi" w:cs="Calibri Light"/>
+        </w:rPr>
+        <w:t>to</w:t>
+      </w:r>
+      <w:proofErr w:type="spellEnd"/>
+      <w:r>
+        <w:rPr>
+          <w:rFonts w:asciiTheme="majorHAnsi" w:hAnsiTheme="majorHAnsi" w:cs="Calibri Light"/>
+        </w:rPr>
+        <w:t xml:space="preserve"> </w:t>
+      </w:r>
+      <w:proofErr w:type="spellStart"/>
+      <w:r>
+        <w:rPr>
+          <w:rFonts w:asciiTheme="majorHAnsi" w:hAnsiTheme="majorHAnsi" w:cs="Calibri Light"/>
+        </w:rPr>
+        <w:t>use</w:t>
+      </w:r>
+      <w:proofErr w:type="spellEnd"/>
+      <w:r>
+        <w:rPr>
+          <w:rFonts w:asciiTheme="majorHAnsi" w:hAnsiTheme="majorHAnsi" w:cs="Calibri Light"/>
+        </w:rPr>
+        <w:t xml:space="preserve"> </w:t>
+      </w:r>
+      <w:proofErr w:type="spellStart"/>
+      <w:r>
+        <w:rPr>
+          <w:rFonts w:asciiTheme="majorHAnsi" w:hAnsiTheme="majorHAnsi" w:cs="Calibri Light"/>
+        </w:rPr>
+        <w:t>the</w:t>
+      </w:r>
+      <w:proofErr w:type="spellEnd"/>
+      <w:r>
+        <w:rPr>
+          <w:rFonts w:asciiTheme="majorHAnsi" w:hAnsiTheme="majorHAnsi" w:cs="Calibri Light"/>
+        </w:rPr>
+        <w:t xml:space="preserve"> </w:t>
+      </w:r>
+      <w:proofErr w:type="spellStart"/>
+      <w:r>
+        <w:rPr>
+          <w:rFonts w:asciiTheme="majorHAnsi" w:hAnsiTheme="majorHAnsi" w:cs="Calibri Light"/>
+        </w:rPr>
+        <w:t>generated</w:t>
+      </w:r>
+      <w:proofErr w:type="spellEnd"/>
+      <w:r>
+        <w:rPr>
+          <w:rFonts w:asciiTheme="majorHAnsi" w:hAnsiTheme="majorHAnsi" w:cs="Calibri Light"/>
+        </w:rPr>
+        <w:t xml:space="preserve"> PWM as </w:t>
+      </w:r>
+      <w:proofErr w:type="spellStart"/>
+      <w:r>
+        <w:rPr>
+          <w:rFonts w:asciiTheme="majorHAnsi" w:hAnsiTheme="majorHAnsi" w:cs="Calibri Light"/>
+        </w:rPr>
+        <w:t>the</w:t>
+      </w:r>
+      <w:proofErr w:type="spellEnd"/>
+      <w:r>
+        <w:rPr>
+          <w:rFonts w:asciiTheme="majorHAnsi" w:hAnsiTheme="majorHAnsi" w:cs="Calibri Light"/>
+        </w:rPr>
+        <w:t xml:space="preserve"> </w:t>
+      </w:r>
+      <w:proofErr w:type="spellStart"/>
+      <w:r>
+        <w:rPr>
+          <w:rFonts w:asciiTheme="majorHAnsi" w:hAnsiTheme="majorHAnsi" w:cs="Calibri Light"/>
+        </w:rPr>
+        <w:t>gate</w:t>
+      </w:r>
+      <w:proofErr w:type="spellEnd"/>
+      <w:r>
+        <w:rPr>
+          <w:rFonts w:asciiTheme="majorHAnsi" w:hAnsiTheme="majorHAnsi" w:cs="Calibri Light"/>
+        </w:rPr>
+        <w:t xml:space="preserve"> </w:t>
+      </w:r>
+      <w:proofErr w:type="spellStart"/>
+      <w:r>
+        <w:rPr>
+          <w:rFonts w:asciiTheme="majorHAnsi" w:hAnsiTheme="majorHAnsi" w:cs="Calibri Light"/>
+        </w:rPr>
+        <w:t>signal</w:t>
+      </w:r>
+      <w:proofErr w:type="spellEnd"/>
+      <w:r>
+        <w:rPr>
+          <w:rFonts w:asciiTheme="majorHAnsi" w:hAnsiTheme="majorHAnsi" w:cs="Calibri Light"/>
+        </w:rPr>
+        <w:t xml:space="preserve"> as </w:t>
+      </w:r>
+      <w:proofErr w:type="spellStart"/>
+      <w:r>
+        <w:rPr>
+          <w:rFonts w:asciiTheme="majorHAnsi" w:hAnsiTheme="majorHAnsi" w:cs="Calibri Light"/>
+        </w:rPr>
+        <w:t>mentioned</w:t>
+      </w:r>
+      <w:proofErr w:type="spellEnd"/>
+      <w:r>
+        <w:rPr>
+          <w:rFonts w:asciiTheme="majorHAnsi" w:hAnsiTheme="majorHAnsi" w:cs="Calibri Light"/>
+        </w:rPr>
+        <w:t xml:space="preserve">. </w:t>
+      </w:r>
+      <w:proofErr w:type="spellStart"/>
+      <w:r>
+        <w:rPr>
+          <w:rFonts w:asciiTheme="majorHAnsi" w:hAnsiTheme="majorHAnsi" w:cs="Calibri Light"/>
+        </w:rPr>
+        <w:t>Also</w:t>
+      </w:r>
+      <w:proofErr w:type="spellEnd"/>
+      <w:r>
+        <w:rPr>
+          <w:rFonts w:asciiTheme="majorHAnsi" w:hAnsiTheme="majorHAnsi" w:cs="Calibri Light"/>
+        </w:rPr>
+        <w:t xml:space="preserve">, </w:t>
+      </w:r>
+      <w:proofErr w:type="spellStart"/>
+      <w:r>
+        <w:rPr>
+          <w:rFonts w:asciiTheme="majorHAnsi" w:hAnsiTheme="majorHAnsi" w:cs="Calibri Light"/>
+        </w:rPr>
+        <w:t>to</w:t>
+      </w:r>
+      <w:proofErr w:type="spellEnd"/>
+      <w:r>
+        <w:rPr>
+          <w:rFonts w:asciiTheme="majorHAnsi" w:hAnsiTheme="majorHAnsi" w:cs="Calibri Light"/>
+        </w:rPr>
+        <w:t xml:space="preserve"> </w:t>
+      </w:r>
+      <w:proofErr w:type="spellStart"/>
+      <w:r>
+        <w:rPr>
+          <w:rFonts w:asciiTheme="majorHAnsi" w:hAnsiTheme="majorHAnsi" w:cs="Calibri Light"/>
+        </w:rPr>
+        <w:t>isolate</w:t>
+      </w:r>
+      <w:proofErr w:type="spellEnd"/>
+      <w:r>
+        <w:rPr>
+          <w:rFonts w:asciiTheme="majorHAnsi" w:hAnsiTheme="majorHAnsi" w:cs="Calibri Light"/>
+        </w:rPr>
+        <w:t xml:space="preserve"> </w:t>
+      </w:r>
+      <w:proofErr w:type="spellStart"/>
+      <w:r>
+        <w:rPr>
+          <w:rFonts w:asciiTheme="majorHAnsi" w:hAnsiTheme="majorHAnsi" w:cs="Calibri Light"/>
+        </w:rPr>
+        <w:t>the</w:t>
+      </w:r>
+      <w:proofErr w:type="spellEnd"/>
+      <w:r>
+        <w:rPr>
+          <w:rFonts w:asciiTheme="majorHAnsi" w:hAnsiTheme="majorHAnsi" w:cs="Calibri Light"/>
+        </w:rPr>
+        <w:t xml:space="preserve"> </w:t>
+      </w:r>
+      <w:proofErr w:type="spellStart"/>
+      <w:r>
+        <w:rPr>
+          <w:rFonts w:asciiTheme="majorHAnsi" w:hAnsiTheme="majorHAnsi" w:cs="Calibri Light"/>
+        </w:rPr>
+        <w:t>sensitive</w:t>
+      </w:r>
+      <w:proofErr w:type="spellEnd"/>
+      <w:r>
+        <w:rPr>
+          <w:rFonts w:asciiTheme="majorHAnsi" w:hAnsiTheme="majorHAnsi" w:cs="Calibri Light"/>
+        </w:rPr>
+        <w:t xml:space="preserve"> </w:t>
+      </w:r>
+      <w:proofErr w:type="spellStart"/>
+      <w:r>
+        <w:rPr>
+          <w:rFonts w:asciiTheme="majorHAnsi" w:hAnsiTheme="majorHAnsi" w:cs="Calibri Light"/>
+        </w:rPr>
+        <w:t>low</w:t>
+      </w:r>
+      <w:proofErr w:type="spellEnd"/>
+      <w:r>
+        <w:rPr>
+          <w:rFonts w:asciiTheme="majorHAnsi" w:hAnsiTheme="majorHAnsi" w:cs="Calibri Light"/>
+        </w:rPr>
+        <w:t xml:space="preserve"> </w:t>
+      </w:r>
+      <w:proofErr w:type="spellStart"/>
+      <w:r>
+        <w:rPr>
+          <w:rFonts w:asciiTheme="majorHAnsi" w:hAnsiTheme="majorHAnsi" w:cs="Calibri Light"/>
+        </w:rPr>
+        <w:t>voltage</w:t>
+      </w:r>
+      <w:proofErr w:type="spellEnd"/>
+      <w:r>
+        <w:rPr>
+          <w:rFonts w:asciiTheme="majorHAnsi" w:hAnsiTheme="majorHAnsi" w:cs="Calibri Light"/>
+        </w:rPr>
+        <w:t xml:space="preserve"> </w:t>
+      </w:r>
+      <w:proofErr w:type="spellStart"/>
+      <w:r>
+        <w:rPr>
+          <w:rFonts w:asciiTheme="majorHAnsi" w:hAnsiTheme="majorHAnsi" w:cs="Calibri Light"/>
+        </w:rPr>
+        <w:t>components</w:t>
+      </w:r>
+      <w:proofErr w:type="spellEnd"/>
+      <w:r>
+        <w:rPr>
+          <w:rFonts w:asciiTheme="majorHAnsi" w:hAnsiTheme="majorHAnsi" w:cs="Calibri Light"/>
+        </w:rPr>
+        <w:t xml:space="preserve"> </w:t>
+      </w:r>
+      <w:proofErr w:type="spellStart"/>
+      <w:r>
+        <w:rPr>
+          <w:rFonts w:asciiTheme="majorHAnsi" w:hAnsiTheme="majorHAnsi" w:cs="Calibri Light"/>
+        </w:rPr>
+        <w:t>from</w:t>
+      </w:r>
+      <w:proofErr w:type="spellEnd"/>
+      <w:r>
+        <w:rPr>
+          <w:rFonts w:asciiTheme="majorHAnsi" w:hAnsiTheme="majorHAnsi" w:cs="Calibri Light"/>
+        </w:rPr>
+        <w:t xml:space="preserve"> </w:t>
+      </w:r>
+      <w:proofErr w:type="spellStart"/>
+      <w:r>
+        <w:rPr>
+          <w:rFonts w:asciiTheme="majorHAnsi" w:hAnsiTheme="majorHAnsi" w:cs="Calibri Light"/>
+        </w:rPr>
+        <w:t>the</w:t>
+      </w:r>
+      <w:proofErr w:type="spellEnd"/>
+      <w:r>
+        <w:rPr>
+          <w:rFonts w:asciiTheme="majorHAnsi" w:hAnsiTheme="majorHAnsi" w:cs="Calibri Light"/>
+        </w:rPr>
+        <w:t xml:space="preserve"> </w:t>
+      </w:r>
+      <w:proofErr w:type="spellStart"/>
+      <w:r>
+        <w:rPr>
+          <w:rFonts w:asciiTheme="majorHAnsi" w:hAnsiTheme="majorHAnsi" w:cs="Calibri Light"/>
+        </w:rPr>
+        <w:t>high</w:t>
+      </w:r>
+      <w:proofErr w:type="spellEnd"/>
+      <w:r>
+        <w:rPr>
+          <w:rFonts w:asciiTheme="majorHAnsi" w:hAnsiTheme="majorHAnsi" w:cs="Calibri Light"/>
+        </w:rPr>
+        <w:t xml:space="preserve"> </w:t>
+      </w:r>
+      <w:proofErr w:type="spellStart"/>
+      <w:r>
+        <w:rPr>
+          <w:rFonts w:asciiTheme="majorHAnsi" w:hAnsiTheme="majorHAnsi" w:cs="Calibri Light"/>
+        </w:rPr>
+        <w:t>voltage</w:t>
+      </w:r>
+      <w:proofErr w:type="spellEnd"/>
+      <w:r>
+        <w:rPr>
+          <w:rFonts w:asciiTheme="majorHAnsi" w:hAnsiTheme="majorHAnsi" w:cs="Calibri Light"/>
+        </w:rPr>
+        <w:t xml:space="preserve"> </w:t>
+      </w:r>
+      <w:proofErr w:type="spellStart"/>
+      <w:r>
+        <w:rPr>
+          <w:rFonts w:asciiTheme="majorHAnsi" w:hAnsiTheme="majorHAnsi" w:cs="Calibri Light"/>
+        </w:rPr>
+        <w:t>paths</w:t>
+      </w:r>
+      <w:proofErr w:type="spellEnd"/>
+      <w:r>
+        <w:rPr>
+          <w:rFonts w:asciiTheme="majorHAnsi" w:hAnsiTheme="majorHAnsi" w:cs="Calibri Light"/>
+        </w:rPr>
+        <w:t xml:space="preserve"> </w:t>
+      </w:r>
+      <w:proofErr w:type="spellStart"/>
+      <w:r>
+        <w:rPr>
+          <w:rFonts w:asciiTheme="majorHAnsi" w:hAnsiTheme="majorHAnsi" w:cs="Calibri Light"/>
+        </w:rPr>
+        <w:t>where</w:t>
+      </w:r>
+      <w:proofErr w:type="spellEnd"/>
+      <w:r>
+        <w:rPr>
+          <w:rFonts w:asciiTheme="majorHAnsi" w:hAnsiTheme="majorHAnsi" w:cs="Calibri Light"/>
+        </w:rPr>
+        <w:t xml:space="preserve"> </w:t>
+      </w:r>
+      <w:proofErr w:type="spellStart"/>
+      <w:r>
+        <w:rPr>
+          <w:rFonts w:asciiTheme="majorHAnsi" w:hAnsiTheme="majorHAnsi" w:cs="Calibri Light"/>
+        </w:rPr>
+        <w:t>also</w:t>
+      </w:r>
+      <w:proofErr w:type="spellEnd"/>
+      <w:r>
+        <w:rPr>
+          <w:rFonts w:asciiTheme="majorHAnsi" w:hAnsiTheme="majorHAnsi" w:cs="Calibri Light"/>
+        </w:rPr>
+        <w:t xml:space="preserve"> </w:t>
+      </w:r>
+      <w:proofErr w:type="spellStart"/>
+      <w:r>
+        <w:rPr>
+          <w:rFonts w:asciiTheme="majorHAnsi" w:hAnsiTheme="majorHAnsi" w:cs="Calibri Light"/>
+        </w:rPr>
+        <w:t>high</w:t>
+      </w:r>
+      <w:proofErr w:type="spellEnd"/>
+      <w:r>
+        <w:rPr>
+          <w:rFonts w:asciiTheme="majorHAnsi" w:hAnsiTheme="majorHAnsi" w:cs="Calibri Light"/>
+        </w:rPr>
+        <w:t xml:space="preserve"> </w:t>
+      </w:r>
+      <w:proofErr w:type="spellStart"/>
+      <w:r>
+        <w:rPr>
+          <w:rFonts w:asciiTheme="majorHAnsi" w:hAnsiTheme="majorHAnsi" w:cs="Calibri Light"/>
+        </w:rPr>
+        <w:t>currents</w:t>
+      </w:r>
+      <w:proofErr w:type="spellEnd"/>
+      <w:r>
+        <w:rPr>
+          <w:rFonts w:asciiTheme="majorHAnsi" w:hAnsiTheme="majorHAnsi" w:cs="Calibri Light"/>
+        </w:rPr>
+        <w:t xml:space="preserve"> </w:t>
+      </w:r>
+      <w:proofErr w:type="spellStart"/>
+      <w:r>
+        <w:rPr>
+          <w:rFonts w:asciiTheme="majorHAnsi" w:hAnsiTheme="majorHAnsi" w:cs="Calibri Light"/>
+        </w:rPr>
+        <w:t>pass</w:t>
+      </w:r>
+      <w:proofErr w:type="spellEnd"/>
+      <w:r>
+        <w:rPr>
+          <w:rFonts w:asciiTheme="majorHAnsi" w:hAnsiTheme="majorHAnsi" w:cs="Calibri Light"/>
+        </w:rPr>
+        <w:t xml:space="preserve">, </w:t>
+      </w:r>
+      <w:proofErr w:type="spellStart"/>
+      <w:r>
+        <w:rPr>
+          <w:rFonts w:asciiTheme="majorHAnsi" w:hAnsiTheme="majorHAnsi" w:cs="Calibri Light"/>
+        </w:rPr>
+        <w:t>using</w:t>
+      </w:r>
+      <w:proofErr w:type="spellEnd"/>
+      <w:r>
+        <w:rPr>
+          <w:rFonts w:asciiTheme="majorHAnsi" w:hAnsiTheme="majorHAnsi" w:cs="Calibri Light"/>
+        </w:rPr>
+        <w:t xml:space="preserve"> a </w:t>
+      </w:r>
+      <w:proofErr w:type="spellStart"/>
+      <w:r>
+        <w:rPr>
+          <w:rFonts w:asciiTheme="majorHAnsi" w:hAnsiTheme="majorHAnsi" w:cs="Calibri Light"/>
+        </w:rPr>
+        <w:t>optocoupler</w:t>
+      </w:r>
+      <w:proofErr w:type="spellEnd"/>
+      <w:r>
+        <w:rPr>
+          <w:rFonts w:asciiTheme="majorHAnsi" w:hAnsiTheme="majorHAnsi" w:cs="Calibri Light"/>
+        </w:rPr>
+        <w:t xml:space="preserve"> is a </w:t>
+      </w:r>
+      <w:proofErr w:type="spellStart"/>
+      <w:r>
+        <w:rPr>
+          <w:rFonts w:asciiTheme="majorHAnsi" w:hAnsiTheme="majorHAnsi" w:cs="Calibri Light"/>
+        </w:rPr>
+        <w:t>good</w:t>
+      </w:r>
+      <w:proofErr w:type="spellEnd"/>
+      <w:r>
+        <w:rPr>
+          <w:rFonts w:asciiTheme="majorHAnsi" w:hAnsiTheme="majorHAnsi" w:cs="Calibri Light"/>
+        </w:rPr>
+        <w:t xml:space="preserve"> </w:t>
+      </w:r>
+      <w:proofErr w:type="spellStart"/>
+      <w:r>
+        <w:rPr>
+          <w:rFonts w:asciiTheme="majorHAnsi" w:hAnsiTheme="majorHAnsi" w:cs="Calibri Light"/>
+        </w:rPr>
+        <w:t>security</w:t>
+      </w:r>
+      <w:proofErr w:type="spellEnd"/>
+      <w:r>
+        <w:rPr>
+          <w:rFonts w:asciiTheme="majorHAnsi" w:hAnsiTheme="majorHAnsi" w:cs="Calibri Light"/>
+        </w:rPr>
+        <w:t xml:space="preserve"> </w:t>
+      </w:r>
+      <w:proofErr w:type="spellStart"/>
+      <w:r>
+        <w:rPr>
+          <w:rFonts w:asciiTheme="majorHAnsi" w:hAnsiTheme="majorHAnsi" w:cs="Calibri Light"/>
+        </w:rPr>
+        <w:t>measure</w:t>
+      </w:r>
+      <w:proofErr w:type="spellEnd"/>
+      <w:r>
+        <w:rPr>
+          <w:rFonts w:asciiTheme="majorHAnsi" w:hAnsiTheme="majorHAnsi" w:cs="Calibri Light"/>
+        </w:rPr>
+        <w:t xml:space="preserve"> </w:t>
+      </w:r>
+      <w:proofErr w:type="spellStart"/>
+      <w:r>
+        <w:rPr>
+          <w:rFonts w:asciiTheme="majorHAnsi" w:hAnsiTheme="majorHAnsi" w:cs="Calibri Light"/>
+        </w:rPr>
+        <w:t>to</w:t>
+      </w:r>
+      <w:proofErr w:type="spellEnd"/>
+      <w:r>
+        <w:rPr>
+          <w:rFonts w:asciiTheme="majorHAnsi" w:hAnsiTheme="majorHAnsi" w:cs="Calibri Light"/>
+        </w:rPr>
+        <w:t xml:space="preserve"> </w:t>
+      </w:r>
+      <w:proofErr w:type="spellStart"/>
+      <w:r>
+        <w:rPr>
+          <w:rFonts w:asciiTheme="majorHAnsi" w:hAnsiTheme="majorHAnsi" w:cs="Calibri Light"/>
+        </w:rPr>
+        <w:t>prevent</w:t>
+      </w:r>
+      <w:proofErr w:type="spellEnd"/>
+      <w:r>
+        <w:rPr>
+          <w:rFonts w:asciiTheme="majorHAnsi" w:hAnsiTheme="majorHAnsi" w:cs="Calibri Light"/>
+        </w:rPr>
+        <w:t xml:space="preserve"> </w:t>
+      </w:r>
+      <w:proofErr w:type="spellStart"/>
+      <w:r>
+        <w:rPr>
+          <w:rFonts w:asciiTheme="majorHAnsi" w:hAnsiTheme="majorHAnsi" w:cs="Calibri Light"/>
+        </w:rPr>
+        <w:t>the</w:t>
+      </w:r>
+      <w:proofErr w:type="spellEnd"/>
+      <w:r>
+        <w:rPr>
+          <w:rFonts w:asciiTheme="majorHAnsi" w:hAnsiTheme="majorHAnsi" w:cs="Calibri Light"/>
+        </w:rPr>
+        <w:t xml:space="preserve"> </w:t>
+      </w:r>
+      <w:proofErr w:type="spellStart"/>
+      <w:r>
+        <w:rPr>
+          <w:rFonts w:asciiTheme="majorHAnsi" w:hAnsiTheme="majorHAnsi" w:cs="Calibri Light"/>
+        </w:rPr>
+        <w:t>components</w:t>
+      </w:r>
+      <w:proofErr w:type="spellEnd"/>
+      <w:r>
+        <w:rPr>
+          <w:rFonts w:asciiTheme="majorHAnsi" w:hAnsiTheme="majorHAnsi" w:cs="Calibri Light"/>
+        </w:rPr>
+        <w:t xml:space="preserve"> </w:t>
+      </w:r>
+      <w:proofErr w:type="spellStart"/>
+      <w:r>
+        <w:rPr>
+          <w:rFonts w:asciiTheme="majorHAnsi" w:hAnsiTheme="majorHAnsi" w:cs="Calibri Light"/>
+        </w:rPr>
+        <w:t>getting</w:t>
+      </w:r>
+      <w:proofErr w:type="spellEnd"/>
+      <w:r>
+        <w:rPr>
+          <w:rFonts w:asciiTheme="majorHAnsi" w:hAnsiTheme="majorHAnsi" w:cs="Calibri Light"/>
+        </w:rPr>
+        <w:t xml:space="preserve"> </w:t>
+      </w:r>
+      <w:proofErr w:type="spellStart"/>
+      <w:r>
+        <w:rPr>
+          <w:rFonts w:asciiTheme="majorHAnsi" w:hAnsiTheme="majorHAnsi" w:cs="Calibri Light"/>
+        </w:rPr>
+        <w:t>harmed</w:t>
+      </w:r>
+      <w:proofErr w:type="spellEnd"/>
+      <w:r>
+        <w:rPr>
+          <w:rFonts w:asciiTheme="majorHAnsi" w:hAnsiTheme="majorHAnsi" w:cs="Calibri Light"/>
+        </w:rPr>
+        <w:t xml:space="preserve"> in </w:t>
+      </w:r>
+      <w:proofErr w:type="spellStart"/>
+      <w:r>
+        <w:rPr>
+          <w:rFonts w:asciiTheme="majorHAnsi" w:hAnsiTheme="majorHAnsi" w:cs="Calibri Light"/>
+        </w:rPr>
+        <w:t>case</w:t>
+      </w:r>
+      <w:proofErr w:type="spellEnd"/>
+      <w:r>
+        <w:rPr>
+          <w:rFonts w:asciiTheme="majorHAnsi" w:hAnsiTheme="majorHAnsi" w:cs="Calibri Light"/>
+        </w:rPr>
+        <w:t xml:space="preserve"> of a </w:t>
+      </w:r>
+      <w:proofErr w:type="spellStart"/>
+      <w:r>
+        <w:rPr>
+          <w:rFonts w:asciiTheme="majorHAnsi" w:hAnsiTheme="majorHAnsi" w:cs="Calibri Light"/>
+        </w:rPr>
+        <w:t>failure</w:t>
+      </w:r>
+      <w:proofErr w:type="spellEnd"/>
+      <w:r>
+        <w:rPr>
+          <w:rFonts w:asciiTheme="majorHAnsi" w:hAnsiTheme="majorHAnsi" w:cs="Calibri Light"/>
+        </w:rPr>
+        <w:t xml:space="preserve">. </w:t>
+      </w:r>
     </w:p>
     <w:p>
       <w:pPr>
+        <w:pStyle w:val="ListeParagraf"/>
+        <w:ind w:firstLine="360"/>
+        <w:rPr>
+          <w:rFonts w:asciiTheme="majorHAnsi" w:hAnsiTheme="majorHAnsi" w:cs="Calibri Light"/>
+        </w:rPr>
+      </w:pPr>
+      <w:r>
+        <w:rPr>
+          <w:rFonts w:asciiTheme="majorHAnsi" w:hAnsiTheme="majorHAnsi" w:cs="Calibri Light"/>
+        </w:rPr>
+        <w:t xml:space="preserve">An analog </w:t>
+      </w:r>
+      <w:proofErr w:type="spellStart"/>
+      <w:r>
+        <w:rPr>
+          <w:rFonts w:asciiTheme="majorHAnsi" w:hAnsiTheme="majorHAnsi" w:cs="Calibri Light"/>
+        </w:rPr>
+        <w:t>amplifier</w:t>
+      </w:r>
+      <w:proofErr w:type="spellEnd"/>
+      <w:r>
+        <w:rPr>
+          <w:rFonts w:asciiTheme="majorHAnsi" w:hAnsiTheme="majorHAnsi" w:cs="Calibri Light"/>
+        </w:rPr>
+        <w:t xml:space="preserve"> </w:t>
+      </w:r>
+      <w:proofErr w:type="spellStart"/>
+      <w:r>
+        <w:rPr>
+          <w:rFonts w:asciiTheme="majorHAnsi" w:hAnsiTheme="majorHAnsi" w:cs="Calibri Light"/>
+        </w:rPr>
+        <w:t>could</w:t>
+      </w:r>
+      <w:proofErr w:type="spellEnd"/>
+      <w:r>
+        <w:rPr>
+          <w:rFonts w:asciiTheme="majorHAnsi" w:hAnsiTheme="majorHAnsi" w:cs="Calibri Light"/>
+        </w:rPr>
+        <w:t xml:space="preserve"> </w:t>
+      </w:r>
+      <w:proofErr w:type="spellStart"/>
+      <w:r>
+        <w:rPr>
+          <w:rFonts w:asciiTheme="majorHAnsi" w:hAnsiTheme="majorHAnsi" w:cs="Calibri Light"/>
+        </w:rPr>
+        <w:t>have</w:t>
+      </w:r>
+      <w:proofErr w:type="spellEnd"/>
+      <w:r>
+        <w:rPr>
+          <w:rFonts w:asciiTheme="majorHAnsi" w:hAnsiTheme="majorHAnsi" w:cs="Calibri Light"/>
+        </w:rPr>
+        <w:t xml:space="preserve"> </w:t>
+      </w:r>
+      <w:proofErr w:type="spellStart"/>
+      <w:r>
+        <w:rPr>
+          <w:rFonts w:asciiTheme="majorHAnsi" w:hAnsiTheme="majorHAnsi" w:cs="Calibri Light"/>
+        </w:rPr>
+        <w:t>been</w:t>
+      </w:r>
+      <w:proofErr w:type="spellEnd"/>
+      <w:r>
+        <w:rPr>
+          <w:rFonts w:asciiTheme="majorHAnsi" w:hAnsiTheme="majorHAnsi" w:cs="Calibri Light"/>
+        </w:rPr>
+        <w:t xml:space="preserve"> </w:t>
+      </w:r>
+      <w:proofErr w:type="spellStart"/>
+      <w:r>
+        <w:rPr>
+          <w:rFonts w:asciiTheme="majorHAnsi" w:hAnsiTheme="majorHAnsi" w:cs="Calibri Light"/>
+        </w:rPr>
+        <w:t>used</w:t>
+      </w:r>
+      <w:proofErr w:type="spellEnd"/>
+      <w:r>
+        <w:rPr>
+          <w:rFonts w:asciiTheme="majorHAnsi" w:hAnsiTheme="majorHAnsi" w:cs="Calibri Light"/>
+        </w:rPr>
+        <w:t xml:space="preserve"> </w:t>
+      </w:r>
+      <w:proofErr w:type="spellStart"/>
+      <w:r>
+        <w:rPr>
+          <w:rFonts w:asciiTheme="majorHAnsi" w:hAnsiTheme="majorHAnsi" w:cs="Calibri Light"/>
+        </w:rPr>
+        <w:t>for</w:t>
+      </w:r>
+      <w:proofErr w:type="spellEnd"/>
+      <w:r>
+        <w:rPr>
+          <w:rFonts w:asciiTheme="majorHAnsi" w:hAnsiTheme="majorHAnsi" w:cs="Calibri Light"/>
+        </w:rPr>
+        <w:t xml:space="preserve"> </w:t>
+      </w:r>
+      <w:proofErr w:type="spellStart"/>
+      <w:r>
+        <w:rPr>
+          <w:rFonts w:asciiTheme="majorHAnsi" w:hAnsiTheme="majorHAnsi" w:cs="Calibri Light"/>
+        </w:rPr>
+        <w:t>gate</w:t>
+      </w:r>
+      <w:proofErr w:type="spellEnd"/>
+      <w:r>
+        <w:rPr>
+          <w:rFonts w:asciiTheme="majorHAnsi" w:hAnsiTheme="majorHAnsi" w:cs="Calibri Light"/>
+        </w:rPr>
+        <w:t xml:space="preserve"> </w:t>
+      </w:r>
+      <w:proofErr w:type="spellStart"/>
+      <w:r>
+        <w:rPr>
+          <w:rFonts w:asciiTheme="majorHAnsi" w:hAnsiTheme="majorHAnsi" w:cs="Calibri Light"/>
+        </w:rPr>
+        <w:t>signal</w:t>
+      </w:r>
+      <w:proofErr w:type="spellEnd"/>
+      <w:r>
+        <w:rPr>
+          <w:rFonts w:asciiTheme="majorHAnsi" w:hAnsiTheme="majorHAnsi" w:cs="Calibri Light"/>
+        </w:rPr>
+        <w:t xml:space="preserve"> </w:t>
+      </w:r>
+      <w:proofErr w:type="spellStart"/>
+      <w:r>
+        <w:rPr>
+          <w:rFonts w:asciiTheme="majorHAnsi" w:hAnsiTheme="majorHAnsi" w:cs="Calibri Light"/>
+        </w:rPr>
+        <w:t>part</w:t>
+      </w:r>
+      <w:proofErr w:type="spellEnd"/>
+      <w:r>
+        <w:rPr>
+          <w:rFonts w:asciiTheme="majorHAnsi" w:hAnsiTheme="majorHAnsi" w:cs="Calibri Light"/>
+        </w:rPr>
+        <w:t xml:space="preserve">, but since TLP250 IC can </w:t>
+      </w:r>
+      <w:proofErr w:type="spellStart"/>
+      <w:r>
+        <w:rPr>
+          <w:rFonts w:asciiTheme="majorHAnsi" w:hAnsiTheme="majorHAnsi" w:cs="Calibri Light"/>
+        </w:rPr>
+        <w:t>handle</w:t>
+      </w:r>
+      <w:proofErr w:type="spellEnd"/>
+      <w:r>
+        <w:rPr>
+          <w:rFonts w:asciiTheme="majorHAnsi" w:hAnsiTheme="majorHAnsi" w:cs="Calibri Light"/>
+        </w:rPr>
+        <w:t xml:space="preserve"> </w:t>
+      </w:r>
+      <w:proofErr w:type="spellStart"/>
+      <w:r>
+        <w:rPr>
+          <w:rFonts w:asciiTheme="majorHAnsi" w:hAnsiTheme="majorHAnsi" w:cs="Calibri Light"/>
+        </w:rPr>
+        <w:t>both</w:t>
+      </w:r>
+      <w:proofErr w:type="spellEnd"/>
+      <w:r>
+        <w:rPr>
+          <w:rFonts w:asciiTheme="majorHAnsi" w:hAnsiTheme="majorHAnsi" w:cs="Calibri Light"/>
+        </w:rPr>
+        <w:t xml:space="preserve"> of </w:t>
+      </w:r>
+      <w:proofErr w:type="spellStart"/>
+      <w:r>
+        <w:rPr>
+          <w:rFonts w:asciiTheme="majorHAnsi" w:hAnsiTheme="majorHAnsi" w:cs="Calibri Light"/>
+        </w:rPr>
+        <w:t>our</w:t>
+      </w:r>
+      <w:proofErr w:type="spellEnd"/>
+      <w:r>
+        <w:rPr>
+          <w:rFonts w:asciiTheme="majorHAnsi" w:hAnsiTheme="majorHAnsi" w:cs="Calibri Light"/>
+        </w:rPr>
+        <w:t xml:space="preserve"> </w:t>
+      </w:r>
+      <w:proofErr w:type="spellStart"/>
+      <w:r>
+        <w:rPr>
+          <w:rFonts w:asciiTheme="majorHAnsi" w:hAnsiTheme="majorHAnsi" w:cs="Calibri Light"/>
+        </w:rPr>
+        <w:t>requirements</w:t>
+      </w:r>
+      <w:proofErr w:type="spellEnd"/>
+      <w:r>
+        <w:rPr>
+          <w:rFonts w:asciiTheme="majorHAnsi" w:hAnsiTheme="majorHAnsi" w:cs="Calibri Light"/>
+        </w:rPr>
+        <w:t xml:space="preserve">, </w:t>
+      </w:r>
+      <w:proofErr w:type="spellStart"/>
+      <w:r>
+        <w:rPr>
+          <w:rFonts w:asciiTheme="majorHAnsi" w:hAnsiTheme="majorHAnsi" w:cs="Calibri Light"/>
+        </w:rPr>
+        <w:t>the</w:t>
+      </w:r>
+      <w:proofErr w:type="spellEnd"/>
+      <w:r>
+        <w:rPr>
+          <w:rFonts w:asciiTheme="majorHAnsi" w:hAnsiTheme="majorHAnsi" w:cs="Calibri Light"/>
+        </w:rPr>
+        <w:t xml:space="preserve"> IC is </w:t>
+      </w:r>
+      <w:proofErr w:type="spellStart"/>
+      <w:r>
+        <w:rPr>
+          <w:rFonts w:asciiTheme="majorHAnsi" w:hAnsiTheme="majorHAnsi" w:cs="Calibri Light"/>
+        </w:rPr>
+        <w:t>used</w:t>
+      </w:r>
+      <w:proofErr w:type="spellEnd"/>
+      <w:r>
+        <w:rPr>
+          <w:rFonts w:asciiTheme="majorHAnsi" w:hAnsiTheme="majorHAnsi" w:cs="Calibri Light"/>
+        </w:rPr>
+        <w:t xml:space="preserve">, in </w:t>
+      </w:r>
+      <w:proofErr w:type="spellStart"/>
+      <w:r>
+        <w:rPr>
+          <w:rFonts w:asciiTheme="majorHAnsi" w:hAnsiTheme="majorHAnsi" w:cs="Calibri Light"/>
+        </w:rPr>
+        <w:t>the</w:t>
+      </w:r>
+      <w:proofErr w:type="spellEnd"/>
+      <w:r>
+        <w:rPr>
+          <w:rFonts w:asciiTheme="majorHAnsi" w:hAnsiTheme="majorHAnsi" w:cs="Calibri Light"/>
+        </w:rPr>
+        <w:t xml:space="preserve"> </w:t>
+      </w:r>
+      <w:proofErr w:type="spellStart"/>
+      <w:r>
+        <w:rPr>
+          <w:rFonts w:asciiTheme="majorHAnsi" w:hAnsiTheme="majorHAnsi" w:cs="Calibri Light"/>
+        </w:rPr>
+        <w:t>circuit</w:t>
+      </w:r>
+      <w:proofErr w:type="spellEnd"/>
+      <w:r>
+        <w:rPr>
+          <w:rFonts w:asciiTheme="majorHAnsi" w:hAnsiTheme="majorHAnsi" w:cs="Calibri Light"/>
+        </w:rPr>
+        <w:t xml:space="preserve"> </w:t>
+      </w:r>
+      <w:proofErr w:type="spellStart"/>
+      <w:r>
+        <w:rPr>
+          <w:rFonts w:asciiTheme="majorHAnsi" w:hAnsiTheme="majorHAnsi" w:cs="Calibri Light"/>
+        </w:rPr>
+        <w:t>given</w:t>
+      </w:r>
+      <w:proofErr w:type="spellEnd"/>
+      <w:r>
+        <w:rPr>
+          <w:rFonts w:asciiTheme="majorHAnsi" w:hAnsiTheme="majorHAnsi" w:cs="Calibri Light"/>
+        </w:rPr>
+        <w:t xml:space="preserve"> in </w:t>
+      </w:r>
+      <w:proofErr w:type="spellStart"/>
+      <w:r>
+        <w:rPr>
+          <w:rFonts w:asciiTheme="majorHAnsi" w:hAnsiTheme="majorHAnsi" w:cs="Calibri Light"/>
+        </w:rPr>
+        <w:t>Figure</w:t>
+      </w:r>
+      <w:proofErr w:type="spellEnd"/>
+      <w:r>
+        <w:rPr>
+          <w:rFonts w:asciiTheme="majorHAnsi" w:hAnsiTheme="majorHAnsi" w:cs="Calibri Light"/>
+        </w:rPr>
+        <w:t xml:space="preserve"> X.</w:t>
+      </w:r>
+    </w:p>
+    <w:p>
+      <w:pPr>
+        <w:pStyle w:val="ListeParagraf"/>
+        <w:ind w:firstLine="360"/>
+        <w:rPr>
+          <w:rFonts w:cs="Arial"/>
+          <w:noProof/>
+        </w:rPr>
+      </w:pPr>
+      <w:r>
+        <w:rPr>
+          <w:rFonts w:cs="Arial"/>
+          <w:noProof/>
+        </w:rPr>
+        <w:t xml:space="preserve"> </w:t>
+      </w:r>
+    </w:p>
+    <w:p>
+      <w:pPr>
+        <w:pStyle w:val="ListeParagraf"/>
+        <w:ind w:left="0"/>
+        <w:jc w:val="center"/>
+        <w:rPr>
+          <w:rFonts w:asciiTheme="majorHAnsi" w:hAnsiTheme="majorHAnsi" w:cs="Calibri Light"/>
+        </w:rPr>
+      </w:pPr>
+      <w:r>
+        <w:rPr>
+          <w:rFonts w:cs="Arial"/>
+          <w:noProof/>
+        </w:rPr>
+        <w:drawing>
+          <wp:inline distT="0" distB="0" distL="0" distR="0" wp14:anchorId="4A95093A" wp14:editId="0EC0CAE6">
+            <wp:extent cx="5305245" cy="2639683"/>
+            <wp:effectExtent l="0" t="0" r="0" b="8890"/>
+            <wp:docPr id="3" name="Resim 3"/>
+            <wp:cNvGraphicFramePr>
+              <a:graphicFrameLocks xmlns:a="http://schemas.openxmlformats.org/drawingml/2006/main" noChangeAspect="1"/>
+            </wp:cNvGraphicFramePr>
+            <a:graphic xmlns:a="http://schemas.openxmlformats.org/drawingml/2006/main">
+              <a:graphicData uri="http://schemas.openxmlformats.org/drawingml/2006/picture">
+                <pic:pic xmlns:pic="http://schemas.openxmlformats.org/drawingml/2006/picture">
+                  <pic:nvPicPr>
+                    <pic:cNvPr id="0" name="Picture 1"/>
+                    <pic:cNvPicPr>
+                      <a:picLocks noChangeAspect="1" noChangeArrowheads="1"/>
+                    </pic:cNvPicPr>
+                  </pic:nvPicPr>
+                  <pic:blipFill rotWithShape="1">
+                    <a:blip r:embed="rId7">
+                      <a:extLst>
+                        <a:ext uri="{28A0092B-C50C-407E-A947-70E740481C1C}">
+                          <a14:useLocalDpi xmlns:a14="http://schemas.microsoft.com/office/drawing/2010/main" val="0"/>
+                        </a:ext>
+                      </a:extLst>
+                    </a:blip>
+                    <a:srcRect l="5840" t="16824" r="2061" b="13599"/>
+                    <a:stretch/>
+                  </pic:blipFill>
+                  <pic:spPr bwMode="auto">
+                    <a:xfrm>
+                      <a:off x="0" y="0"/>
+                      <a:ext cx="5305565" cy="2639842"/>
+                    </a:xfrm>
+                    <a:prstGeom prst="rect">
+                      <a:avLst/>
+                    </a:prstGeom>
+                    <a:noFill/>
+                    <a:ln>
+                      <a:noFill/>
+                    </a:ln>
+                    <a:extLst>
+                      <a:ext uri="{53640926-AAD7-44D8-BBD7-CCE9431645EC}">
+                        <a14:shadowObscured xmlns:a14="http://schemas.microsoft.com/office/drawing/2010/main"/>
+                      </a:ext>
+                    </a:extLst>
+                  </pic:spPr>
+                </pic:pic>
+              </a:graphicData>
+            </a:graphic>
+          </wp:inline>
+        </w:drawing>
+      </w:r>
+    </w:p>
+    <w:p>
+      <w:pPr>
+        <w:pStyle w:val="ListeParagraf"/>
+        <w:ind w:left="0"/>
+        <w:jc w:val="center"/>
+        <w:rPr>
+          <w:rFonts w:asciiTheme="majorHAnsi" w:hAnsiTheme="majorHAnsi" w:cs="Calibri Light"/>
+        </w:rPr>
+      </w:pPr>
+    </w:p>
+    <w:p>
+      <w:pPr>
+        <w:pStyle w:val="Balk2"/>
+        <w:numPr>
+          <w:ilvl w:val="1"/>
+          <w:numId w:val="2"/>
+        </w:numPr>
+      </w:pPr>
+      <w:proofErr w:type="spellStart"/>
+      <w:r>
+        <w:t>Semiconductor</w:t>
+      </w:r>
+      <w:proofErr w:type="spellEnd"/>
+      <w:r>
+        <w:t xml:space="preserve"> Components </w:t>
+      </w:r>
+      <w:proofErr w:type="spellStart"/>
+      <w:r>
+        <w:t>Selection</w:t>
+      </w:r>
+      <w:proofErr w:type="spellEnd"/>
+    </w:p>
+    <w:p>
+      <w:pPr>
+        <w:pStyle w:val="Balk2"/>
+        <w:numPr>
+          <w:ilvl w:val="1"/>
+          <w:numId w:val="2"/>
+        </w:numPr>
+      </w:pPr>
+      <w:proofErr w:type="spellStart"/>
+      <w:r>
+        <w:t>Other</w:t>
+      </w:r>
+      <w:proofErr w:type="spellEnd"/>
+      <w:r>
+        <w:t xml:space="preserve"> Components </w:t>
+      </w:r>
+      <w:proofErr w:type="spellStart"/>
+      <w:r>
+        <w:t>Selection</w:t>
+      </w:r>
+      <w:proofErr w:type="spellEnd"/>
+    </w:p>
+    <w:p/>
+    <w:p>
+      <w:pPr>
         <w:pStyle w:val="Balk1"/>
+        <w:numPr>
+          <w:ilvl w:val="0"/>
+          <w:numId w:val="2"/>
+        </w:numPr>
         <w:rPr>
           <w:rFonts w:cs="Arial"/>
         </w:rPr>
       </w:pPr>
-      <w:bookmarkStart w:id="1" w:name="_GoBack"/>
-      <w:bookmarkEnd w:id="1"/>
       <w:proofErr w:type="spellStart"/>
       <w:r>
         <w:rPr>
@@ -2038,6 +4043,10 @@
     <w:p>
       <w:pPr>
         <w:pStyle w:val="Balk1"/>
+        <w:numPr>
+          <w:ilvl w:val="0"/>
+          <w:numId w:val="2"/>
+        </w:numPr>
         <w:rPr>
           <w:rFonts w:cs="Arial"/>
         </w:rPr>
@@ -2059,29 +4068,101 @@
     </w:p>
     <w:p>
       <w:pPr>
-        <w:pStyle w:val="Balk1"/>
-        <w:rPr>
-          <w:rFonts w:cs="Arial"/>
-        </w:rPr>
-      </w:pPr>
-      <w:proofErr w:type="spellStart"/>
-      <w:r>
-        <w:rPr>
-          <w:rFonts w:cs="Arial"/>
-        </w:rPr>
-        <w:t>Challenges</w:t>
-      </w:r>
-      <w:proofErr w:type="spellEnd"/>
-      <w:r>
-        <w:rPr>
-          <w:rFonts w:cs="Arial"/>
-        </w:rPr>
-        <w:t xml:space="preserve"> </w:t>
-      </w:r>
+        <w:pStyle w:val="Balk2"/>
+        <w:numPr>
+          <w:ilvl w:val="1"/>
+          <w:numId w:val="2"/>
+        </w:numPr>
+      </w:pPr>
+      <w:proofErr w:type="spellStart"/>
+      <w:r>
+        <w:t>Lab</w:t>
+      </w:r>
+      <w:proofErr w:type="spellEnd"/>
+      <w:r>
+        <w:t xml:space="preserve"> </w:t>
+      </w:r>
+      <w:proofErr w:type="spellStart"/>
+      <w:r>
+        <w:t>Tests</w:t>
+      </w:r>
+      <w:proofErr w:type="spellEnd"/>
     </w:p>
     <w:p>
       <w:pPr>
+        <w:pStyle w:val="Balk2"/>
+        <w:numPr>
+          <w:ilvl w:val="1"/>
+          <w:numId w:val="2"/>
+        </w:numPr>
+      </w:pPr>
+      <w:r>
+        <w:t>Demo-</w:t>
+      </w:r>
+      <w:proofErr w:type="spellStart"/>
+      <w:r>
+        <w:t>Day</w:t>
+      </w:r>
+      <w:proofErr w:type="spellEnd"/>
+      <w:r>
+        <w:t xml:space="preserve"> </w:t>
+      </w:r>
+      <w:proofErr w:type="spellStart"/>
+      <w:r>
+        <w:t>Tests</w:t>
+      </w:r>
+      <w:proofErr w:type="spellEnd"/>
+    </w:p>
+    <w:p>
+      <w:pPr>
         <w:pStyle w:val="Balk1"/>
+        <w:numPr>
+          <w:ilvl w:val="0"/>
+          <w:numId w:val="2"/>
+        </w:numPr>
+      </w:pPr>
+      <w:proofErr w:type="spellStart"/>
+      <w:r>
+        <w:t>Cost</w:t>
+      </w:r>
+      <w:proofErr w:type="spellEnd"/>
+      <w:r>
+        <w:t xml:space="preserve"> Analysis</w:t>
+      </w:r>
+    </w:p>
+    <w:p>
+      <w:pPr>
+        <w:pStyle w:val="Balk1"/>
+        <w:numPr>
+          <w:ilvl w:val="0"/>
+          <w:numId w:val="2"/>
+        </w:numPr>
+        <w:rPr>
+          <w:rFonts w:cs="Arial"/>
+        </w:rPr>
+      </w:pPr>
+      <w:proofErr w:type="spellStart"/>
+      <w:r>
+        <w:rPr>
+          <w:rFonts w:cs="Arial"/>
+        </w:rPr>
+        <w:t>Challenges</w:t>
+      </w:r>
+      <w:proofErr w:type="spellEnd"/>
+      <w:r>
+        <w:rPr>
+          <w:rFonts w:cs="Arial"/>
+        </w:rPr>
+        <w:t xml:space="preserve"> </w:t>
+      </w:r>
+    </w:p>
+    <w:p>
+      <w:pPr>
+        <w:pStyle w:val="Balk1"/>
+        <w:numPr>
+          <w:ilvl w:val="0"/>
+          <w:numId w:val="2"/>
+        </w:numPr>
         <w:rPr>
           <w:rFonts w:cs="Arial"/>
         </w:rPr>

</xml_diff>